<commit_message>
Updated logbook and gantt-chart
We added an entry to the logbook and updated our gantt-chart
</commit_message>
<xml_diff>
--- a/Logbook.docx
+++ b/Logbook.docx
@@ -377,12 +377,21 @@
         </w:rPr>
         <w:t xml:space="preserve"> agreed that we would meet next Wednesday, having the necessary material read such that the project plan can be completed. (Chapter 2 to 5 in </w:t>
       </w:r>
-      <w:r>
-        <w:rPr>
-          <w:rFonts w:ascii="Calibri" w:hAnsi="Calibri" w:cs="Calibri"/>
-          <w:iCs/>
-        </w:rPr>
-        <w:t xml:space="preserve">Styrk </w:t>
+      <w:proofErr w:type="spellStart"/>
+      <w:r>
+        <w:rPr>
+          <w:rFonts w:ascii="Calibri" w:hAnsi="Calibri" w:cs="Calibri"/>
+          <w:iCs/>
+        </w:rPr>
+        <w:t>Styrk</w:t>
+      </w:r>
+      <w:proofErr w:type="spellEnd"/>
+      <w:r>
+        <w:rPr>
+          <w:rFonts w:ascii="Calibri" w:hAnsi="Calibri" w:cs="Calibri"/>
+          <w:iCs/>
+        </w:rPr>
+        <w:t xml:space="preserve"> </w:t>
       </w:r>
       <w:proofErr w:type="spellStart"/>
       <w:r>
@@ -1191,35 +1200,407 @@
           <w:color w:val="C00000"/>
           <w:lang w:val="en" w:eastAsia="en-GB"/>
         </w:rPr>
-        <w:t>11</w:t>
-      </w:r>
-      <w:r>
+        <w:t>11.03.22</w:t>
+      </w:r>
+    </w:p>
+    <w:p>
+      <w:pPr>
         <w:rPr>
           <w:rFonts w:ascii="Calibri" w:hAnsi="Calibri" w:cs="Calibri"/>
           <w:b/>
           <w:bCs/>
-          <w:color w:val="C00000"/>
-          <w:lang w:val="en" w:eastAsia="en-GB"/>
+        </w:rPr>
+      </w:pPr>
+      <w:r>
+        <w:rPr>
+          <w:rFonts w:ascii="Calibri" w:hAnsi="Calibri" w:cs="Calibri"/>
+          <w:b/>
+          <w:bCs/>
+        </w:rPr>
+        <w:t xml:space="preserve">Unfortunately, one of our group members, Christoffer has withdrawn from the course due to personal reasons. </w:t>
+      </w:r>
+    </w:p>
+    <w:p>
+      <w:pPr>
+        <w:ind w:left="720" w:hanging="720"/>
+        <w:rPr>
+          <w:rFonts w:ascii="Calibri" w:hAnsi="Calibri" w:cs="Calibri"/>
+          <w:i/>
+        </w:rPr>
+      </w:pPr>
+    </w:p>
+    <w:p>
+      <w:pPr>
+        <w:ind w:left="720" w:hanging="720"/>
+        <w:rPr>
+          <w:rFonts w:ascii="Calibri" w:hAnsi="Calibri" w:cs="Calibri"/>
+          <w:i/>
+        </w:rPr>
+      </w:pPr>
+    </w:p>
+    <w:p>
+      <w:pPr>
+        <w:ind w:left="720" w:hanging="720"/>
+        <w:rPr>
+          <w:rFonts w:ascii="Calibri" w:hAnsi="Calibri" w:cs="Calibri"/>
+          <w:i/>
+        </w:rPr>
+      </w:pPr>
+    </w:p>
+    <w:p>
+      <w:pPr>
+        <w:ind w:left="720" w:hanging="720"/>
+        <w:rPr>
+          <w:rFonts w:ascii="Calibri" w:hAnsi="Calibri" w:cs="Calibri"/>
+          <w:i/>
+        </w:rPr>
+      </w:pPr>
+    </w:p>
+    <w:p>
+      <w:pPr>
+        <w:ind w:left="720" w:hanging="720"/>
+        <w:rPr>
+          <w:rFonts w:ascii="Calibri" w:hAnsi="Calibri" w:cs="Calibri"/>
+          <w:i/>
+        </w:rPr>
+      </w:pPr>
+    </w:p>
+    <w:p>
+      <w:pPr>
+        <w:ind w:left="720" w:hanging="720"/>
+        <w:rPr>
+          <w:rFonts w:ascii="Calibri" w:hAnsi="Calibri" w:cs="Calibri"/>
+          <w:i/>
+        </w:rPr>
+      </w:pPr>
+    </w:p>
+    <w:p>
+      <w:pPr>
+        <w:rPr>
+          <w:rFonts w:ascii="Calibri" w:hAnsi="Calibri" w:cs="Calibri"/>
+          <w:b/>
+          <w:color w:val="C00000"/>
+        </w:rPr>
+      </w:pPr>
+      <w:r>
+        <w:rPr>
+          <w:rFonts w:ascii="Calibri" w:hAnsi="Calibri" w:cs="Calibri"/>
+          <w:b/>
+          <w:color w:val="C00000"/>
+        </w:rPr>
+        <w:lastRenderedPageBreak/>
+        <w:t xml:space="preserve">Week </w:t>
+      </w:r>
+      <w:r>
+        <w:rPr>
+          <w:rFonts w:ascii="Calibri" w:hAnsi="Calibri" w:cs="Calibri"/>
+          <w:b/>
+          <w:color w:val="C00000"/>
+        </w:rPr>
+        <w:t>7</w:t>
+      </w:r>
+      <w:r>
+        <w:rPr>
+          <w:rFonts w:ascii="Calibri" w:hAnsi="Calibri" w:cs="Calibri"/>
+          <w:b/>
+          <w:color w:val="C00000"/>
+        </w:rPr>
+        <w:t>:  1</w:t>
+      </w:r>
+      <w:r>
+        <w:rPr>
+          <w:rFonts w:ascii="Calibri" w:hAnsi="Calibri" w:cs="Calibri"/>
+          <w:b/>
+          <w:color w:val="C00000"/>
+        </w:rPr>
+        <w:t>6</w:t>
+      </w:r>
+      <w:r>
+        <w:rPr>
+          <w:rFonts w:ascii="Calibri" w:hAnsi="Calibri" w:cs="Calibri"/>
+          <w:b/>
+          <w:color w:val="C00000"/>
         </w:rPr>
         <w:t>.03.22</w:t>
       </w:r>
     </w:p>
     <w:p>
       <w:pPr>
-        <w:rPr>
-          <w:rFonts w:ascii="Calibri" w:hAnsi="Calibri" w:cs="Calibri"/>
-          <w:b/>
-          <w:bCs/>
-        </w:rPr>
-      </w:pPr>
-      <w:r>
-        <w:rPr>
-          <w:rFonts w:ascii="Calibri" w:hAnsi="Calibri" w:cs="Calibri"/>
-          <w:b/>
-          <w:bCs/>
-        </w:rPr>
-        <w:t xml:space="preserve">Unfortunately, one of our group members, Christoffer has withdrawn from the course due to personal reasons. </w:t>
-      </w:r>
+        <w:ind w:left="720" w:hanging="720"/>
+        <w:rPr>
+          <w:rFonts w:ascii="Calibri" w:hAnsi="Calibri" w:cs="Calibri"/>
+          <w:iCs/>
+        </w:rPr>
+      </w:pPr>
+    </w:p>
+    <w:p>
+      <w:pPr>
+        <w:ind w:left="720" w:hanging="720"/>
+        <w:rPr>
+          <w:rFonts w:ascii="Calibri" w:hAnsi="Calibri" w:cs="Calibri"/>
+          <w:iCs/>
+        </w:rPr>
+      </w:pPr>
+      <w:r>
+        <w:rPr>
+          <w:rFonts w:ascii="Calibri" w:hAnsi="Calibri" w:cs="Calibri"/>
+          <w:iCs/>
+        </w:rPr>
+        <w:t xml:space="preserve">We have decided to be more structural in our planning of work assignments. </w:t>
+      </w:r>
+    </w:p>
+    <w:p>
+      <w:pPr>
+        <w:ind w:left="720" w:hanging="720"/>
+        <w:rPr>
+          <w:rFonts w:ascii="Calibri" w:hAnsi="Calibri" w:cs="Calibri"/>
+          <w:iCs/>
+        </w:rPr>
+      </w:pPr>
+      <w:r>
+        <w:rPr>
+          <w:rFonts w:ascii="Calibri" w:hAnsi="Calibri" w:cs="Calibri"/>
+          <w:iCs/>
+        </w:rPr>
+        <w:t>That means that we will</w:t>
+      </w:r>
+      <w:r>
+        <w:rPr>
+          <w:rFonts w:ascii="Calibri" w:hAnsi="Calibri" w:cs="Calibri"/>
+          <w:iCs/>
+        </w:rPr>
+        <w:t xml:space="preserve"> </w:t>
+      </w:r>
+      <w:r>
+        <w:rPr>
+          <w:rFonts w:ascii="Calibri" w:hAnsi="Calibri" w:cs="Calibri"/>
+          <w:iCs/>
+        </w:rPr>
+        <w:t xml:space="preserve">in the future will be better at delegating the assignments with better </w:t>
+      </w:r>
+    </w:p>
+    <w:p>
+      <w:pPr>
+        <w:ind w:left="720" w:hanging="720"/>
+        <w:rPr>
+          <w:rFonts w:ascii="Calibri" w:hAnsi="Calibri" w:cs="Calibri"/>
+          <w:iCs/>
+        </w:rPr>
+      </w:pPr>
+      <w:r>
+        <w:rPr>
+          <w:rFonts w:ascii="Calibri" w:hAnsi="Calibri" w:cs="Calibri"/>
+          <w:iCs/>
+        </w:rPr>
+        <w:t>deadlines</w:t>
+      </w:r>
+      <w:r>
+        <w:rPr>
+          <w:rFonts w:ascii="Calibri" w:hAnsi="Calibri" w:cs="Calibri"/>
+          <w:iCs/>
+        </w:rPr>
+        <w:t xml:space="preserve"> – We have now updated our Gantt-chart and will make sure to keep it up to date as it is a </w:t>
+      </w:r>
+    </w:p>
+    <w:p>
+      <w:pPr>
+        <w:ind w:left="720" w:hanging="720"/>
+        <w:rPr>
+          <w:rFonts w:ascii="Calibri" w:hAnsi="Calibri" w:cs="Calibri"/>
+          <w:iCs/>
+        </w:rPr>
+      </w:pPr>
+      <w:r>
+        <w:rPr>
+          <w:rFonts w:ascii="Calibri" w:hAnsi="Calibri" w:cs="Calibri"/>
+          <w:iCs/>
+        </w:rPr>
+        <w:t>good tool for keeping structure.</w:t>
+      </w:r>
+      <w:r>
+        <w:rPr>
+          <w:rFonts w:ascii="Calibri" w:hAnsi="Calibri" w:cs="Calibri"/>
+          <w:iCs/>
+        </w:rPr>
+        <w:t xml:space="preserve"> </w:t>
+      </w:r>
+      <w:r>
+        <w:rPr>
+          <w:rFonts w:ascii="Calibri" w:hAnsi="Calibri" w:cs="Calibri"/>
+          <w:iCs/>
+        </w:rPr>
+        <w:t>We have written o</w:t>
+      </w:r>
+      <w:r>
+        <w:rPr>
+          <w:rFonts w:ascii="Calibri" w:hAnsi="Calibri" w:cs="Calibri"/>
+          <w:iCs/>
+        </w:rPr>
+        <w:t xml:space="preserve">ur job list </w:t>
+      </w:r>
+      <w:r>
+        <w:rPr>
+          <w:rFonts w:ascii="Calibri" w:hAnsi="Calibri" w:cs="Calibri"/>
+          <w:iCs/>
+        </w:rPr>
+        <w:t>down as</w:t>
+      </w:r>
+      <w:r>
+        <w:rPr>
+          <w:rFonts w:ascii="Calibri" w:hAnsi="Calibri" w:cs="Calibri"/>
+          <w:iCs/>
+        </w:rPr>
+        <w:t>:</w:t>
+      </w:r>
+    </w:p>
+    <w:p>
+      <w:pPr>
+        <w:pStyle w:val="Listeafsnit"/>
+        <w:numPr>
+          <w:ilvl w:val="0"/>
+          <w:numId w:val="3"/>
+        </w:numPr>
+        <w:rPr>
+          <w:rFonts w:ascii="Calibri" w:hAnsi="Calibri" w:cs="Calibri"/>
+          <w:iCs/>
+        </w:rPr>
+      </w:pPr>
+      <w:r>
+        <w:rPr>
+          <w:rFonts w:ascii="Calibri" w:hAnsi="Calibri" w:cs="Calibri"/>
+          <w:iCs/>
+        </w:rPr>
+        <w:t>Michael will r</w:t>
+      </w:r>
+      <w:r>
+        <w:rPr>
+          <w:rFonts w:ascii="Calibri" w:hAnsi="Calibri" w:cs="Calibri"/>
+          <w:iCs/>
+        </w:rPr>
+        <w:t>esearch influence of resolution on accuracy</w:t>
+      </w:r>
+    </w:p>
+    <w:p>
+      <w:pPr>
+        <w:pStyle w:val="Listeafsnit"/>
+        <w:numPr>
+          <w:ilvl w:val="1"/>
+          <w:numId w:val="3"/>
+        </w:numPr>
+        <w:rPr>
+          <w:rFonts w:ascii="Calibri" w:hAnsi="Calibri" w:cs="Calibri"/>
+          <w:iCs/>
+        </w:rPr>
+      </w:pPr>
+      <w:r>
+        <w:rPr>
+          <w:rFonts w:ascii="Calibri" w:hAnsi="Calibri" w:cs="Calibri"/>
+          <w:iCs/>
+        </w:rPr>
+        <w:t>Deadline at 18/3</w:t>
+      </w:r>
+    </w:p>
+    <w:p>
+      <w:pPr>
+        <w:pStyle w:val="Listeafsnit"/>
+        <w:numPr>
+          <w:ilvl w:val="0"/>
+          <w:numId w:val="3"/>
+        </w:numPr>
+        <w:rPr>
+          <w:rFonts w:ascii="Calibri" w:hAnsi="Calibri" w:cs="Calibri"/>
+          <w:iCs/>
+        </w:rPr>
+      </w:pPr>
+      <w:r>
+        <w:rPr>
+          <w:rFonts w:ascii="Calibri" w:hAnsi="Calibri" w:cs="Calibri"/>
+          <w:iCs/>
+        </w:rPr>
+        <w:t>Khalil, Mathias will retrain a pretrained model (</w:t>
+      </w:r>
+      <w:proofErr w:type="spellStart"/>
+      <w:r>
+        <w:rPr>
+          <w:rFonts w:ascii="Calibri" w:hAnsi="Calibri" w:cs="Calibri"/>
+          <w:iCs/>
+        </w:rPr>
+        <w:t>EasyOCR</w:t>
+      </w:r>
+      <w:proofErr w:type="spellEnd"/>
+      <w:r>
+        <w:rPr>
+          <w:rFonts w:ascii="Calibri" w:hAnsi="Calibri" w:cs="Calibri"/>
+          <w:iCs/>
+        </w:rPr>
+        <w:t>) on our data set</w:t>
+      </w:r>
+      <w:r>
+        <w:rPr>
+          <w:rFonts w:ascii="Calibri" w:hAnsi="Calibri" w:cs="Calibri"/>
+          <w:iCs/>
+        </w:rPr>
+        <w:t xml:space="preserve"> to see the performance difference.</w:t>
+      </w:r>
+      <w:r>
+        <w:rPr>
+          <w:rFonts w:ascii="Calibri" w:hAnsi="Calibri" w:cs="Calibri"/>
+          <w:iCs/>
+        </w:rPr>
+        <w:t xml:space="preserve"> We want something to present for our next supervisor meeting.</w:t>
+      </w:r>
+    </w:p>
+    <w:p>
+      <w:pPr>
+        <w:pStyle w:val="Listeafsnit"/>
+        <w:numPr>
+          <w:ilvl w:val="1"/>
+          <w:numId w:val="3"/>
+        </w:numPr>
+        <w:rPr>
+          <w:rFonts w:ascii="Calibri" w:hAnsi="Calibri" w:cs="Calibri"/>
+          <w:iCs/>
+        </w:rPr>
+      </w:pPr>
+      <w:r>
+        <w:rPr>
+          <w:rFonts w:ascii="Calibri" w:hAnsi="Calibri" w:cs="Calibri"/>
+          <w:iCs/>
+        </w:rPr>
+        <w:t>Deadline 18/3</w:t>
+      </w:r>
+    </w:p>
+    <w:p>
+      <w:pPr>
+        <w:rPr>
+          <w:rFonts w:ascii="Calibri" w:hAnsi="Calibri" w:cs="Calibri"/>
+          <w:iCs/>
+        </w:rPr>
+      </w:pPr>
+      <w:r>
+        <w:rPr>
+          <w:rFonts w:ascii="Calibri" w:hAnsi="Calibri" w:cs="Calibri"/>
+          <w:iCs/>
+        </w:rPr>
+        <w:t>After 18/3, we plan on focusing on our mid-way report.</w:t>
+      </w:r>
+    </w:p>
+    <w:p>
+      <w:pPr>
+        <w:rPr>
+          <w:rFonts w:ascii="Calibri" w:hAnsi="Calibri" w:cs="Calibri"/>
+          <w:i/>
+        </w:rPr>
+      </w:pPr>
+    </w:p>
+    <w:p>
+      <w:pPr>
+        <w:ind w:left="720" w:hanging="720"/>
+        <w:rPr>
+          <w:rFonts w:ascii="Calibri" w:hAnsi="Calibri" w:cs="Calibri"/>
+          <w:i/>
+        </w:rPr>
+      </w:pPr>
     </w:p>
     <w:p>
       <w:pPr>
@@ -1352,7 +1733,6 @@
           <w:rFonts w:ascii="Calibri" w:hAnsi="Calibri" w:cs="Calibri"/>
           <w:i/>
         </w:rPr>
-        <w:lastRenderedPageBreak/>
         <w:t>Decisions</w:t>
       </w:r>
       <w:r>
@@ -1897,39 +2277,7 @@
           <w:b/>
           <w:color w:val="C00000"/>
         </w:rPr>
-        <w:t xml:space="preserve">Week </w:t>
-      </w:r>
-      <w:r>
-        <w:rPr>
-          <w:rFonts w:ascii="Calibri" w:hAnsi="Calibri" w:cs="Calibri"/>
-          <w:b/>
-          <w:color w:val="C00000"/>
-        </w:rPr>
-        <w:t>6</w:t>
-      </w:r>
-      <w:r>
-        <w:rPr>
-          <w:rFonts w:ascii="Calibri" w:hAnsi="Calibri" w:cs="Calibri"/>
-          <w:b/>
-          <w:color w:val="C00000"/>
-        </w:rPr>
-        <w:t xml:space="preserve">:  </w:t>
-      </w:r>
-      <w:r>
-        <w:rPr>
-          <w:rFonts w:ascii="Calibri" w:hAnsi="Calibri" w:cs="Calibri"/>
-          <w:b/>
-          <w:color w:val="C00000"/>
-        </w:rPr>
-        <w:t>11</w:t>
-      </w:r>
-      <w:r>
-        <w:rPr>
-          <w:rFonts w:ascii="Calibri" w:hAnsi="Calibri" w:cs="Calibri"/>
-          <w:b/>
-          <w:color w:val="C00000"/>
-        </w:rPr>
-        <w:t>.03.22</w:t>
+        <w:t>Week 6:  11.03.22</w:t>
       </w:r>
     </w:p>
     <w:p>
@@ -2156,7 +2504,7 @@
         <w:rFonts w:ascii="Symbol" w:hAnsi="Symbol" w:hint="default"/>
       </w:rPr>
     </w:lvl>
-    <w:lvl w:ilvl="1" w:tplc="20000003" w:tentative="1">
+    <w:lvl w:ilvl="1" w:tplc="20000003">
       <w:start w:val="1"/>
       <w:numFmt w:val="bullet"/>
       <w:lvlText w:val="o"/>
@@ -2254,6 +2602,118 @@
     </w:lvl>
   </w:abstractNum>
   <w:abstractNum w:abstractNumId="1" w15:restartNumberingAfterBreak="0">
+    <w:nsid w:val="250B60B2"/>
+    <w:multiLevelType w:val="hybridMultilevel"/>
+    <w:tmpl w:val="43486DAA"/>
+    <w:lvl w:ilvl="0" w:tplc="02C0CDB6">
+      <w:numFmt w:val="bullet"/>
+      <w:lvlText w:val="-"/>
+      <w:lvlJc w:val="left"/>
+      <w:pPr>
+        <w:ind w:left="1800" w:hanging="360"/>
+      </w:pPr>
+      <w:rPr>
+        <w:rFonts w:ascii="Calibri" w:eastAsia="Times New Roman" w:hAnsi="Calibri" w:cs="Calibri" w:hint="default"/>
+      </w:rPr>
+    </w:lvl>
+    <w:lvl w:ilvl="1" w:tplc="04060003" w:tentative="1">
+      <w:start w:val="1"/>
+      <w:numFmt w:val="bullet"/>
+      <w:lvlText w:val="o"/>
+      <w:lvlJc w:val="left"/>
+      <w:pPr>
+        <w:ind w:left="2520" w:hanging="360"/>
+      </w:pPr>
+      <w:rPr>
+        <w:rFonts w:ascii="Courier New" w:hAnsi="Courier New" w:cs="Courier New" w:hint="default"/>
+      </w:rPr>
+    </w:lvl>
+    <w:lvl w:ilvl="2" w:tplc="04060005" w:tentative="1">
+      <w:start w:val="1"/>
+      <w:numFmt w:val="bullet"/>
+      <w:lvlText w:val=""/>
+      <w:lvlJc w:val="left"/>
+      <w:pPr>
+        <w:ind w:left="3240" w:hanging="360"/>
+      </w:pPr>
+      <w:rPr>
+        <w:rFonts w:ascii="Wingdings" w:hAnsi="Wingdings" w:hint="default"/>
+      </w:rPr>
+    </w:lvl>
+    <w:lvl w:ilvl="3" w:tplc="04060001" w:tentative="1">
+      <w:start w:val="1"/>
+      <w:numFmt w:val="bullet"/>
+      <w:lvlText w:val=""/>
+      <w:lvlJc w:val="left"/>
+      <w:pPr>
+        <w:ind w:left="3960" w:hanging="360"/>
+      </w:pPr>
+      <w:rPr>
+        <w:rFonts w:ascii="Symbol" w:hAnsi="Symbol" w:hint="default"/>
+      </w:rPr>
+    </w:lvl>
+    <w:lvl w:ilvl="4" w:tplc="04060003" w:tentative="1">
+      <w:start w:val="1"/>
+      <w:numFmt w:val="bullet"/>
+      <w:lvlText w:val="o"/>
+      <w:lvlJc w:val="left"/>
+      <w:pPr>
+        <w:ind w:left="4680" w:hanging="360"/>
+      </w:pPr>
+      <w:rPr>
+        <w:rFonts w:ascii="Courier New" w:hAnsi="Courier New" w:cs="Courier New" w:hint="default"/>
+      </w:rPr>
+    </w:lvl>
+    <w:lvl w:ilvl="5" w:tplc="04060005" w:tentative="1">
+      <w:start w:val="1"/>
+      <w:numFmt w:val="bullet"/>
+      <w:lvlText w:val=""/>
+      <w:lvlJc w:val="left"/>
+      <w:pPr>
+        <w:ind w:left="5400" w:hanging="360"/>
+      </w:pPr>
+      <w:rPr>
+        <w:rFonts w:ascii="Wingdings" w:hAnsi="Wingdings" w:hint="default"/>
+      </w:rPr>
+    </w:lvl>
+    <w:lvl w:ilvl="6" w:tplc="04060001" w:tentative="1">
+      <w:start w:val="1"/>
+      <w:numFmt w:val="bullet"/>
+      <w:lvlText w:val=""/>
+      <w:lvlJc w:val="left"/>
+      <w:pPr>
+        <w:ind w:left="6120" w:hanging="360"/>
+      </w:pPr>
+      <w:rPr>
+        <w:rFonts w:ascii="Symbol" w:hAnsi="Symbol" w:hint="default"/>
+      </w:rPr>
+    </w:lvl>
+    <w:lvl w:ilvl="7" w:tplc="04060003" w:tentative="1">
+      <w:start w:val="1"/>
+      <w:numFmt w:val="bullet"/>
+      <w:lvlText w:val="o"/>
+      <w:lvlJc w:val="left"/>
+      <w:pPr>
+        <w:ind w:left="6840" w:hanging="360"/>
+      </w:pPr>
+      <w:rPr>
+        <w:rFonts w:ascii="Courier New" w:hAnsi="Courier New" w:cs="Courier New" w:hint="default"/>
+      </w:rPr>
+    </w:lvl>
+    <w:lvl w:ilvl="8" w:tplc="04060005" w:tentative="1">
+      <w:start w:val="1"/>
+      <w:numFmt w:val="bullet"/>
+      <w:lvlText w:val=""/>
+      <w:lvlJc w:val="left"/>
+      <w:pPr>
+        <w:ind w:left="7560" w:hanging="360"/>
+      </w:pPr>
+      <w:rPr>
+        <w:rFonts w:ascii="Wingdings" w:hAnsi="Wingdings" w:hint="default"/>
+      </w:rPr>
+    </w:lvl>
+  </w:abstractNum>
+  <w:abstractNum w:abstractNumId="2" w15:restartNumberingAfterBreak="0">
     <w:nsid w:val="2F563594"/>
     <w:multiLevelType w:val="hybridMultilevel"/>
     <w:tmpl w:val="B00AF8BA"/>
@@ -2366,7 +2826,7 @@
       </w:rPr>
     </w:lvl>
   </w:abstractNum>
-  <w:abstractNum w:abstractNumId="2" w15:restartNumberingAfterBreak="0">
+  <w:abstractNum w:abstractNumId="3" w15:restartNumberingAfterBreak="0">
     <w:nsid w:val="4E612213"/>
     <w:multiLevelType w:val="hybridMultilevel"/>
     <w:tmpl w:val="DEB0904A"/>
@@ -2480,13 +2940,16 @@
     </w:lvl>
   </w:abstractNum>
   <w:num w:numId="1">
-    <w:abstractNumId w:val="2"/>
+    <w:abstractNumId w:val="3"/>
   </w:num>
   <w:num w:numId="2">
-    <w:abstractNumId w:val="1"/>
+    <w:abstractNumId w:val="2"/>
   </w:num>
   <w:num w:numId="3">
     <w:abstractNumId w:val="0"/>
+  </w:num>
+  <w:num w:numId="4">
+    <w:abstractNumId w:val="1"/>
   </w:num>
 </w:numbering>
 </file>
@@ -2795,7 +3258,7 @@
   <w:style w:type="paragraph" w:default="1" w:styleId="Normal">
     <w:name w:val="Normal"/>
     <w:qFormat/>
-    <w:rsid w:val="007C7A1C"/>
+    <w:rsid w:val="00A22377"/>
     <w:rPr>
       <w:sz w:val="24"/>
       <w:szCs w:val="24"/>

</xml_diff>

<commit_message>
Updated logbook. Added entry 06.05
</commit_message>
<xml_diff>
--- a/Logbook.docx
+++ b/Logbook.docx
@@ -1,10 +1,10 @@
 
 <file path=word/document.xml><?xml version="1.0" encoding="utf-8"?>
-<w:document xmlns:wpc="http://schemas.microsoft.com/office/word/2010/wordprocessingCanvas" xmlns:cx="http://schemas.microsoft.com/office/drawing/2014/chartex" xmlns:cx1="http://schemas.microsoft.com/office/drawing/2015/9/8/chartex" xmlns:cx2="http://schemas.microsoft.com/office/drawing/2015/10/21/chartex" xmlns:cx3="http://schemas.microsoft.com/office/drawing/2016/5/9/chartex" xmlns:cx4="http://schemas.microsoft.com/office/drawing/2016/5/10/chartex" xmlns:cx5="http://schemas.microsoft.com/office/drawing/2016/5/11/chartex" xmlns:cx6="http://schemas.microsoft.com/office/drawing/2016/5/12/chartex" xmlns:cx7="http://schemas.microsoft.com/office/drawing/2016/5/13/chartex" xmlns:cx8="http://schemas.microsoft.com/office/drawing/2016/5/14/chartex" xmlns:mc="http://schemas.openxmlformats.org/markup-compatibility/2006" xmlns:aink="http://schemas.microsoft.com/office/drawing/2016/ink" xmlns:am3d="http://schemas.microsoft.com/office/drawing/2017/model3d" xmlns:o="urn:schemas-microsoft-com:office:office" xmlns:r="http://schemas.openxmlformats.org/officeDocument/2006/relationships" xmlns:m="http://schemas.openxmlformats.org/officeDocument/2006/math" xmlns:v="urn:schemas-microsoft-com:vml" xmlns:wp14="http://schemas.microsoft.com/office/word/2010/wordprocessingDrawing" xmlns:wp="http://schemas.openxmlformats.org/drawingml/2006/wordprocessingDrawing" xmlns:w10="urn:schemas-microsoft-com:office:word" xmlns:w="http://schemas.openxmlformats.org/wordprocessingml/2006/main" xmlns:w14="http://schemas.microsoft.com/office/word/2010/wordml" xmlns:w15="http://schemas.microsoft.com/office/word/2012/wordml" xmlns:w16cex="http://schemas.microsoft.com/office/word/2018/wordml/cex" xmlns:w16cid="http://schemas.microsoft.com/office/word/2016/wordml/cid" xmlns:w16="http://schemas.microsoft.com/office/word/2018/wordml" xmlns:w16sdtdh="http://schemas.microsoft.com/office/word/2020/wordml/sdtdatahash" xmlns:w16se="http://schemas.microsoft.com/office/word/2015/wordml/symex" xmlns:wpg="http://schemas.microsoft.com/office/word/2010/wordprocessingGroup" xmlns:wpi="http://schemas.microsoft.com/office/word/2010/wordprocessingInk" xmlns:wne="http://schemas.microsoft.com/office/word/2006/wordml" xmlns:wps="http://schemas.microsoft.com/office/word/2010/wordprocessingShape" mc:Ignorable="w14 w15 w16se w16cid w16 w16cex w16sdtdh wp14">
+<w:document xmlns:wpc="http://schemas.microsoft.com/office/word/2010/wordprocessingCanvas" xmlns:cx="http://schemas.microsoft.com/office/drawing/2014/chartex" xmlns:cx1="http://schemas.microsoft.com/office/drawing/2015/9/8/chartex" xmlns:cx2="http://schemas.microsoft.com/office/drawing/2015/10/21/chartex" xmlns:cx3="http://schemas.microsoft.com/office/drawing/2016/5/9/chartex" xmlns:cx4="http://schemas.microsoft.com/office/drawing/2016/5/10/chartex" xmlns:cx5="http://schemas.microsoft.com/office/drawing/2016/5/11/chartex" xmlns:cx6="http://schemas.microsoft.com/office/drawing/2016/5/12/chartex" xmlns:cx7="http://schemas.microsoft.com/office/drawing/2016/5/13/chartex" xmlns:cx8="http://schemas.microsoft.com/office/drawing/2016/5/14/chartex" xmlns:mc="http://schemas.openxmlformats.org/markup-compatibility/2006" xmlns:aink="http://schemas.microsoft.com/office/drawing/2016/ink" xmlns:am3d="http://schemas.microsoft.com/office/drawing/2017/model3d" xmlns:o="urn:schemas-microsoft-com:office:office" xmlns:oel="http://schemas.microsoft.com/office/2019/extlst" xmlns:r="http://schemas.openxmlformats.org/officeDocument/2006/relationships" xmlns:m="http://schemas.openxmlformats.org/officeDocument/2006/math" xmlns:v="urn:schemas-microsoft-com:vml" xmlns:wp14="http://schemas.microsoft.com/office/word/2010/wordprocessingDrawing" xmlns:wp="http://schemas.openxmlformats.org/drawingml/2006/wordprocessingDrawing" xmlns:w10="urn:schemas-microsoft-com:office:word" xmlns:w="http://schemas.openxmlformats.org/wordprocessingml/2006/main" xmlns:w14="http://schemas.microsoft.com/office/word/2010/wordml" xmlns:w15="http://schemas.microsoft.com/office/word/2012/wordml" xmlns:w16cex="http://schemas.microsoft.com/office/word/2018/wordml/cex" xmlns:w16cid="http://schemas.microsoft.com/office/word/2016/wordml/cid" xmlns:w16="http://schemas.microsoft.com/office/word/2018/wordml" xmlns:w16sdtdh="http://schemas.microsoft.com/office/word/2020/wordml/sdtdatahash" xmlns:w16se="http://schemas.microsoft.com/office/word/2015/wordml/symex" xmlns:wpg="http://schemas.microsoft.com/office/word/2010/wordprocessingGroup" xmlns:wpi="http://schemas.microsoft.com/office/word/2010/wordprocessingInk" xmlns:wne="http://schemas.microsoft.com/office/word/2006/wordml" xmlns:wps="http://schemas.microsoft.com/office/word/2010/wordprocessingShape" mc:Ignorable="w14 w15 w16se w16cid w16 w16cex w16sdtdh wp14">
   <w:body>
     <w:p>
       <w:pPr>
-        <w:pStyle w:val="Overskrift1"/>
+        <w:pStyle w:val="Heading1"/>
         <w:rPr>
           <w:rFonts w:ascii="Calibri" w:hAnsi="Calibri" w:cs="Calibri"/>
         </w:rPr>
@@ -96,16 +96,8 @@
         <w:rPr>
           <w:rFonts w:ascii="Calibri" w:hAnsi="Calibri" w:cs="Calibri"/>
         </w:rPr>
-        <w:t xml:space="preserve">Michael </w:t>
-      </w:r>
-      <w:proofErr w:type="spellStart"/>
-      <w:r>
-        <w:rPr>
-          <w:rFonts w:ascii="Calibri" w:hAnsi="Calibri" w:cs="Calibri"/>
-        </w:rPr>
-        <w:t>Damholt</w:t>
-      </w:r>
-      <w:proofErr w:type="spellEnd"/>
+        <w:t>Michael Damholt</w:t>
+      </w:r>
       <w:r>
         <w:rPr>
           <w:rFonts w:ascii="Calibri" w:hAnsi="Calibri" w:cs="Calibri"/>
@@ -133,21 +125,7 @@
         <w:rPr>
           <w:rFonts w:ascii="Calibri" w:hAnsi="Calibri" w:cs="Calibri"/>
         </w:rPr>
-        <w:t xml:space="preserve">Mathias </w:t>
-      </w:r>
-      <w:proofErr w:type="spellStart"/>
-      <w:r>
-        <w:rPr>
-          <w:rFonts w:ascii="Calibri" w:hAnsi="Calibri" w:cs="Calibri"/>
-        </w:rPr>
-        <w:t>Hadi</w:t>
-      </w:r>
-      <w:proofErr w:type="spellEnd"/>
-      <w:r>
-        <w:rPr>
-          <w:rFonts w:ascii="Calibri" w:hAnsi="Calibri" w:cs="Calibri"/>
-        </w:rPr>
-        <w:t xml:space="preserve"> Dyhr</w:t>
+        <w:t>Mathias Hadi Dyhr</w:t>
       </w:r>
       <w:r>
         <w:rPr>
@@ -176,39 +154,7 @@
           <w:rFonts w:ascii="Calibri" w:hAnsi="Calibri" w:cs="Calibri"/>
           <w:strike/>
         </w:rPr>
-        <w:t>(</w:t>
-      </w:r>
-      <w:proofErr w:type="spellStart"/>
-      <w:r>
-        <w:rPr>
-          <w:rFonts w:ascii="Calibri" w:hAnsi="Calibri" w:cs="Calibri"/>
-          <w:strike/>
-        </w:rPr>
-        <w:t>Christoffer</w:t>
-      </w:r>
-      <w:proofErr w:type="spellEnd"/>
-      <w:r>
-        <w:rPr>
-          <w:rFonts w:ascii="Calibri" w:hAnsi="Calibri" w:cs="Calibri"/>
-          <w:strike/>
-        </w:rPr>
-        <w:t xml:space="preserve"> </w:t>
-      </w:r>
-      <w:proofErr w:type="spellStart"/>
-      <w:r>
-        <w:rPr>
-          <w:rFonts w:ascii="Calibri" w:hAnsi="Calibri" w:cs="Calibri"/>
-          <w:strike/>
-        </w:rPr>
-        <w:t>Wejendorp</w:t>
-      </w:r>
-      <w:proofErr w:type="spellEnd"/>
-      <w:r>
-        <w:rPr>
-          <w:rFonts w:ascii="Calibri" w:hAnsi="Calibri" w:cs="Calibri"/>
-          <w:strike/>
-        </w:rPr>
-        <w:t xml:space="preserve">, </w:t>
+        <w:t xml:space="preserve">(Christoffer Wejendorp, </w:t>
       </w:r>
       <w:hyperlink r:id="rId11" w:history="1">
         <w:r>
@@ -377,23 +323,7 @@
           <w:rFonts w:ascii="Calibri" w:hAnsi="Calibri" w:cs="Calibri"/>
           <w:iCs/>
         </w:rPr>
-        <w:t>We made a draft for our “</w:t>
-      </w:r>
-      <w:proofErr w:type="spellStart"/>
-      <w:r>
-        <w:rPr>
-          <w:rFonts w:ascii="Calibri" w:hAnsi="Calibri" w:cs="Calibri"/>
-          <w:iCs/>
-        </w:rPr>
-        <w:t>Samarbejdsaftale</w:t>
-      </w:r>
-      <w:proofErr w:type="spellEnd"/>
-      <w:r>
-        <w:rPr>
-          <w:rFonts w:ascii="Calibri" w:hAnsi="Calibri" w:cs="Calibri"/>
-          <w:iCs/>
-        </w:rPr>
-        <w:t>”.</w:t>
+        <w:t>We made a draft for our “Samarbejdsaftale”.</w:t>
       </w:r>
     </w:p>
     <w:p>
@@ -448,37 +378,12 @@
         </w:rPr>
         <w:t xml:space="preserve"> agreed that we would meet next Wednesday, having the necessary material read such that the project plan can be completed. (Chapter 2 to 5 in </w:t>
       </w:r>
-      <w:proofErr w:type="spellStart"/>
-      <w:r>
-        <w:rPr>
-          <w:rFonts w:ascii="Calibri" w:hAnsi="Calibri" w:cs="Calibri"/>
-          <w:iCs/>
-        </w:rPr>
-        <w:t>Styrk</w:t>
-      </w:r>
-      <w:proofErr w:type="spellEnd"/>
-      <w:r>
-        <w:rPr>
-          <w:rFonts w:ascii="Calibri" w:hAnsi="Calibri" w:cs="Calibri"/>
-          <w:iCs/>
-        </w:rPr>
-        <w:t xml:space="preserve"> </w:t>
-      </w:r>
-      <w:proofErr w:type="spellStart"/>
-      <w:r>
-        <w:rPr>
-          <w:rFonts w:ascii="Calibri" w:hAnsi="Calibri" w:cs="Calibri"/>
-          <w:iCs/>
-        </w:rPr>
-        <w:t>Projektarbejdet</w:t>
-      </w:r>
-      <w:proofErr w:type="spellEnd"/>
-      <w:r>
-        <w:rPr>
-          <w:rFonts w:ascii="Calibri" w:hAnsi="Calibri" w:cs="Calibri"/>
-          <w:iCs/>
-        </w:rPr>
-        <w:t xml:space="preserve"> and the Canvas Manual</w:t>
+      <w:r>
+        <w:rPr>
+          <w:rFonts w:ascii="Calibri" w:hAnsi="Calibri" w:cs="Calibri"/>
+          <w:iCs/>
+        </w:rPr>
+        <w:t>Styrk Projektarbejdet and the Canvas Manual</w:t>
       </w:r>
       <w:r>
         <w:rPr>
@@ -559,23 +464,7 @@
           <w:rFonts w:ascii="Calibri" w:hAnsi="Calibri" w:cs="Calibri"/>
           <w:lang w:val="en" w:eastAsia="en-GB"/>
         </w:rPr>
-        <w:t xml:space="preserve">We completed as much of the </w:t>
-      </w:r>
-      <w:proofErr w:type="spellStart"/>
-      <w:r>
-        <w:rPr>
-          <w:rFonts w:ascii="Calibri" w:hAnsi="Calibri" w:cs="Calibri"/>
-          <w:lang w:val="en" w:eastAsia="en-GB"/>
-        </w:rPr>
-        <w:t>ProjectCanvas</w:t>
-      </w:r>
-      <w:proofErr w:type="spellEnd"/>
-      <w:r>
-        <w:rPr>
-          <w:rFonts w:ascii="Calibri" w:hAnsi="Calibri" w:cs="Calibri"/>
-          <w:lang w:val="en" w:eastAsia="en-GB"/>
-        </w:rPr>
-        <w:t xml:space="preserve"> as possible. Still needs milestones and actions. We assume this will be easier to complete after the data has been explored more. </w:t>
+        <w:t xml:space="preserve">We completed as much of the ProjectCanvas as possible. Still needs milestones and actions. We assume this will be easier to complete after the data has been explored more. </w:t>
       </w:r>
     </w:p>
     <w:p>
@@ -728,23 +617,7 @@
           <w:rFonts w:ascii="Calibri" w:hAnsi="Calibri" w:cs="Calibri"/>
           <w:lang w:val="en" w:eastAsia="en-GB"/>
         </w:rPr>
-        <w:t xml:space="preserve">We met today for the planned Q&amp;A session (for all the project groups) with our course supervisor, Morten </w:t>
-      </w:r>
-      <w:proofErr w:type="spellStart"/>
-      <w:r>
-        <w:rPr>
-          <w:rFonts w:ascii="Calibri" w:hAnsi="Calibri" w:cs="Calibri"/>
-          <w:lang w:val="en" w:eastAsia="en-GB"/>
-        </w:rPr>
-        <w:t>Mørup</w:t>
-      </w:r>
-      <w:proofErr w:type="spellEnd"/>
-      <w:r>
-        <w:rPr>
-          <w:rFonts w:ascii="Calibri" w:hAnsi="Calibri" w:cs="Calibri"/>
-          <w:lang w:val="en" w:eastAsia="en-GB"/>
-        </w:rPr>
-        <w:t>, and he answered some doubts about what our project plan should include.</w:t>
+        <w:t>We met today for the planned Q&amp;A session (for all the project groups) with our course supervisor, Morten Mørup, and he answered some doubts about what our project plan should include.</w:t>
       </w:r>
     </w:p>
     <w:p>
@@ -1195,7 +1068,7 @@
     </w:p>
     <w:p>
       <w:pPr>
-        <w:pStyle w:val="Listeafsnit"/>
+        <w:pStyle w:val="ListParagraph"/>
         <w:numPr>
           <w:ilvl w:val="0"/>
           <w:numId w:val="3"/>
@@ -1210,23 +1083,7 @@
           <w:rFonts w:ascii="Calibri" w:hAnsi="Calibri" w:cs="Calibri"/>
           <w:iCs/>
         </w:rPr>
-        <w:t>Khalil/</w:t>
-      </w:r>
-      <w:proofErr w:type="spellStart"/>
-      <w:r>
-        <w:rPr>
-          <w:rFonts w:ascii="Calibri" w:hAnsi="Calibri" w:cs="Calibri"/>
-          <w:iCs/>
-        </w:rPr>
-        <w:t>Christoffer</w:t>
-      </w:r>
-      <w:proofErr w:type="spellEnd"/>
-      <w:r>
-        <w:rPr>
-          <w:rFonts w:ascii="Calibri" w:hAnsi="Calibri" w:cs="Calibri"/>
-          <w:iCs/>
-        </w:rPr>
-        <w:t xml:space="preserve"> - </w:t>
+        <w:t xml:space="preserve">Khalil/Christoffer - </w:t>
       </w:r>
       <w:r>
         <w:rPr>
@@ -1238,7 +1095,7 @@
     </w:p>
     <w:p>
       <w:pPr>
-        <w:pStyle w:val="Listeafsnit"/>
+        <w:pStyle w:val="ListParagraph"/>
         <w:numPr>
           <w:ilvl w:val="0"/>
           <w:numId w:val="3"/>
@@ -1320,25 +1177,7 @@
           <w:b/>
           <w:bCs/>
         </w:rPr>
-        <w:t xml:space="preserve">Unfortunately, one of our group members, </w:t>
-      </w:r>
-      <w:proofErr w:type="spellStart"/>
-      <w:r>
-        <w:rPr>
-          <w:rFonts w:ascii="Calibri" w:hAnsi="Calibri" w:cs="Calibri"/>
-          <w:b/>
-          <w:bCs/>
-        </w:rPr>
-        <w:t>Christoffer</w:t>
-      </w:r>
-      <w:proofErr w:type="spellEnd"/>
-      <w:r>
-        <w:rPr>
-          <w:rFonts w:ascii="Calibri" w:hAnsi="Calibri" w:cs="Calibri"/>
-          <w:b/>
-          <w:bCs/>
-        </w:rPr>
-        <w:t xml:space="preserve"> has withdrawn from the course due to personal reasons. </w:t>
+        <w:t xml:space="preserve">Unfortunately, one of our group members, Christoffer has withdrawn from the course due to personal reasons. </w:t>
       </w:r>
     </w:p>
     <w:p>
@@ -1544,7 +1383,7 @@
     </w:p>
     <w:p>
       <w:pPr>
-        <w:pStyle w:val="Listeafsnit"/>
+        <w:pStyle w:val="ListParagraph"/>
         <w:numPr>
           <w:ilvl w:val="0"/>
           <w:numId w:val="3"/>
@@ -1571,7 +1410,7 @@
     </w:p>
     <w:p>
       <w:pPr>
-        <w:pStyle w:val="Listeafsnit"/>
+        <w:pStyle w:val="ListParagraph"/>
         <w:numPr>
           <w:ilvl w:val="1"/>
           <w:numId w:val="3"/>
@@ -1591,7 +1430,7 @@
     </w:p>
     <w:p>
       <w:pPr>
-        <w:pStyle w:val="Listeafsnit"/>
+        <w:pStyle w:val="ListParagraph"/>
         <w:numPr>
           <w:ilvl w:val="0"/>
           <w:numId w:val="3"/>
@@ -1606,23 +1445,7 @@
           <w:rFonts w:ascii="Calibri" w:hAnsi="Calibri" w:cs="Calibri"/>
           <w:iCs/>
         </w:rPr>
-        <w:t>Khalil, Mathias will retrain a pretrained model (</w:t>
-      </w:r>
-      <w:proofErr w:type="spellStart"/>
-      <w:r>
-        <w:rPr>
-          <w:rFonts w:ascii="Calibri" w:hAnsi="Calibri" w:cs="Calibri"/>
-          <w:iCs/>
-        </w:rPr>
-        <w:t>EasyOCR</w:t>
-      </w:r>
-      <w:proofErr w:type="spellEnd"/>
-      <w:r>
-        <w:rPr>
-          <w:rFonts w:ascii="Calibri" w:hAnsi="Calibri" w:cs="Calibri"/>
-          <w:iCs/>
-        </w:rPr>
-        <w:t>) on our data set</w:t>
+        <w:t>Khalil, Mathias will retrain a pretrained model (EasyOCR) on our data set</w:t>
       </w:r>
       <w:r>
         <w:rPr>
@@ -1641,7 +1464,7 @@
     </w:p>
     <w:p>
       <w:pPr>
-        <w:pStyle w:val="Listeafsnit"/>
+        <w:pStyle w:val="ListParagraph"/>
         <w:numPr>
           <w:ilvl w:val="1"/>
           <w:numId w:val="3"/>
@@ -1924,7 +1747,7 @@
     </w:p>
     <w:p>
       <w:pPr>
-        <w:pStyle w:val="Listeafsnit"/>
+        <w:pStyle w:val="ListParagraph"/>
         <w:numPr>
           <w:ilvl w:val="0"/>
           <w:numId w:val="5"/>
@@ -1944,7 +1767,7 @@
     </w:p>
     <w:p>
       <w:pPr>
-        <w:pStyle w:val="Listeafsnit"/>
+        <w:pStyle w:val="ListParagraph"/>
         <w:numPr>
           <w:ilvl w:val="1"/>
           <w:numId w:val="5"/>
@@ -1964,7 +1787,7 @@
     </w:p>
     <w:p>
       <w:pPr>
-        <w:pStyle w:val="Listeafsnit"/>
+        <w:pStyle w:val="ListParagraph"/>
         <w:numPr>
           <w:ilvl w:val="0"/>
           <w:numId w:val="5"/>
@@ -1984,7 +1807,7 @@
     </w:p>
     <w:p>
       <w:pPr>
-        <w:pStyle w:val="Listeafsnit"/>
+        <w:pStyle w:val="ListParagraph"/>
         <w:numPr>
           <w:ilvl w:val="1"/>
           <w:numId w:val="5"/>
@@ -2004,7 +1827,7 @@
     </w:p>
     <w:p>
       <w:pPr>
-        <w:pStyle w:val="Listeafsnit"/>
+        <w:pStyle w:val="ListParagraph"/>
         <w:numPr>
           <w:ilvl w:val="0"/>
           <w:numId w:val="5"/>
@@ -2024,7 +1847,7 @@
     </w:p>
     <w:p>
       <w:pPr>
-        <w:pStyle w:val="Listeafsnit"/>
+        <w:pStyle w:val="ListParagraph"/>
         <w:numPr>
           <w:ilvl w:val="0"/>
           <w:numId w:val="5"/>
@@ -2044,7 +1867,7 @@
     </w:p>
     <w:p>
       <w:pPr>
-        <w:pStyle w:val="Listeafsnit"/>
+        <w:pStyle w:val="ListParagraph"/>
         <w:numPr>
           <w:ilvl w:val="1"/>
           <w:numId w:val="5"/>
@@ -2064,7 +1887,7 @@
     </w:p>
     <w:p>
       <w:pPr>
-        <w:pStyle w:val="Listeafsnit"/>
+        <w:pStyle w:val="ListParagraph"/>
         <w:numPr>
           <w:ilvl w:val="0"/>
           <w:numId w:val="5"/>
@@ -2084,7 +1907,7 @@
     </w:p>
     <w:p>
       <w:pPr>
-        <w:pStyle w:val="Listeafsnit"/>
+        <w:pStyle w:val="ListParagraph"/>
         <w:numPr>
           <w:ilvl w:val="0"/>
           <w:numId w:val="5"/>
@@ -2104,7 +1927,7 @@
     </w:p>
     <w:p>
       <w:pPr>
-        <w:pStyle w:val="Listeafsnit"/>
+        <w:pStyle w:val="ListParagraph"/>
         <w:numPr>
           <w:ilvl w:val="1"/>
           <w:numId w:val="5"/>
@@ -2124,7 +1947,7 @@
     </w:p>
     <w:p>
       <w:pPr>
-        <w:pStyle w:val="Listeafsnit"/>
+        <w:pStyle w:val="ListParagraph"/>
         <w:numPr>
           <w:ilvl w:val="0"/>
           <w:numId w:val="5"/>
@@ -2144,7 +1967,7 @@
     </w:p>
     <w:p>
       <w:pPr>
-        <w:pStyle w:val="Listeafsnit"/>
+        <w:pStyle w:val="ListParagraph"/>
         <w:numPr>
           <w:ilvl w:val="1"/>
           <w:numId w:val="5"/>
@@ -2164,7 +1987,7 @@
     </w:p>
     <w:p>
       <w:pPr>
-        <w:pStyle w:val="Listeafsnit"/>
+        <w:pStyle w:val="ListParagraph"/>
         <w:numPr>
           <w:ilvl w:val="0"/>
           <w:numId w:val="5"/>
@@ -2199,7 +2022,7 @@
     </w:p>
     <w:p>
       <w:pPr>
-        <w:pStyle w:val="Listeafsnit"/>
+        <w:pStyle w:val="ListParagraph"/>
         <w:numPr>
           <w:ilvl w:val="0"/>
           <w:numId w:val="6"/>
@@ -2219,7 +2042,7 @@
     </w:p>
     <w:p>
       <w:pPr>
-        <w:pStyle w:val="Listeafsnit"/>
+        <w:pStyle w:val="ListParagraph"/>
         <w:numPr>
           <w:ilvl w:val="0"/>
           <w:numId w:val="6"/>
@@ -2240,7 +2063,7 @@
     </w:p>
     <w:p>
       <w:pPr>
-        <w:pStyle w:val="Listeafsnit"/>
+        <w:pStyle w:val="ListParagraph"/>
         <w:numPr>
           <w:ilvl w:val="0"/>
           <w:numId w:val="6"/>
@@ -2260,7 +2083,7 @@
     </w:p>
     <w:p>
       <w:pPr>
-        <w:pStyle w:val="Listeafsnit"/>
+        <w:pStyle w:val="ListParagraph"/>
         <w:numPr>
           <w:ilvl w:val="1"/>
           <w:numId w:val="6"/>
@@ -2323,23 +2146,7 @@
           <w:rFonts w:ascii="Calibri" w:hAnsi="Calibri" w:cs="Calibri"/>
           <w:iCs/>
         </w:rPr>
-        <w:t xml:space="preserve">We had a status meeting regarding what had been researched in the Easter break, as there are difficulties with the </w:t>
-      </w:r>
-      <w:proofErr w:type="spellStart"/>
-      <w:r>
-        <w:rPr>
-          <w:rFonts w:ascii="Calibri" w:hAnsi="Calibri" w:cs="Calibri"/>
-          <w:iCs/>
-        </w:rPr>
-        <w:t>EasyOCR</w:t>
-      </w:r>
-      <w:proofErr w:type="spellEnd"/>
-      <w:r>
-        <w:rPr>
-          <w:rFonts w:ascii="Calibri" w:hAnsi="Calibri" w:cs="Calibri"/>
-          <w:iCs/>
-        </w:rPr>
-        <w:t xml:space="preserve"> framework and how to further train using our data set. The framework </w:t>
+        <w:t xml:space="preserve">We had a status meeting regarding what had been researched in the Easter break, as there are difficulties with the EasyOCR framework and how to further train using our data set. The framework </w:t>
       </w:r>
       <w:r>
         <w:rPr>
@@ -2440,23 +2247,7 @@
           <w:rFonts w:ascii="Calibri" w:hAnsi="Calibri" w:cs="Calibri"/>
           <w:iCs/>
         </w:rPr>
-        <w:t xml:space="preserve"> This is a challenge, as the </w:t>
-      </w:r>
-      <w:proofErr w:type="spellStart"/>
-      <w:r>
-        <w:rPr>
-          <w:rFonts w:ascii="Calibri" w:hAnsi="Calibri" w:cs="Calibri"/>
-          <w:iCs/>
-        </w:rPr>
-        <w:t>EasyOCR</w:t>
-      </w:r>
-      <w:proofErr w:type="spellEnd"/>
-      <w:r>
-        <w:rPr>
-          <w:rFonts w:ascii="Calibri" w:hAnsi="Calibri" w:cs="Calibri"/>
-          <w:iCs/>
-        </w:rPr>
-        <w:t xml:space="preserve"> framework assumes that the recognition model is trained on </w:t>
+        <w:t xml:space="preserve"> This is a challenge, as the EasyOCR framework assumes that the recognition model is trained on </w:t>
       </w:r>
       <w:r>
         <w:rPr>
@@ -2777,18 +2568,8 @@
           <w:b/>
           <w:color w:val="C00000"/>
         </w:rPr>
-        <w:t xml:space="preserve">Week ??:  </w:t>
-      </w:r>
-      <w:proofErr w:type="spellStart"/>
-      <w:r>
-        <w:rPr>
-          <w:rFonts w:ascii="Calibri" w:hAnsi="Calibri" w:cs="Calibri"/>
-          <w:b/>
-          <w:color w:val="C00000"/>
-        </w:rPr>
-        <w:t>dd.mm.yy-dd.mm.yy</w:t>
-      </w:r>
-      <w:proofErr w:type="spellEnd"/>
+        <w:t>Week ??:  dd.mm.yy-dd.mm.yy</w:t>
+      </w:r>
     </w:p>
     <w:p>
       <w:pPr>
@@ -3100,7 +2881,7 @@
     </w:p>
     <w:p>
       <w:pPr>
-        <w:pStyle w:val="Listeafsnit"/>
+        <w:pStyle w:val="ListParagraph"/>
         <w:numPr>
           <w:ilvl w:val="0"/>
           <w:numId w:val="2"/>
@@ -3118,7 +2899,7 @@
     </w:p>
     <w:p>
       <w:pPr>
-        <w:pStyle w:val="Listeafsnit"/>
+        <w:pStyle w:val="ListParagraph"/>
         <w:numPr>
           <w:ilvl w:val="0"/>
           <w:numId w:val="2"/>
@@ -3136,7 +2917,7 @@
     </w:p>
     <w:p>
       <w:pPr>
-        <w:pStyle w:val="Listeafsnit"/>
+        <w:pStyle w:val="ListParagraph"/>
         <w:numPr>
           <w:ilvl w:val="0"/>
           <w:numId w:val="2"/>
@@ -3283,21 +3064,7 @@
         <w:rPr>
           <w:rFonts w:ascii="Calibri" w:hAnsi="Calibri" w:cs="Calibri"/>
         </w:rPr>
-        <w:t xml:space="preserve"> but we plan to wait for a Q&amp;A-session with our course supervisor, Morten </w:t>
-      </w:r>
-      <w:proofErr w:type="spellStart"/>
-      <w:r>
-        <w:rPr>
-          <w:rFonts w:ascii="Calibri" w:hAnsi="Calibri" w:cs="Calibri"/>
-        </w:rPr>
-        <w:t>Mørup</w:t>
-      </w:r>
-      <w:proofErr w:type="spellEnd"/>
-      <w:r>
-        <w:rPr>
-          <w:rFonts w:ascii="Calibri" w:hAnsi="Calibri" w:cs="Calibri"/>
-        </w:rPr>
-        <w:t>, presumably next Tuesday (22.02.22).</w:t>
+        <w:t xml:space="preserve"> but we plan to wait for a Q&amp;A-session with our course supervisor, Morten Mørup, presumably next Tuesday (22.02.22).</w:t>
       </w:r>
     </w:p>
     <w:p>
@@ -3334,41 +3101,13 @@
         <w:rPr>
           <w:rFonts w:ascii="Calibri" w:hAnsi="Calibri" w:cs="Calibri"/>
         </w:rPr>
-        <w:t xml:space="preserve">We had a discussion which clarified how this project would be used in a real-world setting if this project was to be used by </w:t>
-      </w:r>
-      <w:proofErr w:type="spellStart"/>
-      <w:r>
-        <w:rPr>
-          <w:rFonts w:ascii="Calibri" w:hAnsi="Calibri" w:cs="Calibri"/>
-        </w:rPr>
-        <w:t>Otovo</w:t>
-      </w:r>
-      <w:proofErr w:type="spellEnd"/>
-      <w:r>
-        <w:rPr>
-          <w:rFonts w:ascii="Calibri" w:hAnsi="Calibri" w:cs="Calibri"/>
-        </w:rPr>
-        <w:t xml:space="preserve">. </w:t>
-      </w:r>
-      <w:r>
-        <w:rPr>
-          <w:rFonts w:ascii="Calibri" w:hAnsi="Calibri" w:cs="Calibri"/>
-        </w:rPr>
-        <w:t xml:space="preserve">In the real world </w:t>
-      </w:r>
-      <w:proofErr w:type="spellStart"/>
-      <w:r>
-        <w:rPr>
-          <w:rFonts w:ascii="Calibri" w:hAnsi="Calibri" w:cs="Calibri"/>
-        </w:rPr>
-        <w:t>Otovo</w:t>
-      </w:r>
-      <w:proofErr w:type="spellEnd"/>
-      <w:r>
-        <w:rPr>
-          <w:rFonts w:ascii="Calibri" w:hAnsi="Calibri" w:cs="Calibri"/>
-        </w:rPr>
-        <w:t xml:space="preserve"> wouldn’t have the correct label for the electricity meter. We got suggestion on how to calculate the confidence score </w:t>
+        <w:t xml:space="preserve">We had a discussion which clarified how this project would be used in a real-world setting if this project was to be used by Otovo. </w:t>
+      </w:r>
+      <w:r>
+        <w:rPr>
+          <w:rFonts w:ascii="Calibri" w:hAnsi="Calibri" w:cs="Calibri"/>
+        </w:rPr>
+        <w:t xml:space="preserve">In the real world Otovo wouldn’t have the correct label for the electricity meter. We got suggestion on how to calculate the confidence score </w:t>
       </w:r>
       <w:r>
         <w:rPr>
@@ -3458,25 +3197,7 @@
           <w:b/>
           <w:bCs/>
         </w:rPr>
-        <w:t xml:space="preserve">Unfortunately, one of our group members, </w:t>
-      </w:r>
-      <w:proofErr w:type="spellStart"/>
-      <w:r>
-        <w:rPr>
-          <w:rFonts w:ascii="Calibri" w:hAnsi="Calibri" w:cs="Calibri"/>
-          <w:b/>
-          <w:bCs/>
-        </w:rPr>
-        <w:t>Christoffer</w:t>
-      </w:r>
-      <w:proofErr w:type="spellEnd"/>
-      <w:r>
-        <w:rPr>
-          <w:rFonts w:ascii="Calibri" w:hAnsi="Calibri" w:cs="Calibri"/>
-          <w:b/>
-          <w:bCs/>
-        </w:rPr>
-        <w:t xml:space="preserve"> has withdrawn from the course due to personal reasons. </w:t>
+        <w:t xml:space="preserve">Unfortunately, one of our group members, Christoffer has withdrawn from the course due to personal reasons. </w:t>
       </w:r>
     </w:p>
     <w:p>
@@ -3688,39 +3409,7 @@
           <w:rFonts w:ascii="Calibri" w:hAnsi="Calibri" w:cs="Calibri"/>
           <w:lang w:val="en-GB"/>
         </w:rPr>
-        <w:t xml:space="preserve">we can </w:t>
-      </w:r>
-      <w:proofErr w:type="spellStart"/>
-      <w:r>
-        <w:rPr>
-          <w:rFonts w:ascii="Calibri" w:hAnsi="Calibri" w:cs="Calibri"/>
-          <w:lang w:val="en-GB"/>
-        </w:rPr>
-        <w:t>blackbox</w:t>
-      </w:r>
-      <w:proofErr w:type="spellEnd"/>
-      <w:r>
-        <w:rPr>
-          <w:rFonts w:ascii="Calibri" w:hAnsi="Calibri" w:cs="Calibri"/>
-          <w:lang w:val="en-GB"/>
-        </w:rPr>
-        <w:t xml:space="preserve"> for the models. He continued to explain us about how CRAFT works with a </w:t>
-      </w:r>
-      <w:proofErr w:type="spellStart"/>
-      <w:r>
-        <w:rPr>
-          <w:rFonts w:ascii="Calibri" w:hAnsi="Calibri" w:cs="Calibri"/>
-          <w:lang w:val="en-GB"/>
-        </w:rPr>
-        <w:t>UNet</w:t>
-      </w:r>
-      <w:proofErr w:type="spellEnd"/>
-      <w:r>
-        <w:rPr>
-          <w:rFonts w:ascii="Calibri" w:hAnsi="Calibri" w:cs="Calibri"/>
-          <w:lang w:val="en-GB"/>
-        </w:rPr>
-        <w:t xml:space="preserve"> architecture</w:t>
+        <w:t>we can blackbox for the models. He continued to explain us about how CRAFT works with a UNet architecture</w:t>
       </w:r>
       <w:r>
         <w:rPr>
@@ -3771,199 +3460,141 @@
           <w:rFonts w:ascii="Calibri" w:hAnsi="Calibri" w:cs="Calibri"/>
           <w:lang w:val="en-GB"/>
         </w:rPr>
-        <w:t xml:space="preserve">After the meeting, we decided to each look further into </w:t>
-      </w:r>
-      <w:proofErr w:type="spellStart"/>
-      <w:r>
-        <w:rPr>
-          <w:rFonts w:ascii="Calibri" w:hAnsi="Calibri" w:cs="Calibri"/>
-          <w:lang w:val="en-GB"/>
-        </w:rPr>
-        <w:t>pytorch</w:t>
-      </w:r>
-      <w:proofErr w:type="spellEnd"/>
-      <w:r>
-        <w:rPr>
-          <w:rFonts w:ascii="Calibri" w:hAnsi="Calibri" w:cs="Calibri"/>
-          <w:lang w:val="en-GB"/>
+        <w:t>After the meeting, we decided to each look further into pytorch.</w:t>
+      </w:r>
+    </w:p>
+    <w:p>
+      <w:pPr>
+        <w:rPr>
+          <w:rFonts w:ascii="Calibri" w:hAnsi="Calibri" w:cs="Calibri"/>
+          <w:lang w:val="en-GB"/>
+        </w:rPr>
+      </w:pPr>
+    </w:p>
+    <w:p>
+      <w:pPr>
+        <w:rPr>
+          <w:rFonts w:ascii="Calibri" w:hAnsi="Calibri" w:cs="Calibri"/>
+          <w:lang w:val="en-GB"/>
+        </w:rPr>
+      </w:pPr>
+    </w:p>
+    <w:p>
+      <w:pPr>
+        <w:rPr>
+          <w:rFonts w:ascii="Calibri" w:hAnsi="Calibri" w:cs="Calibri"/>
+          <w:b/>
+          <w:color w:val="C00000"/>
+        </w:rPr>
+      </w:pPr>
+      <w:r>
+        <w:rPr>
+          <w:rFonts w:ascii="Calibri" w:hAnsi="Calibri" w:cs="Calibri"/>
+          <w:b/>
+          <w:color w:val="C00000"/>
+        </w:rPr>
+        <w:t>Week 9:  01.04.22</w:t>
+      </w:r>
+    </w:p>
+    <w:p>
+      <w:pPr>
+        <w:rPr>
+          <w:rFonts w:ascii="Calibri" w:hAnsi="Calibri" w:cs="Calibri"/>
+          <w:lang w:val="en-GB"/>
+        </w:rPr>
+      </w:pPr>
+      <w:r>
+        <w:rPr>
+          <w:rFonts w:ascii="Calibri" w:hAnsi="Calibri" w:cs="Calibri"/>
+          <w:lang w:val="en-GB"/>
+        </w:rPr>
+        <w:t>Meeting was skipped due to this project being put on hold this week. (Because of the many assignment deadlines in other courses)</w:t>
+      </w:r>
+    </w:p>
+    <w:p>
+      <w:pPr>
+        <w:rPr>
+          <w:rFonts w:ascii="Calibri" w:hAnsi="Calibri" w:cs="Calibri"/>
+          <w:lang w:val="en-GB"/>
+        </w:rPr>
+      </w:pPr>
+    </w:p>
+    <w:p>
+      <w:pPr>
+        <w:rPr>
+          <w:rFonts w:ascii="Calibri" w:hAnsi="Calibri" w:cs="Calibri"/>
+          <w:lang w:val="en-GB"/>
+        </w:rPr>
+      </w:pPr>
+    </w:p>
+    <w:p>
+      <w:pPr>
+        <w:rPr>
+          <w:rFonts w:ascii="Calibri" w:hAnsi="Calibri" w:cs="Calibri"/>
+          <w:b/>
+          <w:color w:val="C00000"/>
+        </w:rPr>
+      </w:pPr>
+      <w:r>
+        <w:rPr>
+          <w:rFonts w:ascii="Calibri" w:hAnsi="Calibri" w:cs="Calibri"/>
+          <w:b/>
+          <w:color w:val="C00000"/>
+        </w:rPr>
+        <w:t>Week 10:  08.04.22</w:t>
+      </w:r>
+    </w:p>
+    <w:p>
+      <w:pPr>
+        <w:rPr>
+          <w:rFonts w:ascii="Calibri" w:hAnsi="Calibri" w:cs="Calibri"/>
+        </w:rPr>
+      </w:pPr>
+      <w:r>
+        <w:rPr>
+          <w:rFonts w:ascii="Calibri" w:hAnsi="Calibri" w:cs="Calibri"/>
+        </w:rPr>
+        <w:t xml:space="preserve">This meeting happened online since our supervisor was in Norway. We started out this meeting talking about some problems we had with our coding towards improving the EasyOCR Model, we learned to </w:t>
+      </w:r>
+      <w:r>
+        <w:rPr>
+          <w:rFonts w:ascii="Calibri" w:hAnsi="Calibri" w:cs="Calibri"/>
+        </w:rPr>
+        <w:t>look more into the code with debugging. After that we also talked about pre-processing – and what was wrong with the results of our transfer learning model. We suspect that it may have something to do with imgH and imgW or with how we handle the outputs in prediction. We also talked about importing a barcode scanner model and using that to find the barcode labels.</w:t>
+      </w:r>
+    </w:p>
+    <w:p>
+      <w:pPr>
+        <w:rPr>
+          <w:rFonts w:ascii="Calibri" w:hAnsi="Calibri" w:cs="Calibri"/>
+        </w:rPr>
+      </w:pPr>
+    </w:p>
+    <w:p>
+      <w:pPr>
+        <w:rPr>
+          <w:rFonts w:ascii="Calibri" w:hAnsi="Calibri" w:cs="Calibri"/>
+          <w:iCs/>
+        </w:rPr>
+      </w:pPr>
+      <w:r>
+        <w:rPr>
+          <w:rFonts w:ascii="Calibri" w:hAnsi="Calibri" w:cs="Calibri"/>
+          <w:iCs/>
+        </w:rPr>
+        <w:t>We delegated responsibilities</w:t>
+      </w:r>
+      <w:r>
+        <w:rPr>
+          <w:rFonts w:ascii="Calibri" w:hAnsi="Calibri" w:cs="Calibri"/>
+          <w:iCs/>
         </w:rPr>
         <w:t>.</w:t>
       </w:r>
     </w:p>
     <w:p>
       <w:pPr>
-        <w:rPr>
-          <w:rFonts w:ascii="Calibri" w:hAnsi="Calibri" w:cs="Calibri"/>
-          <w:lang w:val="en-GB"/>
-        </w:rPr>
-      </w:pPr>
-    </w:p>
-    <w:p>
-      <w:pPr>
-        <w:rPr>
-          <w:rFonts w:ascii="Calibri" w:hAnsi="Calibri" w:cs="Calibri"/>
-          <w:lang w:val="en-GB"/>
-        </w:rPr>
-      </w:pPr>
-    </w:p>
-    <w:p>
-      <w:pPr>
-        <w:rPr>
-          <w:rFonts w:ascii="Calibri" w:hAnsi="Calibri" w:cs="Calibri"/>
-          <w:b/>
-          <w:color w:val="C00000"/>
-        </w:rPr>
-      </w:pPr>
-      <w:r>
-        <w:rPr>
-          <w:rFonts w:ascii="Calibri" w:hAnsi="Calibri" w:cs="Calibri"/>
-          <w:b/>
-          <w:color w:val="C00000"/>
-        </w:rPr>
-        <w:t>Week 9:  01.04.22</w:t>
-      </w:r>
-    </w:p>
-    <w:p>
-      <w:pPr>
-        <w:rPr>
-          <w:rFonts w:ascii="Calibri" w:hAnsi="Calibri" w:cs="Calibri"/>
-          <w:lang w:val="en-GB"/>
-        </w:rPr>
-      </w:pPr>
-      <w:r>
-        <w:rPr>
-          <w:rFonts w:ascii="Calibri" w:hAnsi="Calibri" w:cs="Calibri"/>
-          <w:lang w:val="en-GB"/>
-        </w:rPr>
-        <w:t>Meeting was skipped due to this project being put on hold this week. (Because of the many assignment deadlines in other courses)</w:t>
-      </w:r>
-    </w:p>
-    <w:p>
-      <w:pPr>
-        <w:rPr>
-          <w:rFonts w:ascii="Calibri" w:hAnsi="Calibri" w:cs="Calibri"/>
-          <w:lang w:val="en-GB"/>
-        </w:rPr>
-      </w:pPr>
-    </w:p>
-    <w:p>
-      <w:pPr>
-        <w:rPr>
-          <w:rFonts w:ascii="Calibri" w:hAnsi="Calibri" w:cs="Calibri"/>
-          <w:lang w:val="en-GB"/>
-        </w:rPr>
-      </w:pPr>
-    </w:p>
-    <w:p>
-      <w:pPr>
-        <w:rPr>
-          <w:rFonts w:ascii="Calibri" w:hAnsi="Calibri" w:cs="Calibri"/>
-          <w:b/>
-          <w:color w:val="C00000"/>
-        </w:rPr>
-      </w:pPr>
-      <w:r>
-        <w:rPr>
-          <w:rFonts w:ascii="Calibri" w:hAnsi="Calibri" w:cs="Calibri"/>
-          <w:b/>
-          <w:color w:val="C00000"/>
-        </w:rPr>
-        <w:t>Week 10:  08.04.22</w:t>
-      </w:r>
-    </w:p>
-    <w:p>
-      <w:pPr>
-        <w:rPr>
-          <w:rFonts w:ascii="Calibri" w:hAnsi="Calibri" w:cs="Calibri"/>
-        </w:rPr>
-      </w:pPr>
-      <w:r>
-        <w:rPr>
-          <w:rFonts w:ascii="Calibri" w:hAnsi="Calibri" w:cs="Calibri"/>
-        </w:rPr>
-        <w:t xml:space="preserve">This meeting happened online since our supervisor was in Norway. We started out this meeting talking about some problems we had with our coding towards improving the </w:t>
-      </w:r>
-      <w:proofErr w:type="spellStart"/>
-      <w:r>
-        <w:rPr>
-          <w:rFonts w:ascii="Calibri" w:hAnsi="Calibri" w:cs="Calibri"/>
-        </w:rPr>
-        <w:t>EasyOCR</w:t>
-      </w:r>
-      <w:proofErr w:type="spellEnd"/>
-      <w:r>
-        <w:rPr>
-          <w:rFonts w:ascii="Calibri" w:hAnsi="Calibri" w:cs="Calibri"/>
-        </w:rPr>
-        <w:t xml:space="preserve"> Model, we learned to </w:t>
-      </w:r>
-      <w:r>
-        <w:rPr>
-          <w:rFonts w:ascii="Calibri" w:hAnsi="Calibri" w:cs="Calibri"/>
-        </w:rPr>
-        <w:t xml:space="preserve">look more into the code with debugging. After that we also talked about pre-processing – and what was wrong with the results of our transfer learning model. We suspect that it may have something to do with </w:t>
-      </w:r>
-      <w:proofErr w:type="spellStart"/>
-      <w:r>
-        <w:rPr>
-          <w:rFonts w:ascii="Calibri" w:hAnsi="Calibri" w:cs="Calibri"/>
-        </w:rPr>
-        <w:t>imgH</w:t>
-      </w:r>
-      <w:proofErr w:type="spellEnd"/>
-      <w:r>
-        <w:rPr>
-          <w:rFonts w:ascii="Calibri" w:hAnsi="Calibri" w:cs="Calibri"/>
-        </w:rPr>
-        <w:t xml:space="preserve"> and </w:t>
-      </w:r>
-      <w:proofErr w:type="spellStart"/>
-      <w:r>
-        <w:rPr>
-          <w:rFonts w:ascii="Calibri" w:hAnsi="Calibri" w:cs="Calibri"/>
-        </w:rPr>
-        <w:t>imgW</w:t>
-      </w:r>
-      <w:proofErr w:type="spellEnd"/>
-      <w:r>
-        <w:rPr>
-          <w:rFonts w:ascii="Calibri" w:hAnsi="Calibri" w:cs="Calibri"/>
-        </w:rPr>
-        <w:t xml:space="preserve"> or with how we handle the outputs in prediction. We also talked about importing a barcode scanner model and using that to find the barcode labels.</w:t>
-      </w:r>
-    </w:p>
-    <w:p>
-      <w:pPr>
-        <w:rPr>
-          <w:rFonts w:ascii="Calibri" w:hAnsi="Calibri" w:cs="Calibri"/>
-        </w:rPr>
-      </w:pPr>
-    </w:p>
-    <w:p>
-      <w:pPr>
-        <w:rPr>
-          <w:rFonts w:ascii="Calibri" w:hAnsi="Calibri" w:cs="Calibri"/>
-          <w:iCs/>
-        </w:rPr>
-      </w:pPr>
-      <w:r>
-        <w:rPr>
-          <w:rFonts w:ascii="Calibri" w:hAnsi="Calibri" w:cs="Calibri"/>
-          <w:iCs/>
-        </w:rPr>
-        <w:t>We delegated responsibilities</w:t>
-      </w:r>
-      <w:r>
-        <w:rPr>
-          <w:rFonts w:ascii="Calibri" w:hAnsi="Calibri" w:cs="Calibri"/>
-          <w:iCs/>
-        </w:rPr>
-        <w:t>.</w:t>
-      </w:r>
-    </w:p>
-    <w:p>
-      <w:pPr>
-        <w:pStyle w:val="Listeafsnit"/>
+        <w:pStyle w:val="ListParagraph"/>
         <w:numPr>
           <w:ilvl w:val="0"/>
           <w:numId w:val="3"/>
@@ -3985,28 +3616,12 @@
           <w:rFonts w:ascii="Calibri" w:hAnsi="Calibri" w:cs="Calibri"/>
           <w:iCs/>
         </w:rPr>
-        <w:t xml:space="preserve">Will debugged the code for the outcome of the prediction in the </w:t>
-      </w:r>
-      <w:proofErr w:type="spellStart"/>
-      <w:r>
-        <w:rPr>
-          <w:rFonts w:ascii="Calibri" w:hAnsi="Calibri" w:cs="Calibri"/>
-          <w:iCs/>
-        </w:rPr>
-        <w:t>EasyOCR</w:t>
-      </w:r>
-      <w:proofErr w:type="spellEnd"/>
-      <w:r>
-        <w:rPr>
-          <w:rFonts w:ascii="Calibri" w:hAnsi="Calibri" w:cs="Calibri"/>
-          <w:iCs/>
-        </w:rPr>
-        <w:t xml:space="preserve"> model(CTC part)</w:t>
-      </w:r>
-    </w:p>
-    <w:p>
-      <w:pPr>
-        <w:pStyle w:val="Listeafsnit"/>
+        <w:t>Will debugged the code for the outcome of the prediction in the EasyOCR model(CTC part)</w:t>
+      </w:r>
+    </w:p>
+    <w:p>
+      <w:pPr>
+        <w:pStyle w:val="ListParagraph"/>
         <w:numPr>
           <w:ilvl w:val="0"/>
           <w:numId w:val="3"/>
@@ -4046,7 +3661,7 @@
     </w:p>
     <w:p>
       <w:pPr>
-        <w:pStyle w:val="Listeafsnit"/>
+        <w:pStyle w:val="ListParagraph"/>
         <w:numPr>
           <w:ilvl w:val="0"/>
           <w:numId w:val="3"/>
@@ -4060,39 +3675,7 @@
           <w:rFonts w:ascii="Calibri" w:hAnsi="Calibri" w:cs="Calibri"/>
           <w:iCs/>
         </w:rPr>
-        <w:t xml:space="preserve">Mathias – Will research into </w:t>
-      </w:r>
-      <w:proofErr w:type="spellStart"/>
-      <w:r>
-        <w:rPr>
-          <w:rFonts w:ascii="Calibri" w:hAnsi="Calibri" w:cs="Calibri"/>
-          <w:iCs/>
-        </w:rPr>
-        <w:t>imgH</w:t>
-      </w:r>
-      <w:proofErr w:type="spellEnd"/>
-      <w:r>
-        <w:rPr>
-          <w:rFonts w:ascii="Calibri" w:hAnsi="Calibri" w:cs="Calibri"/>
-          <w:iCs/>
-        </w:rPr>
-        <w:t xml:space="preserve"> and </w:t>
-      </w:r>
-      <w:proofErr w:type="spellStart"/>
-      <w:r>
-        <w:rPr>
-          <w:rFonts w:ascii="Calibri" w:hAnsi="Calibri" w:cs="Calibri"/>
-          <w:iCs/>
-        </w:rPr>
-        <w:t>imgW</w:t>
-      </w:r>
-      <w:proofErr w:type="spellEnd"/>
-      <w:r>
-        <w:rPr>
-          <w:rFonts w:ascii="Calibri" w:hAnsi="Calibri" w:cs="Calibri"/>
-          <w:iCs/>
-        </w:rPr>
-        <w:t>(Image Dimensions) on  how we can get a better prediction result.</w:t>
+        <w:t>Mathias – Will research into imgH and imgW(Image Dimensions) on  how we can get a better prediction result.</w:t>
       </w:r>
     </w:p>
     <w:p>
@@ -4358,89 +3941,33 @@
         <w:rPr>
           <w:rFonts w:ascii="Calibri" w:hAnsi="Calibri" w:cs="Calibri"/>
         </w:rPr>
-        <w:t xml:space="preserve">We talked about </w:t>
-      </w:r>
-      <w:proofErr w:type="spellStart"/>
-      <w:r>
-        <w:rPr>
-          <w:rFonts w:ascii="Calibri" w:hAnsi="Calibri" w:cs="Calibri"/>
-        </w:rPr>
-        <w:t>VisualStudio</w:t>
-      </w:r>
-      <w:proofErr w:type="spellEnd"/>
-      <w:r>
-        <w:rPr>
-          <w:rFonts w:ascii="Calibri" w:hAnsi="Calibri" w:cs="Calibri"/>
-        </w:rPr>
-        <w:t xml:space="preserve"> for Remote Desktop</w:t>
-      </w:r>
-      <w:r>
-        <w:rPr>
-          <w:rFonts w:ascii="Calibri" w:hAnsi="Calibri" w:cs="Calibri"/>
-        </w:rPr>
-        <w:t xml:space="preserve"> and how it might save us the hassle of using </w:t>
-      </w:r>
-      <w:proofErr w:type="spellStart"/>
-      <w:r>
-        <w:rPr>
-          <w:rFonts w:ascii="Calibri" w:hAnsi="Calibri" w:cs="Calibri"/>
-        </w:rPr>
-        <w:t>ThinLinc</w:t>
-      </w:r>
-      <w:proofErr w:type="spellEnd"/>
-      <w:r>
-        <w:rPr>
-          <w:rFonts w:ascii="Calibri" w:hAnsi="Calibri" w:cs="Calibri"/>
-        </w:rPr>
-        <w:t xml:space="preserve"> by directly connecting to a DTU PC from our own Desktops IDE.</w:t>
-      </w:r>
-    </w:p>
-    <w:p>
-      <w:pPr>
-        <w:rPr>
-          <w:rFonts w:ascii="Calibri" w:hAnsi="Calibri" w:cs="Calibri"/>
-        </w:rPr>
-      </w:pPr>
-    </w:p>
-    <w:p>
-      <w:pPr>
-        <w:rPr>
-          <w:rFonts w:ascii="Calibri" w:hAnsi="Calibri" w:cs="Calibri"/>
-        </w:rPr>
-      </w:pPr>
-      <w:r>
-        <w:rPr>
-          <w:rFonts w:ascii="Calibri" w:hAnsi="Calibri" w:cs="Calibri"/>
-        </w:rPr>
-        <w:t xml:space="preserve">For handling model results (Loss/Accuracy, etc.) our supervisor recommended us a plug-in API in python that do the visualization (Insert here, I forgot what it was called something with </w:t>
-      </w:r>
-      <w:proofErr w:type="spellStart"/>
-      <w:r>
-        <w:rPr>
-          <w:rFonts w:ascii="Calibri" w:hAnsi="Calibri" w:cs="Calibri"/>
-        </w:rPr>
-        <w:t>widgets&amp;labels</w:t>
-      </w:r>
-      <w:proofErr w:type="spellEnd"/>
-      <w:r>
-        <w:rPr>
-          <w:rFonts w:ascii="Calibri" w:hAnsi="Calibri" w:cs="Calibri"/>
-        </w:rPr>
-        <w:t xml:space="preserve"> or </w:t>
-      </w:r>
-      <w:proofErr w:type="spellStart"/>
-      <w:r>
-        <w:rPr>
-          <w:rFonts w:ascii="Calibri" w:hAnsi="Calibri" w:cs="Calibri"/>
-        </w:rPr>
-        <w:t>smfn</w:t>
-      </w:r>
-      <w:proofErr w:type="spellEnd"/>
-      <w:r>
-        <w:rPr>
-          <w:rFonts w:ascii="Calibri" w:hAnsi="Calibri" w:cs="Calibri"/>
-        </w:rPr>
-        <w:t>.).</w:t>
+        <w:t>We talked about VisualStudio for Remote Desktop</w:t>
+      </w:r>
+      <w:r>
+        <w:rPr>
+          <w:rFonts w:ascii="Calibri" w:hAnsi="Calibri" w:cs="Calibri"/>
+        </w:rPr>
+        <w:t xml:space="preserve"> and how it might save us the hassle of using ThinLinc by directly connecting to a DTU PC from our own Desktops IDE.</w:t>
+      </w:r>
+    </w:p>
+    <w:p>
+      <w:pPr>
+        <w:rPr>
+          <w:rFonts w:ascii="Calibri" w:hAnsi="Calibri" w:cs="Calibri"/>
+        </w:rPr>
+      </w:pPr>
+    </w:p>
+    <w:p>
+      <w:pPr>
+        <w:rPr>
+          <w:rFonts w:ascii="Calibri" w:hAnsi="Calibri" w:cs="Calibri"/>
+        </w:rPr>
+      </w:pPr>
+      <w:r>
+        <w:rPr>
+          <w:rFonts w:ascii="Calibri" w:hAnsi="Calibri" w:cs="Calibri"/>
+        </w:rPr>
+        <w:t>For handling model results (Loss/Accuracy, etc.) our supervisor recommended us a plug-in API in python that do the visualization (Insert here, I forgot what it was called something with widgets&amp;labels or smfn.).</w:t>
       </w:r>
     </w:p>
     <w:p>
@@ -4490,21 +4017,7 @@
         <w:rPr>
           <w:rFonts w:ascii="Calibri" w:hAnsi="Calibri" w:cs="Calibri"/>
         </w:rPr>
-        <w:t xml:space="preserve"> ID and </w:t>
-      </w:r>
-      <w:proofErr w:type="spellStart"/>
-      <w:r>
-        <w:rPr>
-          <w:rFonts w:ascii="Calibri" w:hAnsi="Calibri" w:cs="Calibri"/>
-        </w:rPr>
-        <w:t>meter_number</w:t>
-      </w:r>
-      <w:proofErr w:type="spellEnd"/>
-      <w:r>
-        <w:rPr>
-          <w:rFonts w:ascii="Calibri" w:hAnsi="Calibri" w:cs="Calibri"/>
-        </w:rPr>
-        <w:t>)</w:t>
+        <w:t xml:space="preserve"> ID and meter_number)</w:t>
       </w:r>
       <w:r>
         <w:rPr>
@@ -4550,34 +4063,363 @@
           <w:b/>
           <w:color w:val="C00000"/>
         </w:rPr>
-        <w:t>Week 11:  22.04.22</w:t>
-      </w:r>
-    </w:p>
-    <w:p>
-      <w:pPr>
-        <w:rPr>
-          <w:rFonts w:ascii="Calibri" w:hAnsi="Calibri" w:cs="Calibri"/>
-          <w:i/>
-          <w:lang w:val="en-GB"/>
-        </w:rPr>
-      </w:pPr>
-      <w:r>
-        <w:rPr>
-          <w:rFonts w:ascii="Calibri" w:hAnsi="Calibri" w:cs="Calibri"/>
-          <w:i/>
-          <w:iCs/>
-        </w:rPr>
-        <w:t xml:space="preserve">Presentation of results since </w:t>
-      </w:r>
-    </w:p>
-    <w:p>
-      <w:pPr>
-        <w:rPr>
-          <w:rFonts w:ascii="Calibri" w:hAnsi="Calibri" w:cs="Calibri"/>
-          <w:i/>
-          <w:lang w:val="en-GB"/>
-        </w:rPr>
-      </w:pPr>
+        <w:t>Week 1</w:t>
+      </w:r>
+      <w:r>
+        <w:rPr>
+          <w:rFonts w:ascii="Calibri" w:hAnsi="Calibri" w:cs="Calibri"/>
+          <w:b/>
+          <w:color w:val="C00000"/>
+        </w:rPr>
+        <w:t>2</w:t>
+      </w:r>
+      <w:r>
+        <w:rPr>
+          <w:rFonts w:ascii="Calibri" w:hAnsi="Calibri" w:cs="Calibri"/>
+          <w:b/>
+          <w:color w:val="C00000"/>
+        </w:rPr>
+        <w:t>:  2</w:t>
+      </w:r>
+      <w:r>
+        <w:rPr>
+          <w:rFonts w:ascii="Calibri" w:hAnsi="Calibri" w:cs="Calibri"/>
+          <w:b/>
+          <w:color w:val="C00000"/>
+        </w:rPr>
+        <w:t>9</w:t>
+      </w:r>
+      <w:r>
+        <w:rPr>
+          <w:rFonts w:ascii="Calibri" w:hAnsi="Calibri" w:cs="Calibri"/>
+          <w:b/>
+          <w:color w:val="C00000"/>
+        </w:rPr>
+        <w:t>.04.22</w:t>
+      </w:r>
+    </w:p>
+    <w:p>
+      <w:pPr>
+        <w:rPr>
+          <w:rFonts w:ascii="Calibri" w:hAnsi="Calibri" w:cs="Calibri"/>
+          <w:lang w:val="en-GB"/>
+        </w:rPr>
+      </w:pPr>
+      <w:r>
+        <w:rPr>
+          <w:rFonts w:ascii="Calibri" w:hAnsi="Calibri" w:cs="Calibri"/>
+          <w:lang w:val="en-GB"/>
+        </w:rPr>
+        <w:t>Meeting was skipped due to this project being put on hold this week. (Because of the many assignment deadlines in other courses)</w:t>
+      </w:r>
+    </w:p>
+    <w:p>
+      <w:pPr>
+        <w:rPr>
+          <w:rFonts w:ascii="Calibri" w:hAnsi="Calibri" w:cs="Calibri"/>
+          <w:i/>
+          <w:lang w:val="en-GB"/>
+        </w:rPr>
+      </w:pPr>
+    </w:p>
+    <w:p>
+      <w:pPr>
+        <w:rPr>
+          <w:rFonts w:ascii="Calibri" w:hAnsi="Calibri" w:cs="Calibri"/>
+          <w:b/>
+          <w:color w:val="C00000"/>
+        </w:rPr>
+      </w:pPr>
+      <w:r>
+        <w:rPr>
+          <w:rFonts w:ascii="Calibri" w:hAnsi="Calibri" w:cs="Calibri"/>
+          <w:b/>
+          <w:color w:val="C00000"/>
+        </w:rPr>
+        <w:t>Week 1</w:t>
+      </w:r>
+      <w:r>
+        <w:rPr>
+          <w:rFonts w:ascii="Calibri" w:hAnsi="Calibri" w:cs="Calibri"/>
+          <w:b/>
+          <w:color w:val="C00000"/>
+        </w:rPr>
+        <w:t>3</w:t>
+      </w:r>
+      <w:r>
+        <w:rPr>
+          <w:rFonts w:ascii="Calibri" w:hAnsi="Calibri" w:cs="Calibri"/>
+          <w:b/>
+          <w:color w:val="C00000"/>
+        </w:rPr>
+        <w:t xml:space="preserve">:  </w:t>
+      </w:r>
+      <w:r>
+        <w:rPr>
+          <w:rFonts w:ascii="Calibri" w:hAnsi="Calibri" w:cs="Calibri"/>
+          <w:b/>
+          <w:color w:val="C00000"/>
+        </w:rPr>
+        <w:t>06</w:t>
+      </w:r>
+      <w:r>
+        <w:rPr>
+          <w:rFonts w:ascii="Calibri" w:hAnsi="Calibri" w:cs="Calibri"/>
+          <w:b/>
+          <w:color w:val="C00000"/>
+        </w:rPr>
+        <w:t>.0</w:t>
+      </w:r>
+      <w:r>
+        <w:rPr>
+          <w:rFonts w:ascii="Calibri" w:hAnsi="Calibri" w:cs="Calibri"/>
+          <w:b/>
+          <w:color w:val="C00000"/>
+        </w:rPr>
+        <w:t>5</w:t>
+      </w:r>
+      <w:r>
+        <w:rPr>
+          <w:rFonts w:ascii="Calibri" w:hAnsi="Calibri" w:cs="Calibri"/>
+          <w:b/>
+          <w:color w:val="C00000"/>
+        </w:rPr>
+        <w:t>.22</w:t>
+      </w:r>
+    </w:p>
+    <w:p>
+      <w:pPr>
+        <w:rPr>
+          <w:rFonts w:ascii="Calibri" w:hAnsi="Calibri" w:cs="Calibri"/>
+          <w:lang w:val="en-GB"/>
+        </w:rPr>
+      </w:pPr>
+      <w:r>
+        <w:rPr>
+          <w:rFonts w:ascii="Calibri" w:hAnsi="Calibri" w:cs="Calibri"/>
+          <w:lang w:val="en-GB"/>
+        </w:rPr>
+        <w:t xml:space="preserve">Today’s meeting consisted of 2 different topics: Performance evaluation and barcode detection. </w:t>
+      </w:r>
+    </w:p>
+    <w:p>
+      <w:pPr>
+        <w:rPr>
+          <w:rFonts w:ascii="Calibri" w:hAnsi="Calibri" w:cs="Calibri"/>
+          <w:lang w:val="en-GB"/>
+        </w:rPr>
+      </w:pPr>
+    </w:p>
+    <w:p>
+      <w:pPr>
+        <w:rPr>
+          <w:rFonts w:ascii="Calibri" w:hAnsi="Calibri" w:cs="Calibri"/>
+          <w:b/>
+          <w:bCs/>
+          <w:lang w:val="en-GB"/>
+        </w:rPr>
+      </w:pPr>
+      <w:r>
+        <w:rPr>
+          <w:rFonts w:ascii="Calibri" w:hAnsi="Calibri" w:cs="Calibri"/>
+          <w:b/>
+          <w:bCs/>
+          <w:lang w:val="en-GB"/>
+        </w:rPr>
+        <w:t>Performance evaluation:</w:t>
+      </w:r>
+    </w:p>
+    <w:p>
+      <w:pPr>
+        <w:rPr>
+          <w:rFonts w:ascii="Calibri" w:hAnsi="Calibri" w:cs="Calibri"/>
+          <w:lang w:val="en-GB"/>
+        </w:rPr>
+      </w:pPr>
+      <w:r>
+        <w:rPr>
+          <w:rFonts w:ascii="Calibri" w:hAnsi="Calibri" w:cs="Calibri"/>
+          <w:lang w:val="en-GB"/>
+        </w:rPr>
+        <w:t>Our supervisor gave us suggestions on how to evaluate the performance of our model. He suggested techniques like: Average recall/precision, confusion matrices with numbers as “classes”</w:t>
+      </w:r>
+      <w:r>
+        <w:rPr>
+          <w:rFonts w:ascii="Calibri" w:hAnsi="Calibri" w:cs="Calibri"/>
+          <w:lang w:val="en-GB"/>
+        </w:rPr>
+        <w:t xml:space="preserve"> and</w:t>
+      </w:r>
+      <w:r>
+        <w:rPr>
+          <w:rFonts w:ascii="Calibri" w:hAnsi="Calibri" w:cs="Calibri"/>
+          <w:lang w:val="en-GB"/>
+        </w:rPr>
+        <w:t xml:space="preserve"> IOU scores</w:t>
+      </w:r>
+      <w:r>
+        <w:rPr>
+          <w:rFonts w:ascii="Calibri" w:hAnsi="Calibri" w:cs="Calibri"/>
+          <w:lang w:val="en-GB"/>
+        </w:rPr>
+        <w:t xml:space="preserve">. We need to determine the </w:t>
+      </w:r>
+      <w:r>
+        <w:rPr>
+          <w:rFonts w:ascii="Calibri" w:hAnsi="Calibri" w:cs="Calibri"/>
+          <w:lang w:val="en-GB"/>
+        </w:rPr>
+        <w:t>error</w:t>
+      </w:r>
+      <w:r>
+        <w:rPr>
+          <w:rFonts w:ascii="Calibri" w:hAnsi="Calibri" w:cs="Calibri"/>
+          <w:lang w:val="en-GB"/>
+        </w:rPr>
+        <w:t xml:space="preserve"> on the detection</w:t>
+      </w:r>
+      <w:r>
+        <w:rPr>
+          <w:rFonts w:ascii="Calibri" w:hAnsi="Calibri" w:cs="Calibri"/>
+          <w:lang w:val="en-GB"/>
+        </w:rPr>
+        <w:t>- and the recognition part.</w:t>
+      </w:r>
+      <w:r>
+        <w:rPr>
+          <w:rFonts w:ascii="Calibri" w:hAnsi="Calibri" w:cs="Calibri"/>
+          <w:lang w:val="en-GB"/>
+        </w:rPr>
+        <w:t xml:space="preserve"> The detection part included determining the loss between the predicted </w:t>
+      </w:r>
+      <w:r>
+        <w:rPr>
+          <w:rFonts w:ascii="Calibri" w:hAnsi="Calibri" w:cs="Calibri"/>
+          <w:lang w:val="en-GB"/>
+        </w:rPr>
+        <w:t>values (a point and a height/width)</w:t>
+      </w:r>
+      <w:r>
+        <w:rPr>
+          <w:rFonts w:ascii="Calibri" w:hAnsi="Calibri" w:cs="Calibri"/>
+          <w:lang w:val="en-GB"/>
+        </w:rPr>
+        <w:t xml:space="preserve"> and the ground truth and the recognition part included pairwise digit comparison (The first predicted digit is compared to the first digit in the ground truth). This should be </w:t>
+      </w:r>
+      <w:r>
+        <w:rPr>
+          <w:rFonts w:ascii="Calibri" w:hAnsi="Calibri" w:cs="Calibri"/>
+          <w:lang w:val="en-GB"/>
+        </w:rPr>
+        <w:t>displayed</w:t>
+      </w:r>
+      <w:r>
+        <w:rPr>
+          <w:rFonts w:ascii="Calibri" w:hAnsi="Calibri" w:cs="Calibri"/>
+          <w:lang w:val="en-GB"/>
+        </w:rPr>
+        <w:t xml:space="preserve"> </w:t>
+      </w:r>
+      <w:r>
+        <w:rPr>
+          <w:rFonts w:ascii="Calibri" w:hAnsi="Calibri" w:cs="Calibri"/>
+          <w:lang w:val="en-GB"/>
+        </w:rPr>
+        <w:t>in</w:t>
+      </w:r>
+      <w:r>
+        <w:rPr>
+          <w:rFonts w:ascii="Calibri" w:hAnsi="Calibri" w:cs="Calibri"/>
+          <w:lang w:val="en-GB"/>
+        </w:rPr>
+        <w:t xml:space="preserve"> a confusion matrix.</w:t>
+      </w:r>
+    </w:p>
+    <w:p>
+      <w:pPr>
+        <w:rPr>
+          <w:rFonts w:ascii="Calibri" w:hAnsi="Calibri" w:cs="Calibri"/>
+          <w:lang w:val="en-GB"/>
+        </w:rPr>
+      </w:pPr>
+    </w:p>
+    <w:p>
+      <w:pPr>
+        <w:rPr>
+          <w:rFonts w:ascii="Calibri" w:hAnsi="Calibri" w:cs="Calibri"/>
+          <w:b/>
+          <w:bCs/>
+          <w:lang w:val="en-GB"/>
+        </w:rPr>
+      </w:pPr>
+      <w:r>
+        <w:rPr>
+          <w:rFonts w:ascii="Calibri" w:hAnsi="Calibri" w:cs="Calibri"/>
+          <w:b/>
+          <w:bCs/>
+          <w:lang w:val="en-GB"/>
+        </w:rPr>
+        <w:t>Barcode detection</w:t>
+      </w:r>
+      <w:r>
+        <w:rPr>
+          <w:rFonts w:ascii="Calibri" w:hAnsi="Calibri" w:cs="Calibri"/>
+          <w:b/>
+          <w:bCs/>
+          <w:lang w:val="en-GB"/>
+        </w:rPr>
+        <w:t>:</w:t>
+      </w:r>
+    </w:p>
+    <w:p>
+      <w:pPr>
+        <w:rPr>
+          <w:rFonts w:ascii="Calibri" w:hAnsi="Calibri" w:cs="Calibri"/>
+          <w:lang w:val="en-GB"/>
+        </w:rPr>
+      </w:pPr>
+      <w:r>
+        <w:rPr>
+          <w:rFonts w:ascii="Calibri" w:hAnsi="Calibri" w:cs="Calibri"/>
+          <w:lang w:val="en-GB"/>
+        </w:rPr>
+        <w:t xml:space="preserve">Our supervisor suggested an alternative way of detecting barcodes. Instead of using neural networks (CRAFT) we could classic computer vision techniques. Barcodes are a unique greyscale object which can be </w:t>
+      </w:r>
+      <w:r>
+        <w:rPr>
+          <w:rFonts w:ascii="Calibri" w:hAnsi="Calibri" w:cs="Calibri"/>
+          <w:lang w:val="en-GB"/>
+        </w:rPr>
+        <w:t>deterministic</w:t>
+      </w:r>
+      <w:r>
+        <w:rPr>
+          <w:rFonts w:ascii="Calibri" w:hAnsi="Calibri" w:cs="Calibri"/>
+          <w:lang w:val="en-GB"/>
+        </w:rPr>
+        <w:t xml:space="preserve">ally found with classic computer vision. </w:t>
+      </w:r>
+      <w:r>
+        <w:rPr>
+          <w:rFonts w:ascii="Calibri" w:hAnsi="Calibri" w:cs="Calibri"/>
+          <w:lang w:val="en-GB"/>
+        </w:rPr>
+        <w:t xml:space="preserve">These classic techniques are simpler than </w:t>
+      </w:r>
+      <w:r>
+        <w:rPr>
+          <w:rFonts w:ascii="Calibri" w:hAnsi="Calibri" w:cs="Calibri"/>
+          <w:lang w:val="en-GB"/>
+        </w:rPr>
+        <w:t xml:space="preserve">neural </w:t>
+      </w:r>
+      <w:r>
+        <w:rPr>
+          <w:rFonts w:ascii="Calibri" w:hAnsi="Calibri" w:cs="Calibri"/>
+          <w:lang w:val="en-GB"/>
+        </w:rPr>
+        <w:t>networks and may be capable to solve the problem in our project. Classic computer vision will be the topic at the next group meeting.</w:t>
+      </w:r>
     </w:p>
     <w:sectPr>
       <w:footerReference w:type="default" r:id="rId16"/>
@@ -4591,7 +4433,7 @@
 </file>
 
 <file path=word/endnotes.xml><?xml version="1.0" encoding="utf-8"?>
-<w:endnotes xmlns:wpc="http://schemas.microsoft.com/office/word/2010/wordprocessingCanvas" xmlns:cx="http://schemas.microsoft.com/office/drawing/2014/chartex" xmlns:cx1="http://schemas.microsoft.com/office/drawing/2015/9/8/chartex" xmlns:cx2="http://schemas.microsoft.com/office/drawing/2015/10/21/chartex" xmlns:cx3="http://schemas.microsoft.com/office/drawing/2016/5/9/chartex" xmlns:cx4="http://schemas.microsoft.com/office/drawing/2016/5/10/chartex" xmlns:cx5="http://schemas.microsoft.com/office/drawing/2016/5/11/chartex" xmlns:cx6="http://schemas.microsoft.com/office/drawing/2016/5/12/chartex" xmlns:cx7="http://schemas.microsoft.com/office/drawing/2016/5/13/chartex" xmlns:cx8="http://schemas.microsoft.com/office/drawing/2016/5/14/chartex" xmlns:mc="http://schemas.openxmlformats.org/markup-compatibility/2006" xmlns:aink="http://schemas.microsoft.com/office/drawing/2016/ink" xmlns:am3d="http://schemas.microsoft.com/office/drawing/2017/model3d" xmlns:o="urn:schemas-microsoft-com:office:office" xmlns:r="http://schemas.openxmlformats.org/officeDocument/2006/relationships" xmlns:m="http://schemas.openxmlformats.org/officeDocument/2006/math" xmlns:v="urn:schemas-microsoft-com:vml" xmlns:wp14="http://schemas.microsoft.com/office/word/2010/wordprocessingDrawing" xmlns:wp="http://schemas.openxmlformats.org/drawingml/2006/wordprocessingDrawing" xmlns:w10="urn:schemas-microsoft-com:office:word" xmlns:w="http://schemas.openxmlformats.org/wordprocessingml/2006/main" xmlns:w14="http://schemas.microsoft.com/office/word/2010/wordml" xmlns:w15="http://schemas.microsoft.com/office/word/2012/wordml" xmlns:w16cex="http://schemas.microsoft.com/office/word/2018/wordml/cex" xmlns:w16cid="http://schemas.microsoft.com/office/word/2016/wordml/cid" xmlns:w16="http://schemas.microsoft.com/office/word/2018/wordml" xmlns:w16sdtdh="http://schemas.microsoft.com/office/word/2020/wordml/sdtdatahash" xmlns:w16se="http://schemas.microsoft.com/office/word/2015/wordml/symex" xmlns:wpg="http://schemas.microsoft.com/office/word/2010/wordprocessingGroup" xmlns:wpi="http://schemas.microsoft.com/office/word/2010/wordprocessingInk" xmlns:wne="http://schemas.microsoft.com/office/word/2006/wordml" xmlns:wps="http://schemas.microsoft.com/office/word/2010/wordprocessingShape" mc:Ignorable="w14 w15 w16se w16cid w16 w16cex w16sdtdh wp14">
+<w:endnotes xmlns:wpc="http://schemas.microsoft.com/office/word/2010/wordprocessingCanvas" xmlns:cx="http://schemas.microsoft.com/office/drawing/2014/chartex" xmlns:cx1="http://schemas.microsoft.com/office/drawing/2015/9/8/chartex" xmlns:cx2="http://schemas.microsoft.com/office/drawing/2015/10/21/chartex" xmlns:cx3="http://schemas.microsoft.com/office/drawing/2016/5/9/chartex" xmlns:cx4="http://schemas.microsoft.com/office/drawing/2016/5/10/chartex" xmlns:cx5="http://schemas.microsoft.com/office/drawing/2016/5/11/chartex" xmlns:cx6="http://schemas.microsoft.com/office/drawing/2016/5/12/chartex" xmlns:cx7="http://schemas.microsoft.com/office/drawing/2016/5/13/chartex" xmlns:cx8="http://schemas.microsoft.com/office/drawing/2016/5/14/chartex" xmlns:mc="http://schemas.openxmlformats.org/markup-compatibility/2006" xmlns:aink="http://schemas.microsoft.com/office/drawing/2016/ink" xmlns:am3d="http://schemas.microsoft.com/office/drawing/2017/model3d" xmlns:o="urn:schemas-microsoft-com:office:office" xmlns:oel="http://schemas.microsoft.com/office/2019/extlst" xmlns:r="http://schemas.openxmlformats.org/officeDocument/2006/relationships" xmlns:m="http://schemas.openxmlformats.org/officeDocument/2006/math" xmlns:v="urn:schemas-microsoft-com:vml" xmlns:wp14="http://schemas.microsoft.com/office/word/2010/wordprocessingDrawing" xmlns:wp="http://schemas.openxmlformats.org/drawingml/2006/wordprocessingDrawing" xmlns:w10="urn:schemas-microsoft-com:office:word" xmlns:w="http://schemas.openxmlformats.org/wordprocessingml/2006/main" xmlns:w14="http://schemas.microsoft.com/office/word/2010/wordml" xmlns:w15="http://schemas.microsoft.com/office/word/2012/wordml" xmlns:w16cex="http://schemas.microsoft.com/office/word/2018/wordml/cex" xmlns:w16cid="http://schemas.microsoft.com/office/word/2016/wordml/cid" xmlns:w16="http://schemas.microsoft.com/office/word/2018/wordml" xmlns:w16sdtdh="http://schemas.microsoft.com/office/word/2020/wordml/sdtdatahash" xmlns:w16se="http://schemas.microsoft.com/office/word/2015/wordml/symex" xmlns:wpg="http://schemas.microsoft.com/office/word/2010/wordprocessingGroup" xmlns:wpi="http://schemas.microsoft.com/office/word/2010/wordprocessingInk" xmlns:wne="http://schemas.microsoft.com/office/word/2006/wordml" xmlns:wps="http://schemas.microsoft.com/office/word/2010/wordprocessingShape" mc:Ignorable="w14 w15 w16se w16cid w16 w16cex w16sdtdh wp14">
   <w:endnote w:type="separator" w:id="-1">
     <w:p>
       <w:r>
@@ -4610,10 +4452,10 @@
 </file>
 
 <file path=word/footer1.xml><?xml version="1.0" encoding="utf-8"?>
-<w:ftr xmlns:wpc="http://schemas.microsoft.com/office/word/2010/wordprocessingCanvas" xmlns:cx="http://schemas.microsoft.com/office/drawing/2014/chartex" xmlns:cx1="http://schemas.microsoft.com/office/drawing/2015/9/8/chartex" xmlns:cx2="http://schemas.microsoft.com/office/drawing/2015/10/21/chartex" xmlns:cx3="http://schemas.microsoft.com/office/drawing/2016/5/9/chartex" xmlns:cx4="http://schemas.microsoft.com/office/drawing/2016/5/10/chartex" xmlns:cx5="http://schemas.microsoft.com/office/drawing/2016/5/11/chartex" xmlns:cx6="http://schemas.microsoft.com/office/drawing/2016/5/12/chartex" xmlns:cx7="http://schemas.microsoft.com/office/drawing/2016/5/13/chartex" xmlns:cx8="http://schemas.microsoft.com/office/drawing/2016/5/14/chartex" xmlns:mc="http://schemas.openxmlformats.org/markup-compatibility/2006" xmlns:aink="http://schemas.microsoft.com/office/drawing/2016/ink" xmlns:am3d="http://schemas.microsoft.com/office/drawing/2017/model3d" xmlns:o="urn:schemas-microsoft-com:office:office" xmlns:r="http://schemas.openxmlformats.org/officeDocument/2006/relationships" xmlns:m="http://schemas.openxmlformats.org/officeDocument/2006/math" xmlns:v="urn:schemas-microsoft-com:vml" xmlns:wp14="http://schemas.microsoft.com/office/word/2010/wordprocessingDrawing" xmlns:wp="http://schemas.openxmlformats.org/drawingml/2006/wordprocessingDrawing" xmlns:w10="urn:schemas-microsoft-com:office:word" xmlns:w="http://schemas.openxmlformats.org/wordprocessingml/2006/main" xmlns:w14="http://schemas.microsoft.com/office/word/2010/wordml" xmlns:w15="http://schemas.microsoft.com/office/word/2012/wordml" xmlns:w16cex="http://schemas.microsoft.com/office/word/2018/wordml/cex" xmlns:w16cid="http://schemas.microsoft.com/office/word/2016/wordml/cid" xmlns:w16="http://schemas.microsoft.com/office/word/2018/wordml" xmlns:w16sdtdh="http://schemas.microsoft.com/office/word/2020/wordml/sdtdatahash" xmlns:w16se="http://schemas.microsoft.com/office/word/2015/wordml/symex" xmlns:wpg="http://schemas.microsoft.com/office/word/2010/wordprocessingGroup" xmlns:wpi="http://schemas.microsoft.com/office/word/2010/wordprocessingInk" xmlns:wne="http://schemas.microsoft.com/office/word/2006/wordml" xmlns:wps="http://schemas.microsoft.com/office/word/2010/wordprocessingShape" mc:Ignorable="w14 w15 w16se w16cid w16 w16cex w16sdtdh wp14">
+<w:ftr xmlns:wpc="http://schemas.microsoft.com/office/word/2010/wordprocessingCanvas" xmlns:cx="http://schemas.microsoft.com/office/drawing/2014/chartex" xmlns:cx1="http://schemas.microsoft.com/office/drawing/2015/9/8/chartex" xmlns:cx2="http://schemas.microsoft.com/office/drawing/2015/10/21/chartex" xmlns:cx3="http://schemas.microsoft.com/office/drawing/2016/5/9/chartex" xmlns:cx4="http://schemas.microsoft.com/office/drawing/2016/5/10/chartex" xmlns:cx5="http://schemas.microsoft.com/office/drawing/2016/5/11/chartex" xmlns:cx6="http://schemas.microsoft.com/office/drawing/2016/5/12/chartex" xmlns:cx7="http://schemas.microsoft.com/office/drawing/2016/5/13/chartex" xmlns:cx8="http://schemas.microsoft.com/office/drawing/2016/5/14/chartex" xmlns:mc="http://schemas.openxmlformats.org/markup-compatibility/2006" xmlns:aink="http://schemas.microsoft.com/office/drawing/2016/ink" xmlns:am3d="http://schemas.microsoft.com/office/drawing/2017/model3d" xmlns:o="urn:schemas-microsoft-com:office:office" xmlns:oel="http://schemas.microsoft.com/office/2019/extlst" xmlns:r="http://schemas.openxmlformats.org/officeDocument/2006/relationships" xmlns:m="http://schemas.openxmlformats.org/officeDocument/2006/math" xmlns:v="urn:schemas-microsoft-com:vml" xmlns:wp14="http://schemas.microsoft.com/office/word/2010/wordprocessingDrawing" xmlns:wp="http://schemas.openxmlformats.org/drawingml/2006/wordprocessingDrawing" xmlns:w10="urn:schemas-microsoft-com:office:word" xmlns:w="http://schemas.openxmlformats.org/wordprocessingml/2006/main" xmlns:w14="http://schemas.microsoft.com/office/word/2010/wordml" xmlns:w15="http://schemas.microsoft.com/office/word/2012/wordml" xmlns:w16cex="http://schemas.microsoft.com/office/word/2018/wordml/cex" xmlns:w16cid="http://schemas.microsoft.com/office/word/2016/wordml/cid" xmlns:w16="http://schemas.microsoft.com/office/word/2018/wordml" xmlns:w16sdtdh="http://schemas.microsoft.com/office/word/2020/wordml/sdtdatahash" xmlns:w16se="http://schemas.microsoft.com/office/word/2015/wordml/symex" xmlns:wpg="http://schemas.microsoft.com/office/word/2010/wordprocessingGroup" xmlns:wpi="http://schemas.microsoft.com/office/word/2010/wordprocessingInk" xmlns:wne="http://schemas.microsoft.com/office/word/2006/wordml" xmlns:wps="http://schemas.microsoft.com/office/word/2010/wordprocessingShape" mc:Ignorable="w14 w15 w16se w16cid w16 w16cex w16sdtdh wp14">
   <w:p>
     <w:pPr>
-      <w:pStyle w:val="Sidefod"/>
+      <w:pStyle w:val="Footer"/>
       <w:jc w:val="center"/>
     </w:pPr>
     <w:r>
@@ -4638,14 +4480,14 @@
   </w:p>
   <w:p>
     <w:pPr>
-      <w:pStyle w:val="Sidefod"/>
+      <w:pStyle w:val="Footer"/>
     </w:pPr>
   </w:p>
 </w:ftr>
 </file>
 
 <file path=word/footnotes.xml><?xml version="1.0" encoding="utf-8"?>
-<w:footnotes xmlns:wpc="http://schemas.microsoft.com/office/word/2010/wordprocessingCanvas" xmlns:cx="http://schemas.microsoft.com/office/drawing/2014/chartex" xmlns:cx1="http://schemas.microsoft.com/office/drawing/2015/9/8/chartex" xmlns:cx2="http://schemas.microsoft.com/office/drawing/2015/10/21/chartex" xmlns:cx3="http://schemas.microsoft.com/office/drawing/2016/5/9/chartex" xmlns:cx4="http://schemas.microsoft.com/office/drawing/2016/5/10/chartex" xmlns:cx5="http://schemas.microsoft.com/office/drawing/2016/5/11/chartex" xmlns:cx6="http://schemas.microsoft.com/office/drawing/2016/5/12/chartex" xmlns:cx7="http://schemas.microsoft.com/office/drawing/2016/5/13/chartex" xmlns:cx8="http://schemas.microsoft.com/office/drawing/2016/5/14/chartex" xmlns:mc="http://schemas.openxmlformats.org/markup-compatibility/2006" xmlns:aink="http://schemas.microsoft.com/office/drawing/2016/ink" xmlns:am3d="http://schemas.microsoft.com/office/drawing/2017/model3d" xmlns:o="urn:schemas-microsoft-com:office:office" xmlns:r="http://schemas.openxmlformats.org/officeDocument/2006/relationships" xmlns:m="http://schemas.openxmlformats.org/officeDocument/2006/math" xmlns:v="urn:schemas-microsoft-com:vml" xmlns:wp14="http://schemas.microsoft.com/office/word/2010/wordprocessingDrawing" xmlns:wp="http://schemas.openxmlformats.org/drawingml/2006/wordprocessingDrawing" xmlns:w10="urn:schemas-microsoft-com:office:word" xmlns:w="http://schemas.openxmlformats.org/wordprocessingml/2006/main" xmlns:w14="http://schemas.microsoft.com/office/word/2010/wordml" xmlns:w15="http://schemas.microsoft.com/office/word/2012/wordml" xmlns:w16cex="http://schemas.microsoft.com/office/word/2018/wordml/cex" xmlns:w16cid="http://schemas.microsoft.com/office/word/2016/wordml/cid" xmlns:w16="http://schemas.microsoft.com/office/word/2018/wordml" xmlns:w16sdtdh="http://schemas.microsoft.com/office/word/2020/wordml/sdtdatahash" xmlns:w16se="http://schemas.microsoft.com/office/word/2015/wordml/symex" xmlns:wpg="http://schemas.microsoft.com/office/word/2010/wordprocessingGroup" xmlns:wpi="http://schemas.microsoft.com/office/word/2010/wordprocessingInk" xmlns:wne="http://schemas.microsoft.com/office/word/2006/wordml" xmlns:wps="http://schemas.microsoft.com/office/word/2010/wordprocessingShape" mc:Ignorable="w14 w15 w16se w16cid w16 w16cex w16sdtdh wp14">
+<w:footnotes xmlns:wpc="http://schemas.microsoft.com/office/word/2010/wordprocessingCanvas" xmlns:cx="http://schemas.microsoft.com/office/drawing/2014/chartex" xmlns:cx1="http://schemas.microsoft.com/office/drawing/2015/9/8/chartex" xmlns:cx2="http://schemas.microsoft.com/office/drawing/2015/10/21/chartex" xmlns:cx3="http://schemas.microsoft.com/office/drawing/2016/5/9/chartex" xmlns:cx4="http://schemas.microsoft.com/office/drawing/2016/5/10/chartex" xmlns:cx5="http://schemas.microsoft.com/office/drawing/2016/5/11/chartex" xmlns:cx6="http://schemas.microsoft.com/office/drawing/2016/5/12/chartex" xmlns:cx7="http://schemas.microsoft.com/office/drawing/2016/5/13/chartex" xmlns:cx8="http://schemas.microsoft.com/office/drawing/2016/5/14/chartex" xmlns:mc="http://schemas.openxmlformats.org/markup-compatibility/2006" xmlns:aink="http://schemas.microsoft.com/office/drawing/2016/ink" xmlns:am3d="http://schemas.microsoft.com/office/drawing/2017/model3d" xmlns:o="urn:schemas-microsoft-com:office:office" xmlns:oel="http://schemas.microsoft.com/office/2019/extlst" xmlns:r="http://schemas.openxmlformats.org/officeDocument/2006/relationships" xmlns:m="http://schemas.openxmlformats.org/officeDocument/2006/math" xmlns:v="urn:schemas-microsoft-com:vml" xmlns:wp14="http://schemas.microsoft.com/office/word/2010/wordprocessingDrawing" xmlns:wp="http://schemas.openxmlformats.org/drawingml/2006/wordprocessingDrawing" xmlns:w10="urn:schemas-microsoft-com:office:word" xmlns:w="http://schemas.openxmlformats.org/wordprocessingml/2006/main" xmlns:w14="http://schemas.microsoft.com/office/word/2010/wordml" xmlns:w15="http://schemas.microsoft.com/office/word/2012/wordml" xmlns:w16cex="http://schemas.microsoft.com/office/word/2018/wordml/cex" xmlns:w16cid="http://schemas.microsoft.com/office/word/2016/wordml/cid" xmlns:w16="http://schemas.microsoft.com/office/word/2018/wordml" xmlns:w16sdtdh="http://schemas.microsoft.com/office/word/2020/wordml/sdtdatahash" xmlns:w16se="http://schemas.microsoft.com/office/word/2015/wordml/symex" xmlns:wpg="http://schemas.microsoft.com/office/word/2010/wordprocessingGroup" xmlns:wpi="http://schemas.microsoft.com/office/word/2010/wordprocessingInk" xmlns:wne="http://schemas.microsoft.com/office/word/2006/wordml" xmlns:wps="http://schemas.microsoft.com/office/word/2010/wordprocessingShape" mc:Ignorable="w14 w15 w16se w16cid w16 w16cex w16sdtdh wp14">
   <w:footnote w:type="separator" w:id="-1">
     <w:p>
       <w:r>
@@ -4664,7 +4506,7 @@
 </file>
 
 <file path=word/numbering.xml><?xml version="1.0" encoding="utf-8"?>
-<w:numbering xmlns:wpc="http://schemas.microsoft.com/office/word/2010/wordprocessingCanvas" xmlns:cx="http://schemas.microsoft.com/office/drawing/2014/chartex" xmlns:cx1="http://schemas.microsoft.com/office/drawing/2015/9/8/chartex" xmlns:cx2="http://schemas.microsoft.com/office/drawing/2015/10/21/chartex" xmlns:cx3="http://schemas.microsoft.com/office/drawing/2016/5/9/chartex" xmlns:cx4="http://schemas.microsoft.com/office/drawing/2016/5/10/chartex" xmlns:cx5="http://schemas.microsoft.com/office/drawing/2016/5/11/chartex" xmlns:cx6="http://schemas.microsoft.com/office/drawing/2016/5/12/chartex" xmlns:cx7="http://schemas.microsoft.com/office/drawing/2016/5/13/chartex" xmlns:cx8="http://schemas.microsoft.com/office/drawing/2016/5/14/chartex" xmlns:mc="http://schemas.openxmlformats.org/markup-compatibility/2006" xmlns:aink="http://schemas.microsoft.com/office/drawing/2016/ink" xmlns:am3d="http://schemas.microsoft.com/office/drawing/2017/model3d" xmlns:o="urn:schemas-microsoft-com:office:office" xmlns:r="http://schemas.openxmlformats.org/officeDocument/2006/relationships" xmlns:m="http://schemas.openxmlformats.org/officeDocument/2006/math" xmlns:v="urn:schemas-microsoft-com:vml" xmlns:wp14="http://schemas.microsoft.com/office/word/2010/wordprocessingDrawing" xmlns:wp="http://schemas.openxmlformats.org/drawingml/2006/wordprocessingDrawing" xmlns:w10="urn:schemas-microsoft-com:office:word" xmlns:w="http://schemas.openxmlformats.org/wordprocessingml/2006/main" xmlns:w14="http://schemas.microsoft.com/office/word/2010/wordml" xmlns:w15="http://schemas.microsoft.com/office/word/2012/wordml" xmlns:w16cex="http://schemas.microsoft.com/office/word/2018/wordml/cex" xmlns:w16cid="http://schemas.microsoft.com/office/word/2016/wordml/cid" xmlns:w16="http://schemas.microsoft.com/office/word/2018/wordml" xmlns:w16sdtdh="http://schemas.microsoft.com/office/word/2020/wordml/sdtdatahash" xmlns:w16se="http://schemas.microsoft.com/office/word/2015/wordml/symex" xmlns:wpg="http://schemas.microsoft.com/office/word/2010/wordprocessingGroup" xmlns:wpi="http://schemas.microsoft.com/office/word/2010/wordprocessingInk" xmlns:wne="http://schemas.microsoft.com/office/word/2006/wordml" xmlns:wps="http://schemas.microsoft.com/office/word/2010/wordprocessingShape" mc:Ignorable="w14 w15 w16se w16cid w16 w16cex w16sdtdh wp14">
+<w:numbering xmlns:wpc="http://schemas.microsoft.com/office/word/2010/wordprocessingCanvas" xmlns:cx="http://schemas.microsoft.com/office/drawing/2014/chartex" xmlns:cx1="http://schemas.microsoft.com/office/drawing/2015/9/8/chartex" xmlns:cx2="http://schemas.microsoft.com/office/drawing/2015/10/21/chartex" xmlns:cx3="http://schemas.microsoft.com/office/drawing/2016/5/9/chartex" xmlns:cx4="http://schemas.microsoft.com/office/drawing/2016/5/10/chartex" xmlns:cx5="http://schemas.microsoft.com/office/drawing/2016/5/11/chartex" xmlns:cx6="http://schemas.microsoft.com/office/drawing/2016/5/12/chartex" xmlns:cx7="http://schemas.microsoft.com/office/drawing/2016/5/13/chartex" xmlns:cx8="http://schemas.microsoft.com/office/drawing/2016/5/14/chartex" xmlns:mc="http://schemas.openxmlformats.org/markup-compatibility/2006" xmlns:aink="http://schemas.microsoft.com/office/drawing/2016/ink" xmlns:am3d="http://schemas.microsoft.com/office/drawing/2017/model3d" xmlns:o="urn:schemas-microsoft-com:office:office" xmlns:oel="http://schemas.microsoft.com/office/2019/extlst" xmlns:r="http://schemas.openxmlformats.org/officeDocument/2006/relationships" xmlns:m="http://schemas.openxmlformats.org/officeDocument/2006/math" xmlns:v="urn:schemas-microsoft-com:vml" xmlns:wp14="http://schemas.microsoft.com/office/word/2010/wordprocessingDrawing" xmlns:wp="http://schemas.openxmlformats.org/drawingml/2006/wordprocessingDrawing" xmlns:w10="urn:schemas-microsoft-com:office:word" xmlns:w="http://schemas.openxmlformats.org/wordprocessingml/2006/main" xmlns:w14="http://schemas.microsoft.com/office/word/2010/wordml" xmlns:w15="http://schemas.microsoft.com/office/word/2012/wordml" xmlns:w16cex="http://schemas.microsoft.com/office/word/2018/wordml/cex" xmlns:w16cid="http://schemas.microsoft.com/office/word/2016/wordml/cid" xmlns:w16="http://schemas.microsoft.com/office/word/2018/wordml" xmlns:w16sdtdh="http://schemas.microsoft.com/office/word/2020/wordml/sdtdatahash" xmlns:w16se="http://schemas.microsoft.com/office/word/2015/wordml/symex" xmlns:wpg="http://schemas.microsoft.com/office/word/2010/wordprocessingGroup" xmlns:wpi="http://schemas.microsoft.com/office/word/2010/wordprocessingInk" xmlns:wne="http://schemas.microsoft.com/office/word/2006/wordml" xmlns:wps="http://schemas.microsoft.com/office/word/2010/wordprocessingShape" mc:Ignorable="w14 w15 w16se w16cid w16 w16cex w16sdtdh wp14">
   <w:abstractNum w:abstractNumId="0" w15:restartNumberingAfterBreak="0">
     <w:nsid w:val="0F5148F4"/>
     <w:multiLevelType w:val="hybridMultilevel"/>
@@ -5790,7 +5632,7 @@
       <w:lang w:val="en-US" w:eastAsia="en-US"/>
     </w:rPr>
   </w:style>
-  <w:style w:type="paragraph" w:styleId="Overskrift1">
+  <w:style w:type="paragraph" w:styleId="Heading1">
     <w:name w:val="heading 1"/>
     <w:basedOn w:val="Normal"/>
     <w:next w:val="Normal"/>
@@ -5810,13 +5652,13 @@
       <w:szCs w:val="32"/>
     </w:rPr>
   </w:style>
-  <w:style w:type="character" w:default="1" w:styleId="Standardskrifttypeiafsnit">
+  <w:style w:type="character" w:default="1" w:styleId="DefaultParagraphFont">
     <w:name w:val="Default Paragraph Font"/>
     <w:uiPriority w:val="1"/>
     <w:semiHidden/>
     <w:unhideWhenUsed/>
   </w:style>
-  <w:style w:type="table" w:default="1" w:styleId="Tabel-Normal">
+  <w:style w:type="table" w:default="1" w:styleId="TableNormal">
     <w:name w:val="Normal Table"/>
     <w:uiPriority w:val="99"/>
     <w:semiHidden/>
@@ -5831,15 +5673,15 @@
       </w:tblCellMar>
     </w:tblPr>
   </w:style>
-  <w:style w:type="numbering" w:default="1" w:styleId="Ingenoversigt">
+  <w:style w:type="numbering" w:default="1" w:styleId="NoList">
     <w:name w:val="No List"/>
     <w:uiPriority w:val="99"/>
     <w:semiHidden/>
     <w:unhideWhenUsed/>
   </w:style>
-  <w:style w:type="table" w:styleId="Tabel-Gitter">
+  <w:style w:type="table" w:styleId="TableGrid">
     <w:name w:val="Table Grid"/>
-    <w:basedOn w:val="Tabel-Normal"/>
+    <w:basedOn w:val="TableNormal"/>
     <w:rsid w:val="006E0A83"/>
     <w:tblPr>
       <w:tblBorders>
@@ -5852,7 +5694,7 @@
       </w:tblBorders>
     </w:tblPr>
   </w:style>
-  <w:style w:type="character" w:styleId="BesgtLink">
+  <w:style w:type="character" w:styleId="FollowedHyperlink">
     <w:name w:val="FollowedHyperlink"/>
     <w:rsid w:val="00CB7E76"/>
     <w:rPr>
@@ -5875,10 +5717,10 @@
       <w:effect w:val="none"/>
     </w:rPr>
   </w:style>
-  <w:style w:type="paragraph" w:styleId="Sidehoved">
+  <w:style w:type="paragraph" w:styleId="Header">
     <w:name w:val="header"/>
     <w:basedOn w:val="Normal"/>
-    <w:link w:val="SidehovedTegn"/>
+    <w:link w:val="HeaderChar"/>
     <w:rsid w:val="00520380"/>
     <w:pPr>
       <w:tabs>
@@ -5887,9 +5729,9 @@
       </w:tabs>
     </w:pPr>
   </w:style>
-  <w:style w:type="character" w:customStyle="1" w:styleId="SidehovedTegn">
-    <w:name w:val="Sidehoved Tegn"/>
-    <w:link w:val="Sidehoved"/>
+  <w:style w:type="character" w:customStyle="1" w:styleId="HeaderChar">
+    <w:name w:val="Header Char"/>
+    <w:link w:val="Header"/>
     <w:rsid w:val="00520380"/>
     <w:rPr>
       <w:sz w:val="24"/>
@@ -5897,10 +5739,10 @@
       <w:lang w:val="en-US" w:eastAsia="en-US"/>
     </w:rPr>
   </w:style>
-  <w:style w:type="paragraph" w:styleId="Sidefod">
+  <w:style w:type="paragraph" w:styleId="Footer">
     <w:name w:val="footer"/>
     <w:basedOn w:val="Normal"/>
-    <w:link w:val="SidefodTegn"/>
+    <w:link w:val="FooterChar"/>
     <w:uiPriority w:val="99"/>
     <w:rsid w:val="00520380"/>
     <w:pPr>
@@ -5910,9 +5752,9 @@
       </w:tabs>
     </w:pPr>
   </w:style>
-  <w:style w:type="character" w:customStyle="1" w:styleId="SidefodTegn">
-    <w:name w:val="Sidefod Tegn"/>
-    <w:link w:val="Sidefod"/>
+  <w:style w:type="character" w:customStyle="1" w:styleId="FooterChar">
+    <w:name w:val="Footer Char"/>
+    <w:link w:val="Footer"/>
     <w:uiPriority w:val="99"/>
     <w:rsid w:val="00520380"/>
     <w:rPr>
@@ -5921,9 +5763,9 @@
       <w:lang w:val="en-US" w:eastAsia="en-US"/>
     </w:rPr>
   </w:style>
-  <w:style w:type="character" w:styleId="Ulstomtale">
+  <w:style w:type="character" w:styleId="UnresolvedMention">
     <w:name w:val="Unresolved Mention"/>
-    <w:basedOn w:val="Standardskrifttypeiafsnit"/>
+    <w:basedOn w:val="DefaultParagraphFont"/>
     <w:uiPriority w:val="99"/>
     <w:semiHidden/>
     <w:unhideWhenUsed/>
@@ -5933,7 +5775,7 @@
       <w:shd w:val="clear" w:color="auto" w:fill="E1DFDD"/>
     </w:rPr>
   </w:style>
-  <w:style w:type="paragraph" w:styleId="Listeafsnit">
+  <w:style w:type="paragraph" w:styleId="ListParagraph">
     <w:name w:val="List Paragraph"/>
     <w:basedOn w:val="Normal"/>
     <w:uiPriority w:val="34"/>

</xml_diff>

<commit_message>
Dag 2 - 3ugers(Juni) Logbook
We had our supervisor meeting
</commit_message>
<xml_diff>
--- a/Logbook.docx
+++ b/Logbook.docx
@@ -96,16 +96,8 @@
         <w:rPr>
           <w:rFonts w:ascii="Calibri" w:hAnsi="Calibri" w:cs="Calibri"/>
         </w:rPr>
-        <w:t xml:space="preserve">Michael </w:t>
-      </w:r>
-      <w:proofErr w:type="spellStart"/>
-      <w:r>
-        <w:rPr>
-          <w:rFonts w:ascii="Calibri" w:hAnsi="Calibri" w:cs="Calibri"/>
-        </w:rPr>
-        <w:t>Damholt</w:t>
-      </w:r>
-      <w:proofErr w:type="spellEnd"/>
+        <w:t>Michael Damholt</w:t>
+      </w:r>
       <w:r>
         <w:rPr>
           <w:rFonts w:ascii="Calibri" w:hAnsi="Calibri" w:cs="Calibri"/>
@@ -133,21 +125,7 @@
         <w:rPr>
           <w:rFonts w:ascii="Calibri" w:hAnsi="Calibri" w:cs="Calibri"/>
         </w:rPr>
-        <w:t xml:space="preserve">Mathias </w:t>
-      </w:r>
-      <w:proofErr w:type="spellStart"/>
-      <w:r>
-        <w:rPr>
-          <w:rFonts w:ascii="Calibri" w:hAnsi="Calibri" w:cs="Calibri"/>
-        </w:rPr>
-        <w:t>Hadi</w:t>
-      </w:r>
-      <w:proofErr w:type="spellEnd"/>
-      <w:r>
-        <w:rPr>
-          <w:rFonts w:ascii="Calibri" w:hAnsi="Calibri" w:cs="Calibri"/>
-        </w:rPr>
-        <w:t xml:space="preserve"> Dyhr</w:t>
+        <w:t>Mathias Hadi Dyhr</w:t>
       </w:r>
       <w:r>
         <w:rPr>
@@ -176,39 +154,7 @@
           <w:rFonts w:ascii="Calibri" w:hAnsi="Calibri" w:cs="Calibri"/>
           <w:strike/>
         </w:rPr>
-        <w:t>(</w:t>
-      </w:r>
-      <w:proofErr w:type="spellStart"/>
-      <w:r>
-        <w:rPr>
-          <w:rFonts w:ascii="Calibri" w:hAnsi="Calibri" w:cs="Calibri"/>
-          <w:strike/>
-        </w:rPr>
-        <w:t>Christoffer</w:t>
-      </w:r>
-      <w:proofErr w:type="spellEnd"/>
-      <w:r>
-        <w:rPr>
-          <w:rFonts w:ascii="Calibri" w:hAnsi="Calibri" w:cs="Calibri"/>
-          <w:strike/>
-        </w:rPr>
-        <w:t xml:space="preserve"> </w:t>
-      </w:r>
-      <w:proofErr w:type="spellStart"/>
-      <w:r>
-        <w:rPr>
-          <w:rFonts w:ascii="Calibri" w:hAnsi="Calibri" w:cs="Calibri"/>
-          <w:strike/>
-        </w:rPr>
-        <w:t>Wejendorp</w:t>
-      </w:r>
-      <w:proofErr w:type="spellEnd"/>
-      <w:r>
-        <w:rPr>
-          <w:rFonts w:ascii="Calibri" w:hAnsi="Calibri" w:cs="Calibri"/>
-          <w:strike/>
-        </w:rPr>
-        <w:t xml:space="preserve">, </w:t>
+        <w:t xml:space="preserve">(Christoffer Wejendorp, </w:t>
       </w:r>
       <w:hyperlink r:id="rId11" w:history="1">
         <w:r>
@@ -416,23 +362,7 @@
           <w:rFonts w:ascii="Calibri" w:hAnsi="Calibri" w:cs="Calibri"/>
           <w:iCs/>
         </w:rPr>
-        <w:t xml:space="preserve">We had questions about general info regarding the project, </w:t>
-      </w:r>
-      <w:proofErr w:type="gramStart"/>
-      <w:r>
-        <w:rPr>
-          <w:rFonts w:ascii="Calibri" w:hAnsi="Calibri" w:cs="Calibri"/>
-          <w:iCs/>
-        </w:rPr>
-        <w:t>e.g.</w:t>
-      </w:r>
-      <w:proofErr w:type="gramEnd"/>
-      <w:r>
-        <w:rPr>
-          <w:rFonts w:ascii="Calibri" w:hAnsi="Calibri" w:cs="Calibri"/>
-          <w:iCs/>
-        </w:rPr>
-        <w:t xml:space="preserve"> ‘how does the data set look like?’, and decided to write a mail to our supervisor, Maxim.</w:t>
+        <w:t>We had questions about general info regarding the project, e.g. ‘how does the data set look like?’, and decided to write a mail to our supervisor, Maxim.</w:t>
       </w:r>
     </w:p>
     <w:p>
@@ -464,21 +394,12 @@
         </w:rPr>
         <w:t xml:space="preserve"> agreed that we would meet next Wednesday, having the necessary material read such that the project plan can be completed. (Chapter 2 to 5 in </w:t>
       </w:r>
-      <w:proofErr w:type="spellStart"/>
-      <w:r>
-        <w:rPr>
-          <w:rFonts w:ascii="Calibri" w:hAnsi="Calibri" w:cs="Calibri"/>
-          <w:iCs/>
-        </w:rPr>
-        <w:t>Styrk</w:t>
-      </w:r>
-      <w:proofErr w:type="spellEnd"/>
-      <w:r>
-        <w:rPr>
-          <w:rFonts w:ascii="Calibri" w:hAnsi="Calibri" w:cs="Calibri"/>
-          <w:iCs/>
-        </w:rPr>
-        <w:t xml:space="preserve"> </w:t>
+      <w:r>
+        <w:rPr>
+          <w:rFonts w:ascii="Calibri" w:hAnsi="Calibri" w:cs="Calibri"/>
+          <w:iCs/>
+        </w:rPr>
+        <w:t xml:space="preserve">Styrk </w:t>
       </w:r>
       <w:proofErr w:type="spellStart"/>
       <w:r>
@@ -609,23 +530,7 @@
           <w:rFonts w:ascii="Calibri" w:hAnsi="Calibri" w:cs="Calibri"/>
           <w:lang w:val="en" w:eastAsia="en-GB"/>
         </w:rPr>
-        <w:t xml:space="preserve">We initiated the Gantt </w:t>
-      </w:r>
-      <w:proofErr w:type="gramStart"/>
-      <w:r>
-        <w:rPr>
-          <w:rFonts w:ascii="Calibri" w:hAnsi="Calibri" w:cs="Calibri"/>
-          <w:lang w:val="en" w:eastAsia="en-GB"/>
-        </w:rPr>
-        <w:t>Chart</w:t>
-      </w:r>
-      <w:proofErr w:type="gramEnd"/>
-      <w:r>
-        <w:rPr>
-          <w:rFonts w:ascii="Calibri" w:hAnsi="Calibri" w:cs="Calibri"/>
-          <w:lang w:val="en" w:eastAsia="en-GB"/>
-        </w:rPr>
-        <w:t xml:space="preserve"> but we need more clarification on some of our activities.  </w:t>
+        <w:t xml:space="preserve">We initiated the Gantt Chart but we need more clarification on some of our activities.  </w:t>
       </w:r>
     </w:p>
     <w:p>
@@ -760,23 +665,7 @@
           <w:rFonts w:ascii="Calibri" w:hAnsi="Calibri" w:cs="Calibri"/>
           <w:lang w:val="en" w:eastAsia="en-GB"/>
         </w:rPr>
-        <w:t xml:space="preserve">We met today for the planned Q&amp;A session (for all the project groups) with our course supervisor, Morten </w:t>
-      </w:r>
-      <w:proofErr w:type="spellStart"/>
-      <w:r>
-        <w:rPr>
-          <w:rFonts w:ascii="Calibri" w:hAnsi="Calibri" w:cs="Calibri"/>
-          <w:lang w:val="en" w:eastAsia="en-GB"/>
-        </w:rPr>
-        <w:t>Mørup</w:t>
-      </w:r>
-      <w:proofErr w:type="spellEnd"/>
-      <w:r>
-        <w:rPr>
-          <w:rFonts w:ascii="Calibri" w:hAnsi="Calibri" w:cs="Calibri"/>
-          <w:lang w:val="en" w:eastAsia="en-GB"/>
-        </w:rPr>
-        <w:t>, and he answered some doubts about what our project plan should include.</w:t>
+        <w:t>We met today for the planned Q&amp;A session (for all the project groups) with our course supervisor, Morten Mørup, and he answered some doubts about what our project plan should include.</w:t>
       </w:r>
     </w:p>
     <w:p>
@@ -1057,23 +946,7 @@
           <w:rFonts w:ascii="Calibri" w:hAnsi="Calibri" w:cs="Calibri"/>
           <w:i/>
         </w:rPr>
-        <w:t xml:space="preserve">Project canvas, the Gantt Chart, Learning </w:t>
-      </w:r>
-      <w:proofErr w:type="gramStart"/>
-      <w:r>
-        <w:rPr>
-          <w:rFonts w:ascii="Calibri" w:hAnsi="Calibri" w:cs="Calibri"/>
-          <w:i/>
-        </w:rPr>
-        <w:t>Outcome</w:t>
-      </w:r>
-      <w:proofErr w:type="gramEnd"/>
-      <w:r>
-        <w:rPr>
-          <w:rFonts w:ascii="Calibri" w:hAnsi="Calibri" w:cs="Calibri"/>
-          <w:i/>
-        </w:rPr>
-        <w:t xml:space="preserve"> and the Project descriptio</w:t>
+        <w:t>Project canvas, the Gantt Chart, Learning Outcome and the Project descriptio</w:t>
       </w:r>
       <w:r>
         <w:rPr>
@@ -1258,23 +1131,7 @@
           <w:rFonts w:ascii="Calibri" w:hAnsi="Calibri" w:cs="Calibri"/>
           <w:iCs/>
         </w:rPr>
-        <w:t>Khalil/</w:t>
-      </w:r>
-      <w:proofErr w:type="spellStart"/>
-      <w:r>
-        <w:rPr>
-          <w:rFonts w:ascii="Calibri" w:hAnsi="Calibri" w:cs="Calibri"/>
-          <w:iCs/>
-        </w:rPr>
-        <w:t>Christoffer</w:t>
-      </w:r>
-      <w:proofErr w:type="spellEnd"/>
-      <w:r>
-        <w:rPr>
-          <w:rFonts w:ascii="Calibri" w:hAnsi="Calibri" w:cs="Calibri"/>
-          <w:iCs/>
-        </w:rPr>
-        <w:t xml:space="preserve"> - </w:t>
+        <w:t xml:space="preserve">Khalil/Christoffer - </w:t>
       </w:r>
       <w:r>
         <w:rPr>
@@ -1368,25 +1225,7 @@
           <w:b/>
           <w:bCs/>
         </w:rPr>
-        <w:t xml:space="preserve">Unfortunately, one of our group members, </w:t>
-      </w:r>
-      <w:proofErr w:type="spellStart"/>
-      <w:r>
-        <w:rPr>
-          <w:rFonts w:ascii="Calibri" w:hAnsi="Calibri" w:cs="Calibri"/>
-          <w:b/>
-          <w:bCs/>
-        </w:rPr>
-        <w:t>Christoffer</w:t>
-      </w:r>
-      <w:proofErr w:type="spellEnd"/>
-      <w:r>
-        <w:rPr>
-          <w:rFonts w:ascii="Calibri" w:hAnsi="Calibri" w:cs="Calibri"/>
-          <w:b/>
-          <w:bCs/>
-        </w:rPr>
-        <w:t xml:space="preserve"> has withdrawn from the course due to personal reasons. </w:t>
+        <w:t xml:space="preserve">Unfortunately, one of our group members, Christoffer has withdrawn from the course due to personal reasons. </w:t>
       </w:r>
     </w:p>
     <w:p>
@@ -1654,23 +1493,7 @@
           <w:rFonts w:ascii="Calibri" w:hAnsi="Calibri" w:cs="Calibri"/>
           <w:iCs/>
         </w:rPr>
-        <w:t>Khalil, Mathias will retrain a pretrained model (</w:t>
-      </w:r>
-      <w:proofErr w:type="spellStart"/>
-      <w:r>
-        <w:rPr>
-          <w:rFonts w:ascii="Calibri" w:hAnsi="Calibri" w:cs="Calibri"/>
-          <w:iCs/>
-        </w:rPr>
-        <w:t>EasyOCR</w:t>
-      </w:r>
-      <w:proofErr w:type="spellEnd"/>
-      <w:r>
-        <w:rPr>
-          <w:rFonts w:ascii="Calibri" w:hAnsi="Calibri" w:cs="Calibri"/>
-          <w:iCs/>
-        </w:rPr>
-        <w:t>) on our data set</w:t>
+        <w:t>Khalil, Mathias will retrain a pretrained model (EasyOCR) on our data set</w:t>
       </w:r>
       <w:r>
         <w:rPr>
@@ -2167,23 +1990,7 @@
           <w:rFonts w:ascii="Calibri" w:hAnsi="Calibri" w:cs="Calibri"/>
           <w:iCs/>
         </w:rPr>
-        <w:t xml:space="preserve">Some parts of the rapport </w:t>
-      </w:r>
-      <w:proofErr w:type="gramStart"/>
-      <w:r>
-        <w:rPr>
-          <w:rFonts w:ascii="Calibri" w:hAnsi="Calibri" w:cs="Calibri"/>
-          <w:iCs/>
-        </w:rPr>
-        <w:t>makes</w:t>
-      </w:r>
-      <w:proofErr w:type="gramEnd"/>
-      <w:r>
-        <w:rPr>
-          <w:rFonts w:ascii="Calibri" w:hAnsi="Calibri" w:cs="Calibri"/>
-          <w:iCs/>
-        </w:rPr>
-        <w:t xml:space="preserve"> use of stuff that is only introduced on later pages</w:t>
+        <w:t>Some parts of the rapport makes use of stuff that is only introduced on later pages</w:t>
       </w:r>
     </w:p>
     <w:p>
@@ -2387,23 +2194,7 @@
           <w:rFonts w:ascii="Calibri" w:hAnsi="Calibri" w:cs="Calibri"/>
           <w:iCs/>
         </w:rPr>
-        <w:t xml:space="preserve">We had a status meeting regarding what had been researched in the Easter break, as there are difficulties with the </w:t>
-      </w:r>
-      <w:proofErr w:type="spellStart"/>
-      <w:r>
-        <w:rPr>
-          <w:rFonts w:ascii="Calibri" w:hAnsi="Calibri" w:cs="Calibri"/>
-          <w:iCs/>
-        </w:rPr>
-        <w:t>EasyOCR</w:t>
-      </w:r>
-      <w:proofErr w:type="spellEnd"/>
-      <w:r>
-        <w:rPr>
-          <w:rFonts w:ascii="Calibri" w:hAnsi="Calibri" w:cs="Calibri"/>
-          <w:iCs/>
-        </w:rPr>
-        <w:t xml:space="preserve"> framework and how to further train using our data set. The framework </w:t>
+        <w:t xml:space="preserve">We had a status meeting regarding what had been researched in the Easter break, as there are difficulties with the EasyOCR framework and how to further train using our data set. The framework </w:t>
       </w:r>
       <w:r>
         <w:rPr>
@@ -2504,23 +2295,7 @@
           <w:rFonts w:ascii="Calibri" w:hAnsi="Calibri" w:cs="Calibri"/>
           <w:iCs/>
         </w:rPr>
-        <w:t xml:space="preserve"> This is a challenge, as the </w:t>
-      </w:r>
-      <w:proofErr w:type="spellStart"/>
-      <w:r>
-        <w:rPr>
-          <w:rFonts w:ascii="Calibri" w:hAnsi="Calibri" w:cs="Calibri"/>
-          <w:iCs/>
-        </w:rPr>
-        <w:t>EasyOCR</w:t>
-      </w:r>
-      <w:proofErr w:type="spellEnd"/>
-      <w:r>
-        <w:rPr>
-          <w:rFonts w:ascii="Calibri" w:hAnsi="Calibri" w:cs="Calibri"/>
-          <w:iCs/>
-        </w:rPr>
-        <w:t xml:space="preserve"> framework assumes that the recognition model is trained on </w:t>
+        <w:t xml:space="preserve"> This is a challenge, as the EasyOCR framework assumes that the recognition model is trained on </w:t>
       </w:r>
       <w:r>
         <w:rPr>
@@ -3510,58 +3285,64 @@
         <w:rPr>
           <w:rFonts w:ascii="Calibri" w:hAnsi="Calibri" w:cs="Calibri"/>
         </w:rPr>
-        <w:t xml:space="preserve"> but we plan to wait for a Q&amp;A-session with our course supervisor, Morten </w:t>
+        <w:t xml:space="preserve"> but we plan to wait for a Q&amp;A-session with our course supervisor, Morten Mørup, presumably next Tuesday (22.02.22).</w:t>
+      </w:r>
+    </w:p>
+    <w:p>
+      <w:pPr>
+        <w:rPr>
+          <w:rFonts w:ascii="Calibri" w:hAnsi="Calibri" w:cs="Calibri"/>
+        </w:rPr>
+      </w:pPr>
+    </w:p>
+    <w:p>
+      <w:pPr>
+        <w:rPr>
+          <w:rFonts w:ascii="Calibri" w:hAnsi="Calibri" w:cs="Calibri"/>
+          <w:b/>
+          <w:color w:val="C00000"/>
+        </w:rPr>
+      </w:pPr>
+      <w:r>
+        <w:rPr>
+          <w:rFonts w:ascii="Calibri" w:hAnsi="Calibri" w:cs="Calibri"/>
+          <w:b/>
+          <w:color w:val="C00000"/>
+        </w:rPr>
+        <w:t>Week 4:  25.02.22</w:t>
+      </w:r>
+    </w:p>
+    <w:p>
+      <w:pPr>
+        <w:rPr>
+          <w:rFonts w:ascii="Calibri" w:hAnsi="Calibri" w:cs="Calibri"/>
+        </w:rPr>
+      </w:pPr>
+      <w:r>
+        <w:rPr>
+          <w:rFonts w:ascii="Calibri" w:hAnsi="Calibri" w:cs="Calibri"/>
+        </w:rPr>
+        <w:t xml:space="preserve">We had a discussion which clarified how this project would be used in a real-world setting if this project was to be used by </w:t>
       </w:r>
       <w:proofErr w:type="spellStart"/>
       <w:r>
         <w:rPr>
           <w:rFonts w:ascii="Calibri" w:hAnsi="Calibri" w:cs="Calibri"/>
         </w:rPr>
-        <w:t>Mørup</w:t>
+        <w:t>Otovo</w:t>
       </w:r>
       <w:proofErr w:type="spellEnd"/>
       <w:r>
         <w:rPr>
           <w:rFonts w:ascii="Calibri" w:hAnsi="Calibri" w:cs="Calibri"/>
         </w:rPr>
-        <w:t>, presumably next Tuesday (22.02.22).</w:t>
-      </w:r>
-    </w:p>
-    <w:p>
-      <w:pPr>
-        <w:rPr>
-          <w:rFonts w:ascii="Calibri" w:hAnsi="Calibri" w:cs="Calibri"/>
-        </w:rPr>
-      </w:pPr>
-    </w:p>
-    <w:p>
-      <w:pPr>
-        <w:rPr>
-          <w:rFonts w:ascii="Calibri" w:hAnsi="Calibri" w:cs="Calibri"/>
-          <w:b/>
-          <w:color w:val="C00000"/>
-        </w:rPr>
-      </w:pPr>
-      <w:r>
-        <w:rPr>
-          <w:rFonts w:ascii="Calibri" w:hAnsi="Calibri" w:cs="Calibri"/>
-          <w:b/>
-          <w:color w:val="C00000"/>
-        </w:rPr>
-        <w:t>Week 4:  25.02.22</w:t>
-      </w:r>
-    </w:p>
-    <w:p>
-      <w:pPr>
-        <w:rPr>
-          <w:rFonts w:ascii="Calibri" w:hAnsi="Calibri" w:cs="Calibri"/>
-        </w:rPr>
-      </w:pPr>
-      <w:r>
-        <w:rPr>
-          <w:rFonts w:ascii="Calibri" w:hAnsi="Calibri" w:cs="Calibri"/>
-        </w:rPr>
-        <w:t xml:space="preserve">We had a discussion which clarified how this project would be used in a real-world setting if this project was to be used by </w:t>
+        <w:t xml:space="preserve">. </w:t>
+      </w:r>
+      <w:r>
+        <w:rPr>
+          <w:rFonts w:ascii="Calibri" w:hAnsi="Calibri" w:cs="Calibri"/>
+        </w:rPr>
+        <w:t xml:space="preserve">In the real world </w:t>
       </w:r>
       <w:proofErr w:type="spellStart"/>
       <w:r>
@@ -3575,26 +3356,6 @@
         <w:rPr>
           <w:rFonts w:ascii="Calibri" w:hAnsi="Calibri" w:cs="Calibri"/>
         </w:rPr>
-        <w:t xml:space="preserve">. </w:t>
-      </w:r>
-      <w:r>
-        <w:rPr>
-          <w:rFonts w:ascii="Calibri" w:hAnsi="Calibri" w:cs="Calibri"/>
-        </w:rPr>
-        <w:t xml:space="preserve">In the real world </w:t>
-      </w:r>
-      <w:proofErr w:type="spellStart"/>
-      <w:r>
-        <w:rPr>
-          <w:rFonts w:ascii="Calibri" w:hAnsi="Calibri" w:cs="Calibri"/>
-        </w:rPr>
-        <w:t>Otovo</w:t>
-      </w:r>
-      <w:proofErr w:type="spellEnd"/>
-      <w:r>
-        <w:rPr>
-          <w:rFonts w:ascii="Calibri" w:hAnsi="Calibri" w:cs="Calibri"/>
-        </w:rPr>
         <w:t xml:space="preserve"> wouldn’t have the correct label for the electricity meter. We got suggestion on how to calculate the confidence score </w:t>
       </w:r>
       <w:r>
@@ -3685,25 +3446,7 @@
           <w:b/>
           <w:bCs/>
         </w:rPr>
-        <w:t xml:space="preserve">Unfortunately, one of our group members, </w:t>
-      </w:r>
-      <w:proofErr w:type="spellStart"/>
-      <w:r>
-        <w:rPr>
-          <w:rFonts w:ascii="Calibri" w:hAnsi="Calibri" w:cs="Calibri"/>
-          <w:b/>
-          <w:bCs/>
-        </w:rPr>
-        <w:t>Christoffer</w:t>
-      </w:r>
-      <w:proofErr w:type="spellEnd"/>
-      <w:r>
-        <w:rPr>
-          <w:rFonts w:ascii="Calibri" w:hAnsi="Calibri" w:cs="Calibri"/>
-          <w:b/>
-          <w:bCs/>
-        </w:rPr>
-        <w:t xml:space="preserve"> has withdrawn from the course due to personal reasons. </w:t>
+        <w:t xml:space="preserve">Unfortunately, one of our group members, Christoffer has withdrawn from the course due to personal reasons. </w:t>
       </w:r>
     </w:p>
     <w:p>
@@ -3915,7 +3658,7 @@
           <w:rFonts w:ascii="Calibri" w:hAnsi="Calibri" w:cs="Calibri"/>
           <w:lang w:val="en-GB"/>
         </w:rPr>
-        <w:t xml:space="preserve">we can </w:t>
+        <w:t xml:space="preserve">we can blackbox for the models. He continued to explain us about how CRAFT works with a </w:t>
       </w:r>
       <w:proofErr w:type="spellStart"/>
       <w:r>
@@ -3923,7 +3666,7 @@
           <w:rFonts w:ascii="Calibri" w:hAnsi="Calibri" w:cs="Calibri"/>
           <w:lang w:val="en-GB"/>
         </w:rPr>
-        <w:t>blackbox</w:t>
+        <w:t>UNet</w:t>
       </w:r>
       <w:proofErr w:type="spellEnd"/>
       <w:r>
@@ -3931,7 +3674,58 @@
           <w:rFonts w:ascii="Calibri" w:hAnsi="Calibri" w:cs="Calibri"/>
           <w:lang w:val="en-GB"/>
         </w:rPr>
-        <w:t xml:space="preserve"> for the models. He continued to explain us about how CRAFT works with a </w:t>
+        <w:t xml:space="preserve"> architecture</w:t>
+      </w:r>
+      <w:r>
+        <w:rPr>
+          <w:rFonts w:ascii="Calibri" w:hAnsi="Calibri" w:cs="Calibri"/>
+          <w:lang w:val="en-GB"/>
+        </w:rPr>
+        <w:t xml:space="preserve"> -including its encoding and decoding sections</w:t>
+      </w:r>
+      <w:r>
+        <w:rPr>
+          <w:rFonts w:ascii="Calibri" w:hAnsi="Calibri" w:cs="Calibri"/>
+          <w:lang w:val="en-GB"/>
+        </w:rPr>
+        <w:t xml:space="preserve">. </w:t>
+      </w:r>
+      <w:r>
+        <w:rPr>
+          <w:rFonts w:ascii="Calibri" w:hAnsi="Calibri" w:cs="Calibri"/>
+          <w:lang w:val="en-GB"/>
+        </w:rPr>
+        <w:t xml:space="preserve"> We needed to find out how the pre-processing is done since a VVG architecture needs a specific size input(224x224).</w:t>
+      </w:r>
+      <w:r>
+        <w:rPr>
+          <w:rFonts w:ascii="Calibri" w:hAnsi="Calibri" w:cs="Calibri"/>
+          <w:lang w:val="en-GB"/>
+        </w:rPr>
+        <w:t xml:space="preserve"> </w:t>
+      </w:r>
+    </w:p>
+    <w:p>
+      <w:pPr>
+        <w:rPr>
+          <w:rFonts w:ascii="Calibri" w:hAnsi="Calibri" w:cs="Calibri"/>
+          <w:lang w:val="en-GB"/>
+        </w:rPr>
+      </w:pPr>
+    </w:p>
+    <w:p>
+      <w:pPr>
+        <w:rPr>
+          <w:rFonts w:ascii="Calibri" w:hAnsi="Calibri" w:cs="Calibri"/>
+          <w:lang w:val="en-GB"/>
+        </w:rPr>
+      </w:pPr>
+      <w:r>
+        <w:rPr>
+          <w:rFonts w:ascii="Calibri" w:hAnsi="Calibri" w:cs="Calibri"/>
+          <w:lang w:val="en-GB"/>
+        </w:rPr>
+        <w:t xml:space="preserve">After the meeting, we decided to each look further into </w:t>
       </w:r>
       <w:proofErr w:type="spellStart"/>
       <w:r>
@@ -3939,7 +3733,7 @@
           <w:rFonts w:ascii="Calibri" w:hAnsi="Calibri" w:cs="Calibri"/>
           <w:lang w:val="en-GB"/>
         </w:rPr>
-        <w:t>UNet</w:t>
+        <w:t>pytorch</w:t>
       </w:r>
       <w:proofErr w:type="spellEnd"/>
       <w:r>
@@ -3947,73 +3741,6 @@
           <w:rFonts w:ascii="Calibri" w:hAnsi="Calibri" w:cs="Calibri"/>
           <w:lang w:val="en-GB"/>
         </w:rPr>
-        <w:t xml:space="preserve"> architecture</w:t>
-      </w:r>
-      <w:r>
-        <w:rPr>
-          <w:rFonts w:ascii="Calibri" w:hAnsi="Calibri" w:cs="Calibri"/>
-          <w:lang w:val="en-GB"/>
-        </w:rPr>
-        <w:t xml:space="preserve"> -including its encoding and decoding sections</w:t>
-      </w:r>
-      <w:r>
-        <w:rPr>
-          <w:rFonts w:ascii="Calibri" w:hAnsi="Calibri" w:cs="Calibri"/>
-          <w:lang w:val="en-GB"/>
-        </w:rPr>
-        <w:t xml:space="preserve">. </w:t>
-      </w:r>
-      <w:r>
-        <w:rPr>
-          <w:rFonts w:ascii="Calibri" w:hAnsi="Calibri" w:cs="Calibri"/>
-          <w:lang w:val="en-GB"/>
-        </w:rPr>
-        <w:t xml:space="preserve"> We needed to find out how the pre-processing is done since a VVG architecture needs a specific size input(224x224).</w:t>
-      </w:r>
-      <w:r>
-        <w:rPr>
-          <w:rFonts w:ascii="Calibri" w:hAnsi="Calibri" w:cs="Calibri"/>
-          <w:lang w:val="en-GB"/>
-        </w:rPr>
-        <w:t xml:space="preserve"> </w:t>
-      </w:r>
-    </w:p>
-    <w:p>
-      <w:pPr>
-        <w:rPr>
-          <w:rFonts w:ascii="Calibri" w:hAnsi="Calibri" w:cs="Calibri"/>
-          <w:lang w:val="en-GB"/>
-        </w:rPr>
-      </w:pPr>
-    </w:p>
-    <w:p>
-      <w:pPr>
-        <w:rPr>
-          <w:rFonts w:ascii="Calibri" w:hAnsi="Calibri" w:cs="Calibri"/>
-          <w:lang w:val="en-GB"/>
-        </w:rPr>
-      </w:pPr>
-      <w:r>
-        <w:rPr>
-          <w:rFonts w:ascii="Calibri" w:hAnsi="Calibri" w:cs="Calibri"/>
-          <w:lang w:val="en-GB"/>
-        </w:rPr>
-        <w:t xml:space="preserve">After the meeting, we decided to each look further into </w:t>
-      </w:r>
-      <w:proofErr w:type="spellStart"/>
-      <w:r>
-        <w:rPr>
-          <w:rFonts w:ascii="Calibri" w:hAnsi="Calibri" w:cs="Calibri"/>
-          <w:lang w:val="en-GB"/>
-        </w:rPr>
-        <w:t>pytorch</w:t>
-      </w:r>
-      <w:proofErr w:type="spellEnd"/>
-      <w:r>
-        <w:rPr>
-          <w:rFonts w:ascii="Calibri" w:hAnsi="Calibri" w:cs="Calibri"/>
-          <w:lang w:val="en-GB"/>
-        </w:rPr>
         <w:t>.</w:t>
       </w:r>
     </w:p>
@@ -4108,21 +3835,7 @@
         <w:rPr>
           <w:rFonts w:ascii="Calibri" w:hAnsi="Calibri" w:cs="Calibri"/>
         </w:rPr>
-        <w:t xml:space="preserve">This meeting happened online since our supervisor was in Norway. We started out this meeting talking about some problems we had with our coding towards improving the </w:t>
-      </w:r>
-      <w:proofErr w:type="spellStart"/>
-      <w:r>
-        <w:rPr>
-          <w:rFonts w:ascii="Calibri" w:hAnsi="Calibri" w:cs="Calibri"/>
-        </w:rPr>
-        <w:t>EasyOCR</w:t>
-      </w:r>
-      <w:proofErr w:type="spellEnd"/>
-      <w:r>
-        <w:rPr>
-          <w:rFonts w:ascii="Calibri" w:hAnsi="Calibri" w:cs="Calibri"/>
-        </w:rPr>
-        <w:t xml:space="preserve"> Model, we learned to </w:t>
+        <w:t xml:space="preserve">This meeting happened online since our supervisor was in Norway. We started out this meeting talking about some problems we had with our coding towards improving the EasyOCR Model, we learned to </w:t>
       </w:r>
       <w:r>
         <w:rPr>
@@ -4212,39 +3925,7 @@
           <w:rFonts w:ascii="Calibri" w:hAnsi="Calibri" w:cs="Calibri"/>
           <w:iCs/>
         </w:rPr>
-        <w:t xml:space="preserve">Will debugged the code for the outcome of the prediction in the </w:t>
-      </w:r>
-      <w:proofErr w:type="spellStart"/>
-      <w:r>
-        <w:rPr>
-          <w:rFonts w:ascii="Calibri" w:hAnsi="Calibri" w:cs="Calibri"/>
-          <w:iCs/>
-        </w:rPr>
-        <w:t>EasyOCR</w:t>
-      </w:r>
-      <w:proofErr w:type="spellEnd"/>
-      <w:r>
-        <w:rPr>
-          <w:rFonts w:ascii="Calibri" w:hAnsi="Calibri" w:cs="Calibri"/>
-          <w:iCs/>
-        </w:rPr>
-        <w:t xml:space="preserve"> </w:t>
-      </w:r>
-      <w:proofErr w:type="gramStart"/>
-      <w:r>
-        <w:rPr>
-          <w:rFonts w:ascii="Calibri" w:hAnsi="Calibri" w:cs="Calibri"/>
-          <w:iCs/>
-        </w:rPr>
-        <w:t>model(</w:t>
-      </w:r>
-      <w:proofErr w:type="gramEnd"/>
-      <w:r>
-        <w:rPr>
-          <w:rFonts w:ascii="Calibri" w:hAnsi="Calibri" w:cs="Calibri"/>
-          <w:iCs/>
-        </w:rPr>
-        <w:t>CTC part)</w:t>
+        <w:t>Will debugged the code for the outcome of the prediction in the EasyOCR model(CTC part)</w:t>
       </w:r>
     </w:p>
     <w:p>
@@ -4322,7 +4003,6 @@
         <w:t xml:space="preserve"> and </w:t>
       </w:r>
       <w:proofErr w:type="spellStart"/>
-      <w:proofErr w:type="gramStart"/>
       <w:r>
         <w:rPr>
           <w:rFonts w:ascii="Calibri" w:hAnsi="Calibri" w:cs="Calibri"/>
@@ -4336,15 +4016,7 @@
           <w:rFonts w:ascii="Calibri" w:hAnsi="Calibri" w:cs="Calibri"/>
           <w:iCs/>
         </w:rPr>
-        <w:t>(</w:t>
-      </w:r>
-      <w:proofErr w:type="gramEnd"/>
-      <w:r>
-        <w:rPr>
-          <w:rFonts w:ascii="Calibri" w:hAnsi="Calibri" w:cs="Calibri"/>
-          <w:iCs/>
-        </w:rPr>
-        <w:t>Image Dimensions) on  how we can get a better prediction result.</w:t>
+        <w:t>(Image Dimensions) on  how we can get a better prediction result.</w:t>
       </w:r>
     </w:p>
     <w:p>
@@ -4590,21 +4262,7 @@
           <w:rFonts w:ascii="Calibri" w:hAnsi="Calibri" w:cs="Calibri"/>
         </w:rPr>
         <w:lastRenderedPageBreak/>
-        <w:t xml:space="preserve">the </w:t>
-      </w:r>
-      <w:proofErr w:type="gramStart"/>
-      <w:r>
-        <w:rPr>
-          <w:rFonts w:ascii="Calibri" w:hAnsi="Calibri" w:cs="Calibri"/>
-        </w:rPr>
-        <w:t>barcode(</w:t>
-      </w:r>
-      <w:proofErr w:type="gramEnd"/>
-      <w:r>
-        <w:rPr>
-          <w:rFonts w:ascii="Calibri" w:hAnsi="Calibri" w:cs="Calibri"/>
-        </w:rPr>
-        <w:t>only serial numbers) and this is also something that our supervisor suggest that we exclude.</w:t>
+        <w:t>the barcode(only serial numbers) and this is also something that our supervisor suggest that we exclude.</w:t>
       </w:r>
     </w:p>
     <w:p>
@@ -4726,200 +4384,797 @@
         <w:rPr>
           <w:rFonts w:ascii="Calibri" w:hAnsi="Calibri" w:cs="Calibri"/>
         </w:rPr>
-        <w:t xml:space="preserve">We also presented an issue we had with properly loading observations using the labels.csv file into label-studio and here our supervisor looked over it and suggested that we try using another delimiter than tab (‘\t’) and that it might solve the problem. As of this moment, the images were manually inserted with no meter-number annotated in label-studio, and only after the Export of </w:t>
-      </w:r>
-      <w:proofErr w:type="gramStart"/>
-      <w:r>
-        <w:rPr>
-          <w:rFonts w:ascii="Calibri" w:hAnsi="Calibri" w:cs="Calibri"/>
-        </w:rPr>
-        <w:t>BB’s</w:t>
-      </w:r>
-      <w:proofErr w:type="gramEnd"/>
-      <w:r>
-        <w:rPr>
-          <w:rFonts w:ascii="Calibri" w:hAnsi="Calibri" w:cs="Calibri"/>
+        <w:t xml:space="preserve">We also presented an issue we had with properly loading observations using the labels.csv file into label-studio and here our supervisor looked over it and suggested that we try using another delimiter than tab (‘\t’) and that it might solve the problem. As of this moment, the images were manually inserted with no meter-number annotated in label-studio, and only after the Export of BB’s </w:t>
+      </w:r>
+      <w:r>
+        <w:rPr>
+          <w:rFonts w:ascii="Calibri" w:hAnsi="Calibri" w:cs="Calibri"/>
+        </w:rPr>
+        <w:t xml:space="preserve">in a .csv (including ID and bounding box info) </w:t>
+      </w:r>
+      <w:r>
+        <w:rPr>
+          <w:rFonts w:ascii="Calibri" w:hAnsi="Calibri" w:cs="Calibri"/>
+        </w:rPr>
+        <w:t>did we collect the results in python using labels.csv</w:t>
+      </w:r>
+      <w:r>
+        <w:rPr>
+          <w:rFonts w:ascii="Calibri" w:hAnsi="Calibri" w:cs="Calibri"/>
+        </w:rPr>
+        <w:t xml:space="preserve"> (</w:t>
+      </w:r>
+      <w:r>
+        <w:rPr>
+          <w:rFonts w:ascii="Calibri" w:hAnsi="Calibri" w:cs="Calibri"/>
+        </w:rPr>
+        <w:t>including</w:t>
+      </w:r>
+      <w:r>
+        <w:rPr>
+          <w:rFonts w:ascii="Calibri" w:hAnsi="Calibri" w:cs="Calibri"/>
+        </w:rPr>
+        <w:t xml:space="preserve"> ID and </w:t>
+      </w:r>
+      <w:proofErr w:type="spellStart"/>
+      <w:r>
+        <w:rPr>
+          <w:rFonts w:ascii="Calibri" w:hAnsi="Calibri" w:cs="Calibri"/>
+        </w:rPr>
+        <w:t>meter_number</w:t>
+      </w:r>
+      <w:proofErr w:type="spellEnd"/>
+      <w:r>
+        <w:rPr>
+          <w:rFonts w:ascii="Calibri" w:hAnsi="Calibri" w:cs="Calibri"/>
+        </w:rPr>
+        <w:t>)</w:t>
+      </w:r>
+      <w:r>
+        <w:rPr>
+          <w:rFonts w:ascii="Calibri" w:hAnsi="Calibri" w:cs="Calibri"/>
+        </w:rPr>
+        <w:t>.</w:t>
+      </w:r>
+    </w:p>
+    <w:p>
+      <w:pPr>
+        <w:rPr>
+          <w:rFonts w:ascii="Calibri" w:hAnsi="Calibri" w:cs="Calibri"/>
+        </w:rPr>
+      </w:pPr>
+    </w:p>
+    <w:p>
+      <w:pPr>
+        <w:rPr>
+          <w:rFonts w:ascii="Calibri" w:hAnsi="Calibri" w:cs="Calibri"/>
+        </w:rPr>
+      </w:pPr>
+    </w:p>
+    <w:p>
+      <w:pPr>
+        <w:rPr>
+          <w:rFonts w:ascii="Calibri" w:hAnsi="Calibri" w:cs="Calibri"/>
+          <w:i/>
+          <w:iCs/>
+        </w:rPr>
+      </w:pPr>
+    </w:p>
+    <w:p>
+      <w:pPr>
+        <w:rPr>
+          <w:rFonts w:ascii="Calibri" w:hAnsi="Calibri" w:cs="Calibri"/>
+          <w:b/>
+          <w:color w:val="C00000"/>
+        </w:rPr>
+      </w:pPr>
+      <w:r>
+        <w:rPr>
+          <w:rFonts w:ascii="Calibri" w:hAnsi="Calibri" w:cs="Calibri"/>
+          <w:b/>
+          <w:color w:val="C00000"/>
+        </w:rPr>
+        <w:t>Week 1</w:t>
+      </w:r>
+      <w:r>
+        <w:rPr>
+          <w:rFonts w:ascii="Calibri" w:hAnsi="Calibri" w:cs="Calibri"/>
+          <w:b/>
+          <w:color w:val="C00000"/>
+        </w:rPr>
+        <w:t>2</w:t>
+      </w:r>
+      <w:r>
+        <w:rPr>
+          <w:rFonts w:ascii="Calibri" w:hAnsi="Calibri" w:cs="Calibri"/>
+          <w:b/>
+          <w:color w:val="C00000"/>
+        </w:rPr>
+        <w:t>:  2</w:t>
+      </w:r>
+      <w:r>
+        <w:rPr>
+          <w:rFonts w:ascii="Calibri" w:hAnsi="Calibri" w:cs="Calibri"/>
+          <w:b/>
+          <w:color w:val="C00000"/>
+        </w:rPr>
+        <w:t>9</w:t>
+      </w:r>
+      <w:r>
+        <w:rPr>
+          <w:rFonts w:ascii="Calibri" w:hAnsi="Calibri" w:cs="Calibri"/>
+          <w:b/>
+          <w:color w:val="C00000"/>
+        </w:rPr>
+        <w:t>.04.22</w:t>
+      </w:r>
+    </w:p>
+    <w:p>
+      <w:pPr>
+        <w:rPr>
+          <w:rFonts w:ascii="Calibri" w:hAnsi="Calibri" w:cs="Calibri"/>
+          <w:lang w:val="en-GB"/>
+        </w:rPr>
+      </w:pPr>
+      <w:r>
+        <w:rPr>
+          <w:rFonts w:ascii="Calibri" w:hAnsi="Calibri" w:cs="Calibri"/>
+          <w:lang w:val="en-GB"/>
+        </w:rPr>
+        <w:t>Meeting was skipped due to this project being put on hold this week. (Because of the many assignment deadlines in other courses)</w:t>
+      </w:r>
+    </w:p>
+    <w:p>
+      <w:pPr>
+        <w:rPr>
+          <w:rFonts w:ascii="Calibri" w:hAnsi="Calibri" w:cs="Calibri"/>
+          <w:i/>
+          <w:lang w:val="en-GB"/>
+        </w:rPr>
+      </w:pPr>
+    </w:p>
+    <w:p>
+      <w:pPr>
+        <w:rPr>
+          <w:rFonts w:ascii="Calibri" w:hAnsi="Calibri" w:cs="Calibri"/>
+          <w:b/>
+          <w:color w:val="C00000"/>
+        </w:rPr>
+      </w:pPr>
+      <w:r>
+        <w:rPr>
+          <w:rFonts w:ascii="Calibri" w:hAnsi="Calibri" w:cs="Calibri"/>
+          <w:b/>
+          <w:color w:val="C00000"/>
+        </w:rPr>
+        <w:t>Week 13:  06.05.22</w:t>
+      </w:r>
+    </w:p>
+    <w:p>
+      <w:pPr>
+        <w:rPr>
+          <w:rFonts w:ascii="Calibri" w:hAnsi="Calibri" w:cs="Calibri"/>
+          <w:lang w:val="en-GB"/>
+        </w:rPr>
+      </w:pPr>
+      <w:r>
+        <w:rPr>
+          <w:rFonts w:ascii="Calibri" w:hAnsi="Calibri" w:cs="Calibri"/>
+          <w:lang w:val="en-GB"/>
+        </w:rPr>
+        <w:t xml:space="preserve">Today’s meeting consisted of 2 different topics: Performance evaluation and barcode detection. </w:t>
+      </w:r>
+    </w:p>
+    <w:p>
+      <w:pPr>
+        <w:rPr>
+          <w:rFonts w:ascii="Calibri" w:hAnsi="Calibri" w:cs="Calibri"/>
+          <w:lang w:val="en-GB"/>
+        </w:rPr>
+      </w:pPr>
+    </w:p>
+    <w:p>
+      <w:pPr>
+        <w:rPr>
+          <w:rFonts w:ascii="Calibri" w:hAnsi="Calibri" w:cs="Calibri"/>
+          <w:b/>
+          <w:bCs/>
+          <w:lang w:val="en-GB"/>
+        </w:rPr>
+      </w:pPr>
+      <w:r>
+        <w:rPr>
+          <w:rFonts w:ascii="Calibri" w:hAnsi="Calibri" w:cs="Calibri"/>
+          <w:b/>
+          <w:bCs/>
+          <w:lang w:val="en-GB"/>
+        </w:rPr>
+        <w:t>Performance evaluation:</w:t>
+      </w:r>
+    </w:p>
+    <w:p>
+      <w:pPr>
+        <w:rPr>
+          <w:rFonts w:ascii="Calibri" w:hAnsi="Calibri" w:cs="Calibri"/>
+          <w:lang w:val="en-GB"/>
+        </w:rPr>
+      </w:pPr>
+      <w:r>
+        <w:rPr>
+          <w:rFonts w:ascii="Calibri" w:hAnsi="Calibri" w:cs="Calibri"/>
+          <w:lang w:val="en-GB"/>
+        </w:rPr>
+        <w:t>Our supervisor gave us suggestions on how to evaluate the performance of our model. He suggested techniques like: Average recall/precision, confusion matrices with numbers as “classes”</w:t>
+      </w:r>
+      <w:r>
+        <w:rPr>
+          <w:rFonts w:ascii="Calibri" w:hAnsi="Calibri" w:cs="Calibri"/>
+          <w:lang w:val="en-GB"/>
+        </w:rPr>
+        <w:t xml:space="preserve"> and</w:t>
+      </w:r>
+      <w:r>
+        <w:rPr>
+          <w:rFonts w:ascii="Calibri" w:hAnsi="Calibri" w:cs="Calibri"/>
+          <w:lang w:val="en-GB"/>
+        </w:rPr>
+        <w:t xml:space="preserve"> IOU scores</w:t>
+      </w:r>
+      <w:r>
+        <w:rPr>
+          <w:rFonts w:ascii="Calibri" w:hAnsi="Calibri" w:cs="Calibri"/>
+          <w:lang w:val="en-GB"/>
+        </w:rPr>
+        <w:t xml:space="preserve">. We need to determine the </w:t>
+      </w:r>
+      <w:r>
+        <w:rPr>
+          <w:rFonts w:ascii="Calibri" w:hAnsi="Calibri" w:cs="Calibri"/>
+          <w:lang w:val="en-GB"/>
+        </w:rPr>
+        <w:t>error</w:t>
+      </w:r>
+      <w:r>
+        <w:rPr>
+          <w:rFonts w:ascii="Calibri" w:hAnsi="Calibri" w:cs="Calibri"/>
+          <w:lang w:val="en-GB"/>
+        </w:rPr>
+        <w:t xml:space="preserve"> on the detection</w:t>
+      </w:r>
+      <w:r>
+        <w:rPr>
+          <w:rFonts w:ascii="Calibri" w:hAnsi="Calibri" w:cs="Calibri"/>
+          <w:lang w:val="en-GB"/>
+        </w:rPr>
+        <w:t>- and the recognition part.</w:t>
+      </w:r>
+      <w:r>
+        <w:rPr>
+          <w:rFonts w:ascii="Calibri" w:hAnsi="Calibri" w:cs="Calibri"/>
+          <w:lang w:val="en-GB"/>
+        </w:rPr>
+        <w:t xml:space="preserve"> The detection part included determining the loss between the predicted </w:t>
+      </w:r>
+      <w:r>
+        <w:rPr>
+          <w:rFonts w:ascii="Calibri" w:hAnsi="Calibri" w:cs="Calibri"/>
+          <w:lang w:val="en-GB"/>
+        </w:rPr>
+        <w:t>values (a point and a height/width)</w:t>
+      </w:r>
+      <w:r>
+        <w:rPr>
+          <w:rFonts w:ascii="Calibri" w:hAnsi="Calibri" w:cs="Calibri"/>
+          <w:lang w:val="en-GB"/>
+        </w:rPr>
+        <w:t xml:space="preserve"> and the ground truth and the recognition part included pairwise digit comparison (The first predicted digit is compared to the first digit in the ground truth). This should be </w:t>
+      </w:r>
+      <w:r>
+        <w:rPr>
+          <w:rFonts w:ascii="Calibri" w:hAnsi="Calibri" w:cs="Calibri"/>
+          <w:lang w:val="en-GB"/>
+        </w:rPr>
+        <w:t>displayed</w:t>
+      </w:r>
+      <w:r>
+        <w:rPr>
+          <w:rFonts w:ascii="Calibri" w:hAnsi="Calibri" w:cs="Calibri"/>
+          <w:lang w:val="en-GB"/>
         </w:rPr>
         <w:t xml:space="preserve"> </w:t>
       </w:r>
       <w:r>
         <w:rPr>
           <w:rFonts w:ascii="Calibri" w:hAnsi="Calibri" w:cs="Calibri"/>
-        </w:rPr>
-        <w:t xml:space="preserve">in a .csv (including ID and bounding box info) </w:t>
-      </w:r>
-      <w:r>
-        <w:rPr>
-          <w:rFonts w:ascii="Calibri" w:hAnsi="Calibri" w:cs="Calibri"/>
-        </w:rPr>
-        <w:t>did we collect the results in python using labels.csv</w:t>
-      </w:r>
-      <w:r>
-        <w:rPr>
-          <w:rFonts w:ascii="Calibri" w:hAnsi="Calibri" w:cs="Calibri"/>
-        </w:rPr>
-        <w:t xml:space="preserve"> (</w:t>
-      </w:r>
-      <w:r>
-        <w:rPr>
-          <w:rFonts w:ascii="Calibri" w:hAnsi="Calibri" w:cs="Calibri"/>
-        </w:rPr>
-        <w:t>including</w:t>
-      </w:r>
-      <w:r>
-        <w:rPr>
-          <w:rFonts w:ascii="Calibri" w:hAnsi="Calibri" w:cs="Calibri"/>
-        </w:rPr>
-        <w:t xml:space="preserve"> ID and </w:t>
-      </w:r>
-      <w:proofErr w:type="spellStart"/>
-      <w:r>
-        <w:rPr>
-          <w:rFonts w:ascii="Calibri" w:hAnsi="Calibri" w:cs="Calibri"/>
-        </w:rPr>
-        <w:t>meter_number</w:t>
-      </w:r>
-      <w:proofErr w:type="spellEnd"/>
-      <w:r>
-        <w:rPr>
-          <w:rFonts w:ascii="Calibri" w:hAnsi="Calibri" w:cs="Calibri"/>
+          <w:lang w:val="en-GB"/>
+        </w:rPr>
+        <w:t>in</w:t>
+      </w:r>
+      <w:r>
+        <w:rPr>
+          <w:rFonts w:ascii="Calibri" w:hAnsi="Calibri" w:cs="Calibri"/>
+          <w:lang w:val="en-GB"/>
+        </w:rPr>
+        <w:t xml:space="preserve"> a confusion matrix.</w:t>
+      </w:r>
+    </w:p>
+    <w:p>
+      <w:pPr>
+        <w:rPr>
+          <w:rFonts w:ascii="Calibri" w:hAnsi="Calibri" w:cs="Calibri"/>
+          <w:lang w:val="en-GB"/>
+        </w:rPr>
+      </w:pPr>
+    </w:p>
+    <w:p>
+      <w:pPr>
+        <w:rPr>
+          <w:rFonts w:ascii="Calibri" w:hAnsi="Calibri" w:cs="Calibri"/>
+          <w:b/>
+          <w:bCs/>
+          <w:lang w:val="en-GB"/>
+        </w:rPr>
+      </w:pPr>
+      <w:r>
+        <w:rPr>
+          <w:rFonts w:ascii="Calibri" w:hAnsi="Calibri" w:cs="Calibri"/>
+          <w:b/>
+          <w:bCs/>
+          <w:lang w:val="en-GB"/>
+        </w:rPr>
+        <w:t>Barcode detection</w:t>
+      </w:r>
+      <w:r>
+        <w:rPr>
+          <w:rFonts w:ascii="Calibri" w:hAnsi="Calibri" w:cs="Calibri"/>
+          <w:b/>
+          <w:bCs/>
+          <w:lang w:val="en-GB"/>
+        </w:rPr>
+        <w:t>:</w:t>
+      </w:r>
+    </w:p>
+    <w:p>
+      <w:pPr>
+        <w:rPr>
+          <w:rFonts w:ascii="Calibri" w:hAnsi="Calibri" w:cs="Calibri"/>
+          <w:lang w:val="en-GB"/>
+        </w:rPr>
+      </w:pPr>
+      <w:r>
+        <w:rPr>
+          <w:rFonts w:ascii="Calibri" w:hAnsi="Calibri" w:cs="Calibri"/>
+          <w:lang w:val="en-GB"/>
+        </w:rPr>
+        <w:t xml:space="preserve">Our supervisor suggested an alternative way of detecting barcodes. Instead of using neural networks (CRAFT) we could classic computer vision techniques. Barcodes are a unique greyscale object which can be </w:t>
+      </w:r>
+      <w:r>
+        <w:rPr>
+          <w:rFonts w:ascii="Calibri" w:hAnsi="Calibri" w:cs="Calibri"/>
+          <w:lang w:val="en-GB"/>
+        </w:rPr>
+        <w:t>deterministic</w:t>
+      </w:r>
+      <w:r>
+        <w:rPr>
+          <w:rFonts w:ascii="Calibri" w:hAnsi="Calibri" w:cs="Calibri"/>
+          <w:lang w:val="en-GB"/>
+        </w:rPr>
+        <w:t xml:space="preserve">ally found with classic computer vision. </w:t>
+      </w:r>
+      <w:r>
+        <w:rPr>
+          <w:rFonts w:ascii="Calibri" w:hAnsi="Calibri" w:cs="Calibri"/>
+          <w:lang w:val="en-GB"/>
+        </w:rPr>
+        <w:t>These classic techniques are simpler than neural networks and may be capable to solve the problem in our project. Classic computer vision will be the topic at the next group meeting.</w:t>
+      </w:r>
+    </w:p>
+    <w:p>
+      <w:pPr>
+        <w:rPr>
+          <w:rFonts w:ascii="Calibri" w:hAnsi="Calibri" w:cs="Calibri"/>
+          <w:lang w:val="en-GB"/>
+        </w:rPr>
+      </w:pPr>
+    </w:p>
+    <w:p>
+      <w:pPr>
+        <w:rPr>
+          <w:rFonts w:ascii="Calibri" w:hAnsi="Calibri" w:cs="Calibri"/>
+          <w:lang w:val="en-GB"/>
+        </w:rPr>
+      </w:pPr>
+    </w:p>
+    <w:p>
+      <w:pPr>
+        <w:rPr>
+          <w:rFonts w:ascii="Calibri" w:hAnsi="Calibri" w:cs="Calibri"/>
+          <w:b/>
+          <w:color w:val="C00000"/>
+        </w:rPr>
+      </w:pPr>
+      <w:r>
+        <w:rPr>
+          <w:rFonts w:ascii="Calibri" w:hAnsi="Calibri" w:cs="Calibri"/>
+          <w:b/>
+          <w:color w:val="C00000"/>
+        </w:rPr>
+        <w:lastRenderedPageBreak/>
+        <w:t xml:space="preserve">Day 2 of  3 Weeks(June) </w:t>
+      </w:r>
+      <w:r>
+        <w:rPr>
+          <w:rFonts w:ascii="Calibri" w:hAnsi="Calibri" w:cs="Calibri"/>
+          <w:b/>
+          <w:color w:val="C00000"/>
+        </w:rPr>
+        <w:t>:  0</w:t>
+      </w:r>
+      <w:r>
+        <w:rPr>
+          <w:rFonts w:ascii="Calibri" w:hAnsi="Calibri" w:cs="Calibri"/>
+          <w:b/>
+          <w:color w:val="C00000"/>
+        </w:rPr>
+        <w:t>3</w:t>
+      </w:r>
+      <w:r>
+        <w:rPr>
+          <w:rFonts w:ascii="Calibri" w:hAnsi="Calibri" w:cs="Calibri"/>
+          <w:b/>
+          <w:color w:val="C00000"/>
+        </w:rPr>
+        <w:t>.0</w:t>
+      </w:r>
+      <w:r>
+        <w:rPr>
+          <w:rFonts w:ascii="Calibri" w:hAnsi="Calibri" w:cs="Calibri"/>
+          <w:b/>
+          <w:color w:val="C00000"/>
+        </w:rPr>
+        <w:t>6</w:t>
+      </w:r>
+      <w:r>
+        <w:rPr>
+          <w:rFonts w:ascii="Calibri" w:hAnsi="Calibri" w:cs="Calibri"/>
+          <w:b/>
+          <w:color w:val="C00000"/>
+        </w:rPr>
+        <w:t>.22</w:t>
+      </w:r>
+    </w:p>
+    <w:p>
+      <w:pPr>
+        <w:rPr>
+          <w:rFonts w:ascii="Calibri" w:hAnsi="Calibri" w:cs="Calibri"/>
+          <w:lang w:val="en-GB"/>
+        </w:rPr>
+      </w:pPr>
+      <w:r>
+        <w:rPr>
+          <w:rFonts w:ascii="Calibri" w:hAnsi="Calibri" w:cs="Calibri"/>
+          <w:lang w:val="en-GB"/>
+        </w:rPr>
+        <w:t xml:space="preserve">Today’s meeting consisted of </w:t>
+      </w:r>
+      <w:r>
+        <w:rPr>
+          <w:rFonts w:ascii="Calibri" w:hAnsi="Calibri" w:cs="Calibri"/>
+          <w:lang w:val="en-GB"/>
+        </w:rPr>
+        <w:t>3</w:t>
+      </w:r>
+      <w:r>
+        <w:rPr>
+          <w:rFonts w:ascii="Calibri" w:hAnsi="Calibri" w:cs="Calibri"/>
+          <w:lang w:val="en-GB"/>
+        </w:rPr>
+        <w:t xml:space="preserve"> different topics: </w:t>
+      </w:r>
+      <w:r>
+        <w:rPr>
+          <w:rFonts w:ascii="Calibri" w:hAnsi="Calibri" w:cs="Calibri"/>
+          <w:lang w:val="en-GB"/>
+        </w:rPr>
+        <w:t>Different recognition models, Re-implementing CRAFT and classical barcode scanning.</w:t>
+      </w:r>
+    </w:p>
+    <w:p>
+      <w:pPr>
+        <w:rPr>
+          <w:rFonts w:ascii="Calibri" w:hAnsi="Calibri" w:cs="Calibri"/>
+          <w:lang w:val="en-GB"/>
+        </w:rPr>
+      </w:pPr>
+    </w:p>
+    <w:p>
+      <w:pPr>
+        <w:rPr>
+          <w:rFonts w:ascii="Calibri" w:hAnsi="Calibri" w:cs="Calibri"/>
+          <w:lang w:val="en-GB"/>
+        </w:rPr>
+      </w:pPr>
+    </w:p>
+    <w:p>
+      <w:pPr>
+        <w:rPr>
+          <w:rFonts w:ascii="Calibri" w:hAnsi="Calibri" w:cs="Calibri"/>
+          <w:b/>
+          <w:bCs/>
+          <w:lang w:val="en-GB"/>
+        </w:rPr>
+      </w:pPr>
+      <w:r>
+        <w:rPr>
+          <w:rFonts w:ascii="Calibri" w:hAnsi="Calibri" w:cs="Calibri"/>
+          <w:b/>
+          <w:bCs/>
+          <w:lang w:val="en-GB"/>
+        </w:rPr>
+        <w:t>Different recognition models</w:t>
+      </w:r>
+      <w:r>
+        <w:rPr>
+          <w:rFonts w:ascii="Calibri" w:hAnsi="Calibri" w:cs="Calibri"/>
+          <w:b/>
+          <w:bCs/>
+          <w:lang w:val="en-GB"/>
+        </w:rPr>
+        <w:t>:</w:t>
+      </w:r>
+    </w:p>
+    <w:p>
+      <w:pPr>
+        <w:rPr>
+          <w:rFonts w:ascii="Calibri" w:hAnsi="Calibri" w:cs="Calibri"/>
+          <w:lang w:val="en-GB"/>
+        </w:rPr>
+      </w:pPr>
+      <w:r>
+        <w:rPr>
+          <w:rFonts w:ascii="Calibri" w:hAnsi="Calibri" w:cs="Calibri"/>
+          <w:lang w:val="en-GB"/>
+        </w:rPr>
+        <w:t>We came up with the idea of creating a table where we compare all these different recognition models:</w:t>
+      </w:r>
+    </w:p>
+    <w:p>
+      <w:pPr>
+        <w:rPr>
+          <w:rFonts w:ascii="Calibri" w:hAnsi="Calibri" w:cs="Calibri"/>
+          <w:lang w:val="en-GB"/>
+        </w:rPr>
+      </w:pPr>
+      <w:r>
+        <w:rPr>
+          <w:rFonts w:ascii="Calibri" w:hAnsi="Calibri" w:cs="Calibri"/>
+          <w:lang w:val="en-GB"/>
+        </w:rPr>
+        <w:drawing>
+          <wp:anchor distT="0" distB="0" distL="114300" distR="114300" simplePos="0" relativeHeight="251659264" behindDoc="1" locked="0" layoutInCell="1" allowOverlap="1" wp14:anchorId="4A1A31B4" wp14:editId="12A4C869">
+            <wp:simplePos x="0" y="0"/>
+            <wp:positionH relativeFrom="column">
+              <wp:posOffset>0</wp:posOffset>
+            </wp:positionH>
+            <wp:positionV relativeFrom="paragraph">
+              <wp:posOffset>-635</wp:posOffset>
+            </wp:positionV>
+            <wp:extent cx="6332220" cy="1879600"/>
+            <wp:effectExtent l="0" t="0" r="0" b="6350"/>
+            <wp:wrapNone/>
+            <wp:docPr id="4" name="Billede 4" descr="Et billede, der indeholder bord&#10;&#10;Automatisk genereret beskrivelse"/>
+            <wp:cNvGraphicFramePr>
+              <a:graphicFrameLocks xmlns:a="http://schemas.openxmlformats.org/drawingml/2006/main" noChangeAspect="1"/>
+            </wp:cNvGraphicFramePr>
+            <a:graphic xmlns:a="http://schemas.openxmlformats.org/drawingml/2006/main">
+              <a:graphicData uri="http://schemas.openxmlformats.org/drawingml/2006/picture">
+                <pic:pic xmlns:pic="http://schemas.openxmlformats.org/drawingml/2006/picture">
+                  <pic:nvPicPr>
+                    <pic:cNvPr id="4" name="Billede 4" descr="Et billede, der indeholder bord&#10;&#10;Automatisk genereret beskrivelse"/>
+                    <pic:cNvPicPr/>
+                  </pic:nvPicPr>
+                  <pic:blipFill>
+                    <a:blip r:embed="rId17"/>
+                    <a:stretch>
+                      <a:fillRect/>
+                    </a:stretch>
+                  </pic:blipFill>
+                  <pic:spPr>
+                    <a:xfrm>
+                      <a:off x="0" y="0"/>
+                      <a:ext cx="6332220" cy="1879600"/>
+                    </a:xfrm>
+                    <a:prstGeom prst="rect">
+                      <a:avLst/>
+                    </a:prstGeom>
+                  </pic:spPr>
+                </pic:pic>
+              </a:graphicData>
+            </a:graphic>
+          </wp:anchor>
+        </w:drawing>
+      </w:r>
+    </w:p>
+    <w:p>
+      <w:pPr>
+        <w:rPr>
+          <w:rFonts w:ascii="Calibri" w:hAnsi="Calibri" w:cs="Calibri"/>
+          <w:lang w:val="en-GB"/>
+        </w:rPr>
+      </w:pPr>
+    </w:p>
+    <w:p>
+      <w:pPr>
+        <w:rPr>
+          <w:rFonts w:ascii="Calibri" w:hAnsi="Calibri" w:cs="Calibri"/>
+          <w:lang w:val="en-GB"/>
+        </w:rPr>
+      </w:pPr>
+    </w:p>
+    <w:p>
+      <w:pPr>
+        <w:rPr>
+          <w:rFonts w:ascii="Calibri" w:hAnsi="Calibri" w:cs="Calibri"/>
+          <w:lang w:val="en-GB"/>
+        </w:rPr>
+      </w:pPr>
+    </w:p>
+    <w:p>
+      <w:pPr>
+        <w:rPr>
+          <w:rFonts w:ascii="Calibri" w:hAnsi="Calibri" w:cs="Calibri"/>
+          <w:lang w:val="en-GB"/>
+        </w:rPr>
+      </w:pPr>
+    </w:p>
+    <w:p>
+      <w:pPr>
+        <w:rPr>
+          <w:rFonts w:ascii="Calibri" w:hAnsi="Calibri" w:cs="Calibri"/>
+          <w:lang w:val="en-GB"/>
+        </w:rPr>
+      </w:pPr>
+    </w:p>
+    <w:p>
+      <w:pPr>
+        <w:rPr>
+          <w:rFonts w:ascii="Calibri" w:hAnsi="Calibri" w:cs="Calibri"/>
+          <w:lang w:val="en-GB"/>
+        </w:rPr>
+      </w:pPr>
+    </w:p>
+    <w:p>
+      <w:pPr>
+        <w:rPr>
+          <w:rFonts w:ascii="Calibri" w:hAnsi="Calibri" w:cs="Calibri"/>
+          <w:lang w:val="en-GB"/>
+        </w:rPr>
+      </w:pPr>
+    </w:p>
+    <w:p>
+      <w:pPr>
+        <w:rPr>
+          <w:rFonts w:ascii="Calibri" w:hAnsi="Calibri" w:cs="Calibri"/>
+          <w:lang w:val="en-GB"/>
+        </w:rPr>
+      </w:pPr>
+    </w:p>
+    <w:p>
+      <w:pPr>
+        <w:rPr>
+          <w:rFonts w:ascii="Calibri" w:hAnsi="Calibri" w:cs="Calibri"/>
+          <w:lang w:val="en-GB"/>
+        </w:rPr>
+      </w:pPr>
+    </w:p>
+    <w:p>
+      <w:pPr>
+        <w:rPr>
+          <w:rFonts w:ascii="Calibri" w:hAnsi="Calibri" w:cs="Calibri"/>
+          <w:lang w:val="en-GB"/>
+        </w:rPr>
+      </w:pPr>
+      <w:r>
+        <w:rPr>
+          <w:rFonts w:ascii="Calibri" w:hAnsi="Calibri" w:cs="Calibri"/>
+          <w:lang w:val="en-GB"/>
+        </w:rPr>
+        <w:t xml:space="preserve">Our supervisor advised that it would be a good idea to just start out simple and if there was time, we could look at more advanced recognition models. </w:t>
+      </w:r>
+      <w:r>
+        <w:rPr>
+          <w:rFonts w:ascii="Calibri" w:hAnsi="Calibri" w:cs="Calibri"/>
+          <w:lang w:val="en-GB"/>
+        </w:rPr>
+        <w:t>We</w:t>
+      </w:r>
+      <w:r>
+        <w:rPr>
+          <w:rFonts w:ascii="Calibri" w:hAnsi="Calibri" w:cs="Calibri"/>
+          <w:lang w:val="en-GB"/>
+        </w:rPr>
+        <w:t xml:space="preserve"> </w:t>
+      </w:r>
+      <w:r>
+        <w:rPr>
+          <w:rFonts w:ascii="Calibri" w:hAnsi="Calibri" w:cs="Calibri"/>
+          <w:lang w:val="en-GB"/>
+        </w:rPr>
+        <w:t>took the decision</w:t>
+      </w:r>
+      <w:r>
+        <w:rPr>
+          <w:rFonts w:ascii="Calibri" w:hAnsi="Calibri" w:cs="Calibri"/>
+          <w:lang w:val="en-GB"/>
+        </w:rPr>
+        <w:t xml:space="preserve"> </w:t>
+      </w:r>
+      <w:r>
+        <w:rPr>
+          <w:rFonts w:ascii="Calibri" w:hAnsi="Calibri" w:cs="Calibri"/>
+          <w:lang w:val="en-GB"/>
+        </w:rPr>
+        <w:t xml:space="preserve">to start with </w:t>
+      </w:r>
+      <w:r>
+        <w:rPr>
+          <w:rFonts w:ascii="Calibri" w:hAnsi="Calibri" w:cs="Calibri"/>
+          <w:lang w:val="en-GB"/>
+        </w:rPr>
+        <w:t>compar</w:t>
+      </w:r>
+      <w:r>
+        <w:rPr>
+          <w:rFonts w:ascii="Calibri" w:hAnsi="Calibri" w:cs="Calibri"/>
+          <w:lang w:val="en-GB"/>
+        </w:rPr>
+        <w:t>ing</w:t>
+      </w:r>
+      <w:r>
+        <w:rPr>
+          <w:rFonts w:ascii="Calibri" w:hAnsi="Calibri" w:cs="Calibri"/>
+          <w:lang w:val="en-GB"/>
+        </w:rPr>
+        <w:t xml:space="preserve"> T1, T2 and T3.</w:t>
+      </w:r>
+    </w:p>
+    <w:p>
+      <w:pPr>
+        <w:rPr>
+          <w:rFonts w:ascii="Calibri" w:hAnsi="Calibri" w:cs="Calibri"/>
+          <w:lang w:val="en-GB"/>
+        </w:rPr>
+      </w:pPr>
+    </w:p>
+    <w:p>
+      <w:pPr>
+        <w:rPr>
+          <w:rFonts w:ascii="Calibri" w:hAnsi="Calibri" w:cs="Calibri"/>
+          <w:lang w:val="en-GB"/>
+        </w:rPr>
+      </w:pPr>
+      <w:r>
+        <w:rPr>
+          <w:rFonts w:ascii="Calibri" w:hAnsi="Calibri" w:cs="Calibri"/>
+          <w:lang w:val="en-GB"/>
+        </w:rPr>
+        <w:t xml:space="preserve">(The picture is taken from: </w:t>
+      </w:r>
+      <w:r>
+        <w:rPr>
+          <w:rFonts w:ascii="Calibri" w:hAnsi="Calibri" w:cs="Calibri"/>
+          <w:lang w:val="en-GB"/>
+        </w:rPr>
+        <w:t>https://towardsdatascience.com/pytorch-scene-text-detection-and-recognition-by-craft-and-a-four-stage-network-ec814d39db05</w:t>
+      </w:r>
+      <w:r>
+        <w:rPr>
+          <w:rFonts w:ascii="Calibri" w:hAnsi="Calibri" w:cs="Calibri"/>
+          <w:lang w:val="en-GB"/>
         </w:rPr>
         <w:t>)</w:t>
       </w:r>
-      <w:r>
-        <w:rPr>
-          <w:rFonts w:ascii="Calibri" w:hAnsi="Calibri" w:cs="Calibri"/>
-        </w:rPr>
-        <w:t>.</w:t>
-      </w:r>
-    </w:p>
-    <w:p>
-      <w:pPr>
-        <w:rPr>
-          <w:rFonts w:ascii="Calibri" w:hAnsi="Calibri" w:cs="Calibri"/>
-        </w:rPr>
-      </w:pPr>
-    </w:p>
-    <w:p>
-      <w:pPr>
-        <w:rPr>
-          <w:rFonts w:ascii="Calibri" w:hAnsi="Calibri" w:cs="Calibri"/>
-        </w:rPr>
-      </w:pPr>
-    </w:p>
-    <w:p>
-      <w:pPr>
-        <w:rPr>
-          <w:rFonts w:ascii="Calibri" w:hAnsi="Calibri" w:cs="Calibri"/>
-          <w:i/>
-          <w:iCs/>
-        </w:rPr>
-      </w:pPr>
-    </w:p>
-    <w:p>
-      <w:pPr>
-        <w:rPr>
-          <w:rFonts w:ascii="Calibri" w:hAnsi="Calibri" w:cs="Calibri"/>
-          <w:b/>
-          <w:color w:val="C00000"/>
-        </w:rPr>
-      </w:pPr>
-      <w:r>
-        <w:rPr>
-          <w:rFonts w:ascii="Calibri" w:hAnsi="Calibri" w:cs="Calibri"/>
-          <w:b/>
-          <w:color w:val="C00000"/>
-        </w:rPr>
-        <w:t>Week 1</w:t>
-      </w:r>
-      <w:r>
-        <w:rPr>
-          <w:rFonts w:ascii="Calibri" w:hAnsi="Calibri" w:cs="Calibri"/>
-          <w:b/>
-          <w:color w:val="C00000"/>
-        </w:rPr>
-        <w:t>2</w:t>
-      </w:r>
-      <w:r>
-        <w:rPr>
-          <w:rFonts w:ascii="Calibri" w:hAnsi="Calibri" w:cs="Calibri"/>
-          <w:b/>
-          <w:color w:val="C00000"/>
-        </w:rPr>
-        <w:t>:  2</w:t>
-      </w:r>
-      <w:r>
-        <w:rPr>
-          <w:rFonts w:ascii="Calibri" w:hAnsi="Calibri" w:cs="Calibri"/>
-          <w:b/>
-          <w:color w:val="C00000"/>
-        </w:rPr>
-        <w:t>9</w:t>
-      </w:r>
-      <w:r>
-        <w:rPr>
-          <w:rFonts w:ascii="Calibri" w:hAnsi="Calibri" w:cs="Calibri"/>
-          <w:b/>
-          <w:color w:val="C00000"/>
-        </w:rPr>
-        <w:t>.04.22</w:t>
-      </w:r>
-    </w:p>
-    <w:p>
-      <w:pPr>
-        <w:rPr>
-          <w:rFonts w:ascii="Calibri" w:hAnsi="Calibri" w:cs="Calibri"/>
-          <w:lang w:val="en-GB"/>
-        </w:rPr>
-      </w:pPr>
-      <w:r>
-        <w:rPr>
-          <w:rFonts w:ascii="Calibri" w:hAnsi="Calibri" w:cs="Calibri"/>
-          <w:lang w:val="en-GB"/>
-        </w:rPr>
-        <w:t>Meeting was skipped due to this project being put on hold this week. (Because of the many assignment deadlines in other courses)</w:t>
-      </w:r>
-    </w:p>
-    <w:p>
-      <w:pPr>
-        <w:rPr>
-          <w:rFonts w:ascii="Calibri" w:hAnsi="Calibri" w:cs="Calibri"/>
-          <w:i/>
-          <w:lang w:val="en-GB"/>
-        </w:rPr>
-      </w:pPr>
-    </w:p>
-    <w:p>
-      <w:pPr>
-        <w:rPr>
-          <w:rFonts w:ascii="Calibri" w:hAnsi="Calibri" w:cs="Calibri"/>
-          <w:b/>
-          <w:color w:val="C00000"/>
-        </w:rPr>
-      </w:pPr>
-      <w:r>
-        <w:rPr>
-          <w:rFonts w:ascii="Calibri" w:hAnsi="Calibri" w:cs="Calibri"/>
-          <w:b/>
-          <w:color w:val="C00000"/>
-        </w:rPr>
-        <w:t>Week 13:  06.05.22</w:t>
-      </w:r>
-    </w:p>
-    <w:p>
-      <w:pPr>
-        <w:rPr>
-          <w:rFonts w:ascii="Calibri" w:hAnsi="Calibri" w:cs="Calibri"/>
-          <w:lang w:val="en-GB"/>
-        </w:rPr>
-      </w:pPr>
-      <w:r>
-        <w:rPr>
-          <w:rFonts w:ascii="Calibri" w:hAnsi="Calibri" w:cs="Calibri"/>
-          <w:lang w:val="en-GB"/>
-        </w:rPr>
-        <w:t xml:space="preserve">Today’s meeting consisted of 2 different topics: Performance evaluation and barcode detection. </w:t>
-      </w:r>
     </w:p>
     <w:p>
       <w:pPr>
@@ -4945,92 +5200,43 @@
           <w:bCs/>
           <w:lang w:val="en-GB"/>
         </w:rPr>
-        <w:t>Performance evaluation:</w:t>
-      </w:r>
-    </w:p>
-    <w:p>
-      <w:pPr>
-        <w:rPr>
-          <w:rFonts w:ascii="Calibri" w:hAnsi="Calibri" w:cs="Calibri"/>
-          <w:lang w:val="en-GB"/>
-        </w:rPr>
-      </w:pPr>
-      <w:r>
-        <w:rPr>
-          <w:rFonts w:ascii="Calibri" w:hAnsi="Calibri" w:cs="Calibri"/>
-          <w:lang w:val="en-GB"/>
-        </w:rPr>
-        <w:t>Our supervisor gave us suggestions on how to evaluate the performance of our model. He suggested techniques like: Average recall/precision, confusion matrices with numbers as “classes”</w:t>
-      </w:r>
-      <w:r>
-        <w:rPr>
-          <w:rFonts w:ascii="Calibri" w:hAnsi="Calibri" w:cs="Calibri"/>
-          <w:lang w:val="en-GB"/>
-        </w:rPr>
-        <w:t xml:space="preserve"> and</w:t>
-      </w:r>
-      <w:r>
-        <w:rPr>
-          <w:rFonts w:ascii="Calibri" w:hAnsi="Calibri" w:cs="Calibri"/>
-          <w:lang w:val="en-GB"/>
-        </w:rPr>
-        <w:t xml:space="preserve"> IOU scores</w:t>
-      </w:r>
-      <w:r>
-        <w:rPr>
-          <w:rFonts w:ascii="Calibri" w:hAnsi="Calibri" w:cs="Calibri"/>
-          <w:lang w:val="en-GB"/>
-        </w:rPr>
-        <w:t xml:space="preserve">. We need to determine the </w:t>
-      </w:r>
-      <w:r>
-        <w:rPr>
-          <w:rFonts w:ascii="Calibri" w:hAnsi="Calibri" w:cs="Calibri"/>
-          <w:lang w:val="en-GB"/>
-        </w:rPr>
-        <w:t>error</w:t>
-      </w:r>
-      <w:r>
-        <w:rPr>
-          <w:rFonts w:ascii="Calibri" w:hAnsi="Calibri" w:cs="Calibri"/>
-          <w:lang w:val="en-GB"/>
-        </w:rPr>
-        <w:t xml:space="preserve"> on the detection</w:t>
-      </w:r>
-      <w:r>
-        <w:rPr>
-          <w:rFonts w:ascii="Calibri" w:hAnsi="Calibri" w:cs="Calibri"/>
-          <w:lang w:val="en-GB"/>
-        </w:rPr>
-        <w:t>- and the recognition part.</w:t>
-      </w:r>
-      <w:r>
-        <w:rPr>
-          <w:rFonts w:ascii="Calibri" w:hAnsi="Calibri" w:cs="Calibri"/>
-          <w:lang w:val="en-GB"/>
-        </w:rPr>
-        <w:t xml:space="preserve"> The detection part included determining the loss between the predicted </w:t>
-      </w:r>
-      <w:r>
-        <w:rPr>
-          <w:rFonts w:ascii="Calibri" w:hAnsi="Calibri" w:cs="Calibri"/>
-          <w:lang w:val="en-GB"/>
-        </w:rPr>
-        <w:t>values (a point and a height/width)</w:t>
-      </w:r>
-      <w:r>
-        <w:rPr>
-          <w:rFonts w:ascii="Calibri" w:hAnsi="Calibri" w:cs="Calibri"/>
-          <w:lang w:val="en-GB"/>
-        </w:rPr>
-        <w:t xml:space="preserve"> and the ground truth and the recognition part included pairwise digit comparison (The first predicted digit is compared to the first digit in the ground truth). This should be </w:t>
-      </w:r>
-      <w:r>
-        <w:rPr>
-          <w:rFonts w:ascii="Calibri" w:hAnsi="Calibri" w:cs="Calibri"/>
-          <w:lang w:val="en-GB"/>
-        </w:rPr>
-        <w:t>displayed</w:t>
+        <w:t>Re-implementing CRAFT</w:t>
+      </w:r>
+    </w:p>
+    <w:p>
+      <w:pPr>
+        <w:rPr>
+          <w:rFonts w:ascii="Calibri" w:hAnsi="Calibri" w:cs="Calibri"/>
+          <w:lang w:val="en-GB"/>
+        </w:rPr>
+      </w:pPr>
+      <w:r>
+        <w:rPr>
+          <w:rFonts w:ascii="Calibri" w:hAnsi="Calibri" w:cs="Calibri"/>
+          <w:lang w:val="en-GB"/>
+        </w:rPr>
+        <w:t>For re-implementing CRAFT, we asked our supervisor for advice on what approach to take when looking at someone else’s code. He informed us that the most important parts to understand the code was to look at the input and use the method of debugging the code.</w:t>
+      </w:r>
+      <w:r>
+        <w:rPr>
+          <w:rFonts w:ascii="Calibri" w:hAnsi="Calibri" w:cs="Calibri"/>
+          <w:lang w:val="en-GB"/>
+        </w:rPr>
+        <w:t xml:space="preserve"> We took the decision to follow </w:t>
+      </w:r>
+      <w:r>
+        <w:rPr>
+          <w:rFonts w:ascii="Calibri" w:hAnsi="Calibri" w:cs="Calibri"/>
+          <w:lang w:val="en-GB"/>
+        </w:rPr>
+        <w:t xml:space="preserve">our </w:t>
+      </w:r>
+      <w:r>
+        <w:rPr>
+          <w:rFonts w:ascii="Calibri" w:hAnsi="Calibri" w:cs="Calibri"/>
+          <w:lang w:val="en-GB"/>
+        </w:rPr>
+        <w:t>supervisor’s</w:t>
       </w:r>
       <w:r>
         <w:rPr>
@@ -5044,14 +5250,7 @@
           <w:rFonts w:ascii="Calibri" w:hAnsi="Calibri" w:cs="Calibri"/>
           <w:lang w:val="en-GB"/>
         </w:rPr>
-        <w:t>in</w:t>
-      </w:r>
-      <w:r>
-        <w:rPr>
-          <w:rFonts w:ascii="Calibri" w:hAnsi="Calibri" w:cs="Calibri"/>
-          <w:lang w:val="en-GB"/>
-        </w:rPr>
-        <w:t xml:space="preserve"> a confusion matrix.</w:t>
+        <w:t>advice on the approach.</w:t>
       </w:r>
     </w:p>
     <w:p>
@@ -5078,7 +5277,7 @@
           <w:bCs/>
           <w:lang w:val="en-GB"/>
         </w:rPr>
-        <w:t>Barcode detection</w:t>
+        <w:t>Old-school B</w:t>
       </w:r>
       <w:r>
         <w:rPr>
@@ -5087,63 +5286,47 @@
           <w:bCs/>
           <w:lang w:val="en-GB"/>
         </w:rPr>
-        <w:t>:</w:t>
-      </w:r>
-    </w:p>
-    <w:p>
-      <w:pPr>
-        <w:rPr>
-          <w:rFonts w:ascii="Calibri" w:hAnsi="Calibri" w:cs="Calibri"/>
-          <w:lang w:val="en-GB"/>
-        </w:rPr>
-      </w:pPr>
-      <w:r>
-        <w:rPr>
-          <w:rFonts w:ascii="Calibri" w:hAnsi="Calibri" w:cs="Calibri"/>
-          <w:lang w:val="en-GB"/>
-        </w:rPr>
-        <w:t xml:space="preserve">Our supervisor suggested an alternative way of detecting barcodes. Instead of using neural networks (CRAFT) we could classic computer vision techniques. Barcodes are a unique greyscale object which can be </w:t>
-      </w:r>
-      <w:r>
-        <w:rPr>
-          <w:rFonts w:ascii="Calibri" w:hAnsi="Calibri" w:cs="Calibri"/>
-          <w:lang w:val="en-GB"/>
-        </w:rPr>
-        <w:t>deterministic</w:t>
-      </w:r>
-      <w:r>
-        <w:rPr>
-          <w:rFonts w:ascii="Calibri" w:hAnsi="Calibri" w:cs="Calibri"/>
-          <w:lang w:val="en-GB"/>
-        </w:rPr>
-        <w:t xml:space="preserve">ally found with classic computer vision. </w:t>
-      </w:r>
-      <w:r>
-        <w:rPr>
-          <w:rFonts w:ascii="Calibri" w:hAnsi="Calibri" w:cs="Calibri"/>
-          <w:lang w:val="en-GB"/>
-        </w:rPr>
-        <w:t>These classic techniques are simpler than neural networks and may be capable to solve the problem in our project. Classic computer vision will be the topic at the next group meeting.</w:t>
-      </w:r>
-    </w:p>
-    <w:p>
-      <w:pPr>
-        <w:rPr>
-          <w:rFonts w:ascii="Calibri" w:hAnsi="Calibri" w:cs="Calibri"/>
-          <w:lang w:val="en-GB"/>
-        </w:rPr>
-      </w:pPr>
-    </w:p>
-    <w:p>
-      <w:pPr>
-        <w:rPr>
-          <w:rFonts w:ascii="Calibri" w:hAnsi="Calibri" w:cs="Calibri"/>
-          <w:lang w:val="en-GB"/>
-        </w:rPr>
-      </w:pPr>
+        <w:t>arcode scanning</w:t>
+      </w:r>
+    </w:p>
+    <w:p>
+      <w:pPr>
+        <w:rPr>
+          <w:rFonts w:ascii="Calibri" w:hAnsi="Calibri" w:cs="Calibri"/>
+          <w:lang w:val="en-GB"/>
+        </w:rPr>
+      </w:pPr>
+      <w:r>
+        <w:rPr>
+          <w:rFonts w:ascii="Calibri" w:hAnsi="Calibri" w:cs="Calibri"/>
+          <w:lang w:val="en-GB"/>
+        </w:rPr>
+        <w:t xml:space="preserve">Our supervisor </w:t>
+      </w:r>
+      <w:r>
+        <w:rPr>
+          <w:rFonts w:ascii="Calibri" w:hAnsi="Calibri" w:cs="Calibri"/>
+          <w:lang w:val="en-GB"/>
+        </w:rPr>
+        <w:t xml:space="preserve">advised us to test on the whole dataset before we decide to include the </w:t>
+      </w:r>
+      <w:r>
+        <w:rPr>
+          <w:rFonts w:ascii="Calibri" w:hAnsi="Calibri" w:cs="Calibri"/>
+          <w:lang w:val="en-GB"/>
+        </w:rPr>
+        <w:t>Old-school Barcode scanning</w:t>
+      </w:r>
+      <w:r>
+        <w:rPr>
+          <w:rFonts w:ascii="Calibri" w:hAnsi="Calibri" w:cs="Calibri"/>
+          <w:lang w:val="en-GB"/>
+        </w:rPr>
+        <w:t xml:space="preserve"> in our final model. We took the decision to follow our supervisor’s advice. </w:t>
+      </w:r>
     </w:p>
     <w:sectPr>
-      <w:footerReference w:type="default" r:id="rId17"/>
+      <w:footerReference w:type="default" r:id="rId18"/>
       <w:pgSz w:w="12240" w:h="15840"/>
       <w:pgMar w:top="1701" w:right="1134" w:bottom="1701" w:left="1134" w:header="708" w:footer="708" w:gutter="0"/>
       <w:cols w:space="708"/>

</xml_diff>

<commit_message>
Added entry for supervisor meeting 10/06/2022
</commit_message>
<xml_diff>
--- a/Logbook.docx
+++ b/Logbook.docx
@@ -4,7 +4,7 @@
   <w:body>
     <w:p>
       <w:pPr>
-        <w:pStyle w:val="Overskrift1"/>
+        <w:pStyle w:val="Heading1"/>
         <w:rPr>
           <w:rFonts w:ascii="Calibri" w:hAnsi="Calibri" w:cs="Calibri"/>
         </w:rPr>
@@ -362,7 +362,23 @@
           <w:rFonts w:ascii="Calibri" w:hAnsi="Calibri" w:cs="Calibri"/>
           <w:iCs/>
         </w:rPr>
-        <w:t>We had questions about general info regarding the project, e.g. ‘how does the data set look like?’, and decided to write a mail to our supervisor, Maxim.</w:t>
+        <w:t xml:space="preserve">We had questions about general info regarding the project, </w:t>
+      </w:r>
+      <w:proofErr w:type="gramStart"/>
+      <w:r>
+        <w:rPr>
+          <w:rFonts w:ascii="Calibri" w:hAnsi="Calibri" w:cs="Calibri"/>
+          <w:iCs/>
+        </w:rPr>
+        <w:t>e.g.</w:t>
+      </w:r>
+      <w:proofErr w:type="gramEnd"/>
+      <w:r>
+        <w:rPr>
+          <w:rFonts w:ascii="Calibri" w:hAnsi="Calibri" w:cs="Calibri"/>
+          <w:iCs/>
+        </w:rPr>
+        <w:t xml:space="preserve"> ‘how does the data set look like?’, and decided to write a mail to our supervisor, Maxim.</w:t>
       </w:r>
     </w:p>
     <w:p>
@@ -394,12 +410,21 @@
         </w:rPr>
         <w:t xml:space="preserve"> agreed that we would meet next Wednesday, having the necessary material read such that the project plan can be completed. (Chapter 2 to 5 in </w:t>
       </w:r>
-      <w:r>
-        <w:rPr>
-          <w:rFonts w:ascii="Calibri" w:hAnsi="Calibri" w:cs="Calibri"/>
-          <w:iCs/>
-        </w:rPr>
-        <w:t xml:space="preserve">Styrk </w:t>
+      <w:proofErr w:type="spellStart"/>
+      <w:r>
+        <w:rPr>
+          <w:rFonts w:ascii="Calibri" w:hAnsi="Calibri" w:cs="Calibri"/>
+          <w:iCs/>
+        </w:rPr>
+        <w:t>Styrk</w:t>
+      </w:r>
+      <w:proofErr w:type="spellEnd"/>
+      <w:r>
+        <w:rPr>
+          <w:rFonts w:ascii="Calibri" w:hAnsi="Calibri" w:cs="Calibri"/>
+          <w:iCs/>
+        </w:rPr>
+        <w:t xml:space="preserve"> </w:t>
       </w:r>
       <w:proofErr w:type="spellStart"/>
       <w:r>
@@ -1116,7 +1141,7 @@
     </w:p>
     <w:p>
       <w:pPr>
-        <w:pStyle w:val="Listeafsnit"/>
+        <w:pStyle w:val="ListParagraph"/>
         <w:numPr>
           <w:ilvl w:val="0"/>
           <w:numId w:val="3"/>
@@ -1143,7 +1168,7 @@
     </w:p>
     <w:p>
       <w:pPr>
-        <w:pStyle w:val="Listeafsnit"/>
+        <w:pStyle w:val="ListParagraph"/>
         <w:numPr>
           <w:ilvl w:val="0"/>
           <w:numId w:val="3"/>
@@ -1431,7 +1456,7 @@
     </w:p>
     <w:p>
       <w:pPr>
-        <w:pStyle w:val="Listeafsnit"/>
+        <w:pStyle w:val="ListParagraph"/>
         <w:numPr>
           <w:ilvl w:val="0"/>
           <w:numId w:val="3"/>
@@ -1458,7 +1483,7 @@
     </w:p>
     <w:p>
       <w:pPr>
-        <w:pStyle w:val="Listeafsnit"/>
+        <w:pStyle w:val="ListParagraph"/>
         <w:numPr>
           <w:ilvl w:val="1"/>
           <w:numId w:val="3"/>
@@ -1478,7 +1503,7 @@
     </w:p>
     <w:p>
       <w:pPr>
-        <w:pStyle w:val="Listeafsnit"/>
+        <w:pStyle w:val="ListParagraph"/>
         <w:numPr>
           <w:ilvl w:val="0"/>
           <w:numId w:val="3"/>
@@ -1512,7 +1537,7 @@
     </w:p>
     <w:p>
       <w:pPr>
-        <w:pStyle w:val="Listeafsnit"/>
+        <w:pStyle w:val="ListParagraph"/>
         <w:numPr>
           <w:ilvl w:val="1"/>
           <w:numId w:val="3"/>
@@ -1795,7 +1820,7 @@
     </w:p>
     <w:p>
       <w:pPr>
-        <w:pStyle w:val="Listeafsnit"/>
+        <w:pStyle w:val="ListParagraph"/>
         <w:numPr>
           <w:ilvl w:val="0"/>
           <w:numId w:val="5"/>
@@ -1815,7 +1840,7 @@
     </w:p>
     <w:p>
       <w:pPr>
-        <w:pStyle w:val="Listeafsnit"/>
+        <w:pStyle w:val="ListParagraph"/>
         <w:numPr>
           <w:ilvl w:val="1"/>
           <w:numId w:val="5"/>
@@ -1835,7 +1860,7 @@
     </w:p>
     <w:p>
       <w:pPr>
-        <w:pStyle w:val="Listeafsnit"/>
+        <w:pStyle w:val="ListParagraph"/>
         <w:numPr>
           <w:ilvl w:val="0"/>
           <w:numId w:val="5"/>
@@ -1855,7 +1880,7 @@
     </w:p>
     <w:p>
       <w:pPr>
-        <w:pStyle w:val="Listeafsnit"/>
+        <w:pStyle w:val="ListParagraph"/>
         <w:numPr>
           <w:ilvl w:val="1"/>
           <w:numId w:val="5"/>
@@ -1875,7 +1900,7 @@
     </w:p>
     <w:p>
       <w:pPr>
-        <w:pStyle w:val="Listeafsnit"/>
+        <w:pStyle w:val="ListParagraph"/>
         <w:numPr>
           <w:ilvl w:val="0"/>
           <w:numId w:val="5"/>
@@ -1895,7 +1920,7 @@
     </w:p>
     <w:p>
       <w:pPr>
-        <w:pStyle w:val="Listeafsnit"/>
+        <w:pStyle w:val="ListParagraph"/>
         <w:numPr>
           <w:ilvl w:val="0"/>
           <w:numId w:val="5"/>
@@ -1915,7 +1940,7 @@
     </w:p>
     <w:p>
       <w:pPr>
-        <w:pStyle w:val="Listeafsnit"/>
+        <w:pStyle w:val="ListParagraph"/>
         <w:numPr>
           <w:ilvl w:val="1"/>
           <w:numId w:val="5"/>
@@ -1935,7 +1960,7 @@
     </w:p>
     <w:p>
       <w:pPr>
-        <w:pStyle w:val="Listeafsnit"/>
+        <w:pStyle w:val="ListParagraph"/>
         <w:numPr>
           <w:ilvl w:val="0"/>
           <w:numId w:val="5"/>
@@ -1955,7 +1980,7 @@
     </w:p>
     <w:p>
       <w:pPr>
-        <w:pStyle w:val="Listeafsnit"/>
+        <w:pStyle w:val="ListParagraph"/>
         <w:numPr>
           <w:ilvl w:val="0"/>
           <w:numId w:val="5"/>
@@ -1975,7 +2000,7 @@
     </w:p>
     <w:p>
       <w:pPr>
-        <w:pStyle w:val="Listeafsnit"/>
+        <w:pStyle w:val="ListParagraph"/>
         <w:numPr>
           <w:ilvl w:val="1"/>
           <w:numId w:val="5"/>
@@ -1990,12 +2015,28 @@
           <w:rFonts w:ascii="Calibri" w:hAnsi="Calibri" w:cs="Calibri"/>
           <w:iCs/>
         </w:rPr>
-        <w:t>Some parts of the rapport makes use of stuff that is only introduced on later pages</w:t>
-      </w:r>
-    </w:p>
-    <w:p>
-      <w:pPr>
-        <w:pStyle w:val="Listeafsnit"/>
+        <w:t xml:space="preserve">Some parts of the rapport </w:t>
+      </w:r>
+      <w:proofErr w:type="gramStart"/>
+      <w:r>
+        <w:rPr>
+          <w:rFonts w:ascii="Calibri" w:hAnsi="Calibri" w:cs="Calibri"/>
+          <w:iCs/>
+        </w:rPr>
+        <w:t>makes</w:t>
+      </w:r>
+      <w:proofErr w:type="gramEnd"/>
+      <w:r>
+        <w:rPr>
+          <w:rFonts w:ascii="Calibri" w:hAnsi="Calibri" w:cs="Calibri"/>
+          <w:iCs/>
+        </w:rPr>
+        <w:t xml:space="preserve"> use of stuff that is only introduced on later pages</w:t>
+      </w:r>
+    </w:p>
+    <w:p>
+      <w:pPr>
+        <w:pStyle w:val="ListParagraph"/>
         <w:numPr>
           <w:ilvl w:val="0"/>
           <w:numId w:val="5"/>
@@ -2015,7 +2056,7 @@
     </w:p>
     <w:p>
       <w:pPr>
-        <w:pStyle w:val="Listeafsnit"/>
+        <w:pStyle w:val="ListParagraph"/>
         <w:numPr>
           <w:ilvl w:val="1"/>
           <w:numId w:val="5"/>
@@ -2035,7 +2076,7 @@
     </w:p>
     <w:p>
       <w:pPr>
-        <w:pStyle w:val="Listeafsnit"/>
+        <w:pStyle w:val="ListParagraph"/>
         <w:numPr>
           <w:ilvl w:val="0"/>
           <w:numId w:val="5"/>
@@ -2070,7 +2111,7 @@
     </w:p>
     <w:p>
       <w:pPr>
-        <w:pStyle w:val="Listeafsnit"/>
+        <w:pStyle w:val="ListParagraph"/>
         <w:numPr>
           <w:ilvl w:val="0"/>
           <w:numId w:val="6"/>
@@ -2090,7 +2131,7 @@
     </w:p>
     <w:p>
       <w:pPr>
-        <w:pStyle w:val="Listeafsnit"/>
+        <w:pStyle w:val="ListParagraph"/>
         <w:numPr>
           <w:ilvl w:val="0"/>
           <w:numId w:val="6"/>
@@ -2111,7 +2152,7 @@
     </w:p>
     <w:p>
       <w:pPr>
-        <w:pStyle w:val="Listeafsnit"/>
+        <w:pStyle w:val="ListParagraph"/>
         <w:numPr>
           <w:ilvl w:val="0"/>
           <w:numId w:val="6"/>
@@ -2131,7 +2172,7 @@
     </w:p>
     <w:p>
       <w:pPr>
-        <w:pStyle w:val="Listeafsnit"/>
+        <w:pStyle w:val="ListParagraph"/>
         <w:numPr>
           <w:ilvl w:val="1"/>
           <w:numId w:val="6"/>
@@ -2564,7 +2605,7 @@
     </w:p>
     <w:p>
       <w:pPr>
-        <w:pStyle w:val="Listeafsnit"/>
+        <w:pStyle w:val="ListParagraph"/>
         <w:numPr>
           <w:ilvl w:val="0"/>
           <w:numId w:val="6"/>
@@ -2607,7 +2648,7 @@
     </w:p>
     <w:p>
       <w:pPr>
-        <w:pStyle w:val="Listeafsnit"/>
+        <w:pStyle w:val="ListParagraph"/>
         <w:numPr>
           <w:ilvl w:val="0"/>
           <w:numId w:val="6"/>
@@ -2681,7 +2722,7 @@
     </w:p>
     <w:p>
       <w:pPr>
-        <w:pStyle w:val="Listeafsnit"/>
+        <w:pStyle w:val="ListParagraph"/>
         <w:numPr>
           <w:ilvl w:val="0"/>
           <w:numId w:val="6"/>
@@ -3102,7 +3143,7 @@
     </w:p>
     <w:p>
       <w:pPr>
-        <w:pStyle w:val="Listeafsnit"/>
+        <w:pStyle w:val="ListParagraph"/>
         <w:numPr>
           <w:ilvl w:val="0"/>
           <w:numId w:val="2"/>
@@ -3120,7 +3161,7 @@
     </w:p>
     <w:p>
       <w:pPr>
-        <w:pStyle w:val="Listeafsnit"/>
+        <w:pStyle w:val="ListParagraph"/>
         <w:numPr>
           <w:ilvl w:val="0"/>
           <w:numId w:val="2"/>
@@ -3138,7 +3179,7 @@
     </w:p>
     <w:p>
       <w:pPr>
-        <w:pStyle w:val="Listeafsnit"/>
+        <w:pStyle w:val="ListParagraph"/>
         <w:numPr>
           <w:ilvl w:val="0"/>
           <w:numId w:val="2"/>
@@ -3903,7 +3944,7 @@
     </w:p>
     <w:p>
       <w:pPr>
-        <w:pStyle w:val="Listeafsnit"/>
+        <w:pStyle w:val="ListParagraph"/>
         <w:numPr>
           <w:ilvl w:val="0"/>
           <w:numId w:val="3"/>
@@ -3925,12 +3966,28 @@
           <w:rFonts w:ascii="Calibri" w:hAnsi="Calibri" w:cs="Calibri"/>
           <w:iCs/>
         </w:rPr>
-        <w:t>Will debugged the code for the outcome of the prediction in the EasyOCR model(CTC part)</w:t>
-      </w:r>
-    </w:p>
-    <w:p>
-      <w:pPr>
-        <w:pStyle w:val="Listeafsnit"/>
+        <w:t xml:space="preserve">Will debugged the code for the outcome of the prediction in the EasyOCR </w:t>
+      </w:r>
+      <w:proofErr w:type="gramStart"/>
+      <w:r>
+        <w:rPr>
+          <w:rFonts w:ascii="Calibri" w:hAnsi="Calibri" w:cs="Calibri"/>
+          <w:iCs/>
+        </w:rPr>
+        <w:t>model(</w:t>
+      </w:r>
+      <w:proofErr w:type="gramEnd"/>
+      <w:r>
+        <w:rPr>
+          <w:rFonts w:ascii="Calibri" w:hAnsi="Calibri" w:cs="Calibri"/>
+          <w:iCs/>
+        </w:rPr>
+        <w:t>CTC part)</w:t>
+      </w:r>
+    </w:p>
+    <w:p>
+      <w:pPr>
+        <w:pStyle w:val="ListParagraph"/>
         <w:numPr>
           <w:ilvl w:val="0"/>
           <w:numId w:val="3"/>
@@ -3970,7 +4027,7 @@
     </w:p>
     <w:p>
       <w:pPr>
-        <w:pStyle w:val="Listeafsnit"/>
+        <w:pStyle w:val="ListParagraph"/>
         <w:numPr>
           <w:ilvl w:val="0"/>
           <w:numId w:val="3"/>
@@ -4003,6 +4060,7 @@
         <w:t xml:space="preserve"> and </w:t>
       </w:r>
       <w:proofErr w:type="spellStart"/>
+      <w:proofErr w:type="gramStart"/>
       <w:r>
         <w:rPr>
           <w:rFonts w:ascii="Calibri" w:hAnsi="Calibri" w:cs="Calibri"/>
@@ -4016,7 +4074,15 @@
           <w:rFonts w:ascii="Calibri" w:hAnsi="Calibri" w:cs="Calibri"/>
           <w:iCs/>
         </w:rPr>
-        <w:t>(Image Dimensions) on  how we can get a better prediction result.</w:t>
+        <w:t>(</w:t>
+      </w:r>
+      <w:proofErr w:type="gramEnd"/>
+      <w:r>
+        <w:rPr>
+          <w:rFonts w:ascii="Calibri" w:hAnsi="Calibri" w:cs="Calibri"/>
+          <w:iCs/>
+        </w:rPr>
+        <w:t>Image Dimensions) on  how we can get a better prediction result.</w:t>
       </w:r>
     </w:p>
     <w:p>
@@ -4262,7 +4328,21 @@
           <w:rFonts w:ascii="Calibri" w:hAnsi="Calibri" w:cs="Calibri"/>
         </w:rPr>
         <w:lastRenderedPageBreak/>
-        <w:t>the barcode(only serial numbers) and this is also something that our supervisor suggest that we exclude.</w:t>
+        <w:t xml:space="preserve">the </w:t>
+      </w:r>
+      <w:proofErr w:type="gramStart"/>
+      <w:r>
+        <w:rPr>
+          <w:rFonts w:ascii="Calibri" w:hAnsi="Calibri" w:cs="Calibri"/>
+        </w:rPr>
+        <w:t>barcode(</w:t>
+      </w:r>
+      <w:proofErr w:type="gramEnd"/>
+      <w:r>
+        <w:rPr>
+          <w:rFonts w:ascii="Calibri" w:hAnsi="Calibri" w:cs="Calibri"/>
+        </w:rPr>
+        <w:t>only serial numbers) and this is also something that our supervisor suggest that we exclude.</w:t>
       </w:r>
     </w:p>
     <w:p>
@@ -4384,7 +4464,21 @@
         <w:rPr>
           <w:rFonts w:ascii="Calibri" w:hAnsi="Calibri" w:cs="Calibri"/>
         </w:rPr>
-        <w:t xml:space="preserve">We also presented an issue we had with properly loading observations using the labels.csv file into label-studio and here our supervisor looked over it and suggested that we try using another delimiter than tab (‘\t’) and that it might solve the problem. As of this moment, the images were manually inserted with no meter-number annotated in label-studio, and only after the Export of BB’s </w:t>
+        <w:t xml:space="preserve">We also presented an issue we had with properly loading observations using the labels.csv file into label-studio and here our supervisor looked over it and suggested that we try using another delimiter than tab (‘\t’) and that it might solve the problem. As of this moment, the images were manually inserted with no meter-number annotated in label-studio, and only after the Export of </w:t>
+      </w:r>
+      <w:proofErr w:type="gramStart"/>
+      <w:r>
+        <w:rPr>
+          <w:rFonts w:ascii="Calibri" w:hAnsi="Calibri" w:cs="Calibri"/>
+        </w:rPr>
+        <w:t>BB’s</w:t>
+      </w:r>
+      <w:proofErr w:type="gramEnd"/>
+      <w:r>
+        <w:rPr>
+          <w:rFonts w:ascii="Calibri" w:hAnsi="Calibri" w:cs="Calibri"/>
+        </w:rPr>
+        <w:t xml:space="preserve"> </w:t>
       </w:r>
       <w:r>
         <w:rPr>
@@ -4801,83 +4895,70 @@
           <w:color w:val="C00000"/>
         </w:rPr>
         <w:lastRenderedPageBreak/>
-        <w:t xml:space="preserve">Day 2 of  3 Weeks(June) </w:t>
-      </w:r>
-      <w:r>
-        <w:rPr>
-          <w:rFonts w:ascii="Calibri" w:hAnsi="Calibri" w:cs="Calibri"/>
-          <w:b/>
-          <w:color w:val="C00000"/>
-        </w:rPr>
-        <w:t>:  0</w:t>
-      </w:r>
-      <w:r>
-        <w:rPr>
-          <w:rFonts w:ascii="Calibri" w:hAnsi="Calibri" w:cs="Calibri"/>
-          <w:b/>
-          <w:color w:val="C00000"/>
-        </w:rPr>
-        <w:t>3</w:t>
-      </w:r>
-      <w:r>
-        <w:rPr>
-          <w:rFonts w:ascii="Calibri" w:hAnsi="Calibri" w:cs="Calibri"/>
-          <w:b/>
-          <w:color w:val="C00000"/>
-        </w:rPr>
-        <w:t>.0</w:t>
-      </w:r>
-      <w:r>
-        <w:rPr>
-          <w:rFonts w:ascii="Calibri" w:hAnsi="Calibri" w:cs="Calibri"/>
-          <w:b/>
-          <w:color w:val="C00000"/>
-        </w:rPr>
-        <w:t>6</w:t>
-      </w:r>
-      <w:r>
-        <w:rPr>
-          <w:rFonts w:ascii="Calibri" w:hAnsi="Calibri" w:cs="Calibri"/>
-          <w:b/>
-          <w:color w:val="C00000"/>
-        </w:rPr>
-        <w:t>.22</w:t>
-      </w:r>
-    </w:p>
-    <w:p>
-      <w:pPr>
-        <w:rPr>
-          <w:rFonts w:ascii="Calibri" w:hAnsi="Calibri" w:cs="Calibri"/>
-          <w:lang w:val="en-GB"/>
-        </w:rPr>
-      </w:pPr>
-      <w:r>
-        <w:rPr>
-          <w:rFonts w:ascii="Calibri" w:hAnsi="Calibri" w:cs="Calibri"/>
-          <w:lang w:val="en-GB"/>
-        </w:rPr>
-        <w:t xml:space="preserve">Today’s meeting consisted of </w:t>
-      </w:r>
-      <w:r>
-        <w:rPr>
-          <w:rFonts w:ascii="Calibri" w:hAnsi="Calibri" w:cs="Calibri"/>
-          <w:lang w:val="en-GB"/>
-        </w:rPr>
-        <w:t>3</w:t>
-      </w:r>
-      <w:r>
-        <w:rPr>
-          <w:rFonts w:ascii="Calibri" w:hAnsi="Calibri" w:cs="Calibri"/>
-          <w:lang w:val="en-GB"/>
-        </w:rPr>
-        <w:t xml:space="preserve"> different topics: </w:t>
-      </w:r>
-      <w:r>
-        <w:rPr>
-          <w:rFonts w:ascii="Calibri" w:hAnsi="Calibri" w:cs="Calibri"/>
-          <w:lang w:val="en-GB"/>
-        </w:rPr>
-        <w:t>Different recognition models, Re-implementing CRAFT and classical barcode scanning.</w:t>
+        <w:t xml:space="preserve">Day 2 </w:t>
+      </w:r>
+      <w:r>
+        <w:rPr>
+          <w:rFonts w:ascii="Calibri" w:hAnsi="Calibri" w:cs="Calibri"/>
+          <w:b/>
+          <w:color w:val="C00000"/>
+        </w:rPr>
+        <w:t>of 3</w:t>
+      </w:r>
+      <w:r>
+        <w:rPr>
+          <w:rFonts w:ascii="Calibri" w:hAnsi="Calibri" w:cs="Calibri"/>
+          <w:b/>
+          <w:color w:val="C00000"/>
+        </w:rPr>
+        <w:t xml:space="preserve"> </w:t>
+      </w:r>
+      <w:r>
+        <w:rPr>
+          <w:rFonts w:ascii="Calibri" w:hAnsi="Calibri" w:cs="Calibri"/>
+          <w:b/>
+          <w:color w:val="C00000"/>
+        </w:rPr>
+        <w:t>Weeks (</w:t>
+      </w:r>
+      <w:r>
+        <w:rPr>
+          <w:rFonts w:ascii="Calibri" w:hAnsi="Calibri" w:cs="Calibri"/>
+          <w:b/>
+          <w:color w:val="C00000"/>
+        </w:rPr>
+        <w:t>June</w:t>
+      </w:r>
+      <w:r>
+        <w:rPr>
+          <w:rFonts w:ascii="Calibri" w:hAnsi="Calibri" w:cs="Calibri"/>
+          <w:b/>
+          <w:color w:val="C00000"/>
+        </w:rPr>
+        <w:t>):</w:t>
+      </w:r>
+      <w:r>
+        <w:rPr>
+          <w:rFonts w:ascii="Calibri" w:hAnsi="Calibri" w:cs="Calibri"/>
+          <w:b/>
+          <w:color w:val="C00000"/>
+        </w:rPr>
+        <w:t xml:space="preserve">  03.06.22</w:t>
+      </w:r>
+    </w:p>
+    <w:p>
+      <w:pPr>
+        <w:rPr>
+          <w:rFonts w:ascii="Calibri" w:hAnsi="Calibri" w:cs="Calibri"/>
+          <w:lang w:val="en-GB"/>
+        </w:rPr>
+      </w:pPr>
+      <w:r>
+        <w:rPr>
+          <w:rFonts w:ascii="Calibri" w:hAnsi="Calibri" w:cs="Calibri"/>
+          <w:lang w:val="en-GB"/>
+        </w:rPr>
+        <w:t>Today’s meeting consisted of 3 different topics: Different recognition models, Re-implementing CRAFT and classical barcode scanning.</w:t>
       </w:r>
     </w:p>
     <w:p>
@@ -4949,6 +5030,7 @@
       <w:r>
         <w:rPr>
           <w:rFonts w:ascii="Calibri" w:hAnsi="Calibri" w:cs="Calibri"/>
+          <w:noProof/>
           <w:lang w:val="en-GB"/>
         </w:rPr>
         <w:drawing>
@@ -5222,35 +5304,272 @@
           <w:rFonts w:ascii="Calibri" w:hAnsi="Calibri" w:cs="Calibri"/>
           <w:lang w:val="en-GB"/>
         </w:rPr>
-        <w:t xml:space="preserve"> We took the decision to follow </w:t>
-      </w:r>
-      <w:r>
-        <w:rPr>
-          <w:rFonts w:ascii="Calibri" w:hAnsi="Calibri" w:cs="Calibri"/>
-          <w:lang w:val="en-GB"/>
-        </w:rPr>
-        <w:t xml:space="preserve">our </w:t>
-      </w:r>
-      <w:r>
-        <w:rPr>
-          <w:rFonts w:ascii="Calibri" w:hAnsi="Calibri" w:cs="Calibri"/>
-          <w:lang w:val="en-GB"/>
-        </w:rPr>
-        <w:t>supervisor’s</w:t>
-      </w:r>
-      <w:r>
-        <w:rPr>
-          <w:rFonts w:ascii="Calibri" w:hAnsi="Calibri" w:cs="Calibri"/>
+        <w:t xml:space="preserve"> We took the decision to follow our supervisor’s advice on the approach.</w:t>
+      </w:r>
+    </w:p>
+    <w:p>
+      <w:pPr>
+        <w:rPr>
+          <w:rFonts w:ascii="Calibri" w:hAnsi="Calibri" w:cs="Calibri"/>
+          <w:lang w:val="en-GB"/>
+        </w:rPr>
+      </w:pPr>
+    </w:p>
+    <w:p>
+      <w:pPr>
+        <w:rPr>
+          <w:rFonts w:ascii="Calibri" w:hAnsi="Calibri" w:cs="Calibri"/>
+          <w:b/>
+          <w:bCs/>
+          <w:lang w:val="en-GB"/>
+        </w:rPr>
+      </w:pPr>
+      <w:r>
+        <w:rPr>
+          <w:rFonts w:ascii="Calibri" w:hAnsi="Calibri" w:cs="Calibri"/>
+          <w:b/>
+          <w:bCs/>
+          <w:lang w:val="en-GB"/>
+        </w:rPr>
+        <w:t>Old-school B</w:t>
+      </w:r>
+      <w:r>
+        <w:rPr>
+          <w:rFonts w:ascii="Calibri" w:hAnsi="Calibri" w:cs="Calibri"/>
+          <w:b/>
+          <w:bCs/>
+          <w:lang w:val="en-GB"/>
+        </w:rPr>
+        <w:t>arcode scanning</w:t>
+      </w:r>
+    </w:p>
+    <w:p>
+      <w:pPr>
+        <w:rPr>
+          <w:rFonts w:ascii="Calibri" w:hAnsi="Calibri" w:cs="Calibri"/>
+          <w:lang w:val="en-GB"/>
+        </w:rPr>
+      </w:pPr>
+      <w:r>
+        <w:rPr>
+          <w:rFonts w:ascii="Calibri" w:hAnsi="Calibri" w:cs="Calibri"/>
+          <w:lang w:val="en-GB"/>
+        </w:rPr>
+        <w:t xml:space="preserve">Our supervisor </w:t>
+      </w:r>
+      <w:r>
+        <w:rPr>
+          <w:rFonts w:ascii="Calibri" w:hAnsi="Calibri" w:cs="Calibri"/>
+          <w:lang w:val="en-GB"/>
+        </w:rPr>
+        <w:t xml:space="preserve">advised us to test on the whole dataset before we decide to include the </w:t>
+      </w:r>
+      <w:r>
+        <w:rPr>
+          <w:rFonts w:ascii="Calibri" w:hAnsi="Calibri" w:cs="Calibri"/>
+          <w:lang w:val="en-GB"/>
+        </w:rPr>
+        <w:t>Old-school Barcode scanning</w:t>
+      </w:r>
+      <w:r>
+        <w:rPr>
+          <w:rFonts w:ascii="Calibri" w:hAnsi="Calibri" w:cs="Calibri"/>
+          <w:lang w:val="en-GB"/>
+        </w:rPr>
+        <w:t xml:space="preserve"> in our final model. We took the decision to follow our supervisor’s advice. </w:t>
+      </w:r>
+    </w:p>
+    <w:p>
+      <w:pPr>
+        <w:rPr>
+          <w:rFonts w:ascii="Calibri" w:hAnsi="Calibri" w:cs="Calibri"/>
+          <w:lang w:val="en-GB"/>
+        </w:rPr>
+      </w:pPr>
+      <w:r>
+        <w:rPr>
+          <w:rFonts w:ascii="Calibri" w:hAnsi="Calibri" w:cs="Calibri"/>
+          <w:lang w:val="en-GB"/>
+        </w:rPr>
+        <w:br w:type="page"/>
+      </w:r>
+    </w:p>
+    <w:p>
+      <w:pPr>
+        <w:rPr>
+          <w:rFonts w:ascii="Calibri" w:hAnsi="Calibri" w:cs="Calibri"/>
+          <w:b/>
+          <w:color w:val="C00000"/>
+        </w:rPr>
+      </w:pPr>
+      <w:r>
+        <w:rPr>
+          <w:rFonts w:ascii="Calibri" w:hAnsi="Calibri" w:cs="Calibri"/>
+          <w:b/>
+          <w:color w:val="C00000"/>
+        </w:rPr>
+        <w:lastRenderedPageBreak/>
+        <w:t xml:space="preserve">Day </w:t>
+      </w:r>
+      <w:r>
+        <w:rPr>
+          <w:rFonts w:ascii="Calibri" w:hAnsi="Calibri" w:cs="Calibri"/>
+          <w:b/>
+          <w:color w:val="C00000"/>
+        </w:rPr>
+        <w:t>7</w:t>
+      </w:r>
+      <w:r>
+        <w:rPr>
+          <w:rFonts w:ascii="Calibri" w:hAnsi="Calibri" w:cs="Calibri"/>
+          <w:b/>
+          <w:color w:val="C00000"/>
+        </w:rPr>
+        <w:t xml:space="preserve"> of 3 </w:t>
+      </w:r>
+      <w:r>
+        <w:rPr>
+          <w:rFonts w:ascii="Calibri" w:hAnsi="Calibri" w:cs="Calibri"/>
+          <w:b/>
+          <w:color w:val="C00000"/>
+        </w:rPr>
+        <w:t>Weeks (</w:t>
+      </w:r>
+      <w:r>
+        <w:rPr>
+          <w:rFonts w:ascii="Calibri" w:hAnsi="Calibri" w:cs="Calibri"/>
+          <w:b/>
+          <w:color w:val="C00000"/>
+        </w:rPr>
+        <w:t>June</w:t>
+      </w:r>
+      <w:r>
+        <w:rPr>
+          <w:rFonts w:ascii="Calibri" w:hAnsi="Calibri" w:cs="Calibri"/>
+          <w:b/>
+          <w:color w:val="C00000"/>
+        </w:rPr>
+        <w:t>):</w:t>
+      </w:r>
+      <w:r>
+        <w:rPr>
+          <w:rFonts w:ascii="Calibri" w:hAnsi="Calibri" w:cs="Calibri"/>
+          <w:b/>
+          <w:color w:val="C00000"/>
+        </w:rPr>
+        <w:t xml:space="preserve">  </w:t>
+      </w:r>
+      <w:r>
+        <w:rPr>
+          <w:rFonts w:ascii="Calibri" w:hAnsi="Calibri" w:cs="Calibri"/>
+          <w:b/>
+          <w:color w:val="C00000"/>
+        </w:rPr>
+        <w:t>10</w:t>
+      </w:r>
+      <w:r>
+        <w:rPr>
+          <w:rFonts w:ascii="Calibri" w:hAnsi="Calibri" w:cs="Calibri"/>
+          <w:b/>
+          <w:color w:val="C00000"/>
+        </w:rPr>
+        <w:t>.06.22</w:t>
+      </w:r>
+    </w:p>
+    <w:p>
+      <w:pPr>
+        <w:rPr>
+          <w:rFonts w:ascii="Calibri" w:hAnsi="Calibri" w:cs="Calibri"/>
+          <w:lang w:val="en-GB"/>
+        </w:rPr>
+      </w:pPr>
+      <w:r>
+        <w:rPr>
+          <w:rFonts w:ascii="Calibri" w:hAnsi="Calibri" w:cs="Calibri"/>
+          <w:lang w:val="en-GB"/>
+        </w:rPr>
+        <w:t>Today’s meeting consisted of doing Bayesian Optimization in Weight &amp; Biases, Training CRAFT and the “results” section in our rapport.</w:t>
+      </w:r>
+    </w:p>
+    <w:p>
+      <w:pPr>
+        <w:rPr>
+          <w:rFonts w:ascii="Calibri" w:hAnsi="Calibri" w:cs="Calibri"/>
+          <w:lang w:val="en-GB"/>
+        </w:rPr>
+      </w:pPr>
+    </w:p>
+    <w:p>
+      <w:pPr>
+        <w:rPr>
+          <w:rFonts w:ascii="Calibri" w:hAnsi="Calibri" w:cs="Calibri"/>
+          <w:b/>
+          <w:bCs/>
+          <w:lang w:val="en-GB"/>
+        </w:rPr>
+      </w:pPr>
+      <w:r>
+        <w:rPr>
+          <w:rFonts w:ascii="Calibri" w:hAnsi="Calibri" w:cs="Calibri"/>
+          <w:b/>
+          <w:bCs/>
+          <w:lang w:val="en-GB"/>
+        </w:rPr>
+        <w:t>Bayesian Optimization in Weight &amp; Biases</w:t>
+      </w:r>
+      <w:r>
+        <w:rPr>
+          <w:rFonts w:ascii="Calibri" w:hAnsi="Calibri" w:cs="Calibri"/>
+          <w:b/>
+          <w:bCs/>
           <w:lang w:val="en-GB"/>
         </w:rPr>
         <w:t xml:space="preserve"> </w:t>
       </w:r>
-      <w:r>
-        <w:rPr>
-          <w:rFonts w:ascii="Calibri" w:hAnsi="Calibri" w:cs="Calibri"/>
-          <w:lang w:val="en-GB"/>
-        </w:rPr>
-        <w:t>advice on the approach.</w:t>
+    </w:p>
+    <w:p>
+      <w:pPr>
+        <w:rPr>
+          <w:rFonts w:ascii="Calibri" w:hAnsi="Calibri" w:cs="Calibri"/>
+          <w:lang w:val="en-GB"/>
+        </w:rPr>
+      </w:pPr>
+      <w:r>
+        <w:rPr>
+          <w:rFonts w:ascii="Calibri" w:hAnsi="Calibri" w:cs="Calibri"/>
+          <w:lang w:val="en-GB"/>
+        </w:rPr>
+        <w:t>We had trouble doing BO and our supervisor helped us locate the error.</w:t>
+      </w:r>
+      <w:r>
+        <w:rPr>
+          <w:rFonts w:ascii="Calibri" w:hAnsi="Calibri" w:cs="Calibri"/>
+          <w:lang w:val="en-GB"/>
+        </w:rPr>
+        <w:t xml:space="preserve"> </w:t>
+      </w:r>
+      <w:r>
+        <w:rPr>
+          <w:rFonts w:ascii="Calibri" w:hAnsi="Calibri" w:cs="Calibri"/>
+          <w:lang w:val="en-GB"/>
+        </w:rPr>
+        <w:t xml:space="preserve">the error - the reason we weren't getting any logs of validation loss was because the run crashed and our supervisor </w:t>
+      </w:r>
+      <w:proofErr w:type="spellStart"/>
+      <w:r>
+        <w:rPr>
+          <w:rFonts w:ascii="Calibri" w:hAnsi="Calibri" w:cs="Calibri"/>
+          <w:lang w:val="en-GB"/>
+        </w:rPr>
+        <w:t>adviced</w:t>
+      </w:r>
+      <w:proofErr w:type="spellEnd"/>
+      <w:r>
+        <w:rPr>
+          <w:rFonts w:ascii="Calibri" w:hAnsi="Calibri" w:cs="Calibri"/>
+          <w:lang w:val="en-GB"/>
+        </w:rPr>
+        <w:t xml:space="preserve"> us that it might have something to do with the implementation of the sweep function</w:t>
       </w:r>
     </w:p>
     <w:p>
@@ -5277,52 +5596,106 @@
           <w:bCs/>
           <w:lang w:val="en-GB"/>
         </w:rPr>
-        <w:t>Old-school B</w:t>
-      </w:r>
-      <w:r>
+        <w:t>Training CRAFT</w:t>
+      </w:r>
+    </w:p>
+    <w:p>
+      <w:pPr>
+        <w:rPr>
+          <w:rFonts w:ascii="Calibri" w:hAnsi="Calibri" w:cs="Calibri"/>
+          <w:lang w:val="en-GB"/>
+        </w:rPr>
+      </w:pPr>
+      <w:r>
+        <w:rPr>
+          <w:rFonts w:ascii="Calibri" w:hAnsi="Calibri" w:cs="Calibri"/>
+          <w:lang w:val="en-GB"/>
+        </w:rPr>
+        <w:t xml:space="preserve">Our supervisor </w:t>
+      </w:r>
+      <w:r>
+        <w:rPr>
+          <w:rFonts w:ascii="Calibri" w:hAnsi="Calibri" w:cs="Calibri"/>
+          <w:lang w:val="en-GB"/>
+        </w:rPr>
+        <w:t xml:space="preserve">gave </w:t>
+      </w:r>
+      <w:r>
+        <w:rPr>
+          <w:rFonts w:ascii="Calibri" w:hAnsi="Calibri" w:cs="Calibri"/>
+          <w:lang w:val="en-GB"/>
+        </w:rPr>
+        <w:t>advise</w:t>
+      </w:r>
+      <w:r>
+        <w:rPr>
+          <w:rFonts w:ascii="Calibri" w:hAnsi="Calibri" w:cs="Calibri"/>
+          <w:lang w:val="en-GB"/>
+        </w:rPr>
+        <w:t xml:space="preserve"> on how to proceed in training CRAFT</w:t>
+      </w:r>
+      <w:r>
+        <w:rPr>
+          <w:rFonts w:ascii="Calibri" w:hAnsi="Calibri" w:cs="Calibri"/>
+          <w:lang w:val="en-GB"/>
+        </w:rPr>
+        <w:t xml:space="preserve"> and how to discover the input and output dimensions of the models in the stack. This included instantiating random tensors and debugging the code.</w:t>
+      </w:r>
+    </w:p>
+    <w:p>
+      <w:pPr>
+        <w:rPr>
+          <w:rFonts w:ascii="Calibri" w:hAnsi="Calibri" w:cs="Calibri"/>
+          <w:lang w:val="en-GB"/>
+        </w:rPr>
+      </w:pPr>
+    </w:p>
+    <w:p>
+      <w:pPr>
         <w:rPr>
           <w:rFonts w:ascii="Calibri" w:hAnsi="Calibri" w:cs="Calibri"/>
           <w:b/>
           <w:bCs/>
           <w:lang w:val="en-GB"/>
         </w:rPr>
-        <w:t>arcode scanning</w:t>
-      </w:r>
-    </w:p>
-    <w:p>
-      <w:pPr>
-        <w:rPr>
-          <w:rFonts w:ascii="Calibri" w:hAnsi="Calibri" w:cs="Calibri"/>
-          <w:lang w:val="en-GB"/>
-        </w:rPr>
-      </w:pPr>
-      <w:r>
-        <w:rPr>
-          <w:rFonts w:ascii="Calibri" w:hAnsi="Calibri" w:cs="Calibri"/>
-          <w:lang w:val="en-GB"/>
-        </w:rPr>
-        <w:t xml:space="preserve">Our supervisor </w:t>
-      </w:r>
-      <w:r>
-        <w:rPr>
-          <w:rFonts w:ascii="Calibri" w:hAnsi="Calibri" w:cs="Calibri"/>
-          <w:lang w:val="en-GB"/>
-        </w:rPr>
-        <w:t xml:space="preserve">advised us to test on the whole dataset before we decide to include the </w:t>
-      </w:r>
-      <w:r>
-        <w:rPr>
-          <w:rFonts w:ascii="Calibri" w:hAnsi="Calibri" w:cs="Calibri"/>
-          <w:lang w:val="en-GB"/>
-        </w:rPr>
-        <w:t>Old-school Barcode scanning</w:t>
-      </w:r>
-      <w:r>
-        <w:rPr>
-          <w:rFonts w:ascii="Calibri" w:hAnsi="Calibri" w:cs="Calibri"/>
-          <w:lang w:val="en-GB"/>
-        </w:rPr>
-        <w:t xml:space="preserve"> in our final model. We took the decision to follow our supervisor’s advice. </w:t>
+      </w:pPr>
+      <w:r>
+        <w:rPr>
+          <w:rFonts w:ascii="Calibri" w:hAnsi="Calibri" w:cs="Calibri"/>
+          <w:b/>
+          <w:bCs/>
+          <w:lang w:val="en-GB"/>
+        </w:rPr>
+        <w:t>Results</w:t>
+      </w:r>
+    </w:p>
+    <w:p>
+      <w:pPr>
+        <w:rPr>
+          <w:rFonts w:ascii="Calibri" w:hAnsi="Calibri" w:cs="Calibri"/>
+          <w:lang w:val="en-GB"/>
+        </w:rPr>
+      </w:pPr>
+      <w:r>
+        <w:rPr>
+          <w:rFonts w:ascii="Calibri" w:hAnsi="Calibri" w:cs="Calibri"/>
+          <w:lang w:val="en-GB"/>
+        </w:rPr>
+        <w:t xml:space="preserve">We got advice on what metrics to include in the results section in our rapport. This included Accuracy, validation and training loss, confusion matrix over the numbers in order to determine which numbers the model struggles with and which it does not, </w:t>
+      </w:r>
+      <w:r>
+        <w:rPr>
+          <w:rFonts w:ascii="Calibri" w:hAnsi="Calibri" w:cs="Calibri"/>
+          <w:lang w:val="en-GB"/>
+        </w:rPr>
+        <w:t>Jaccard similarity</w:t>
+      </w:r>
+      <w:r>
+        <w:rPr>
+          <w:rFonts w:ascii="Calibri" w:hAnsi="Calibri" w:cs="Calibri"/>
+          <w:lang w:val="en-GB"/>
+        </w:rPr>
+        <w:t xml:space="preserve"> to determine the overlap between the predicted bounding boxes and the ground truth</w:t>
       </w:r>
     </w:p>
     <w:sectPr>
@@ -5359,7 +5732,7 @@
 <w:ftr xmlns:wpc="http://schemas.microsoft.com/office/word/2010/wordprocessingCanvas" xmlns:cx="http://schemas.microsoft.com/office/drawing/2014/chartex" xmlns:cx1="http://schemas.microsoft.com/office/drawing/2015/9/8/chartex" xmlns:cx2="http://schemas.microsoft.com/office/drawing/2015/10/21/chartex" xmlns:cx3="http://schemas.microsoft.com/office/drawing/2016/5/9/chartex" xmlns:cx4="http://schemas.microsoft.com/office/drawing/2016/5/10/chartex" xmlns:cx5="http://schemas.microsoft.com/office/drawing/2016/5/11/chartex" xmlns:cx6="http://schemas.microsoft.com/office/drawing/2016/5/12/chartex" xmlns:cx7="http://schemas.microsoft.com/office/drawing/2016/5/13/chartex" xmlns:cx8="http://schemas.microsoft.com/office/drawing/2016/5/14/chartex" xmlns:mc="http://schemas.openxmlformats.org/markup-compatibility/2006" xmlns:aink="http://schemas.microsoft.com/office/drawing/2016/ink" xmlns:am3d="http://schemas.microsoft.com/office/drawing/2017/model3d" xmlns:o="urn:schemas-microsoft-com:office:office" xmlns:oel="http://schemas.microsoft.com/office/2019/extlst" xmlns:r="http://schemas.openxmlformats.org/officeDocument/2006/relationships" xmlns:m="http://schemas.openxmlformats.org/officeDocument/2006/math" xmlns:v="urn:schemas-microsoft-com:vml" xmlns:wp14="http://schemas.microsoft.com/office/word/2010/wordprocessingDrawing" xmlns:wp="http://schemas.openxmlformats.org/drawingml/2006/wordprocessingDrawing" xmlns:w10="urn:schemas-microsoft-com:office:word" xmlns:w="http://schemas.openxmlformats.org/wordprocessingml/2006/main" xmlns:w14="http://schemas.microsoft.com/office/word/2010/wordml" xmlns:w15="http://schemas.microsoft.com/office/word/2012/wordml" xmlns:w16cex="http://schemas.microsoft.com/office/word/2018/wordml/cex" xmlns:w16cid="http://schemas.microsoft.com/office/word/2016/wordml/cid" xmlns:w16="http://schemas.microsoft.com/office/word/2018/wordml" xmlns:w16sdtdh="http://schemas.microsoft.com/office/word/2020/wordml/sdtdatahash" xmlns:w16se="http://schemas.microsoft.com/office/word/2015/wordml/symex" xmlns:wpg="http://schemas.microsoft.com/office/word/2010/wordprocessingGroup" xmlns:wpi="http://schemas.microsoft.com/office/word/2010/wordprocessingInk" xmlns:wne="http://schemas.microsoft.com/office/word/2006/wordml" xmlns:wps="http://schemas.microsoft.com/office/word/2010/wordprocessingShape" mc:Ignorable="w14 w15 w16se w16cid w16 w16cex w16sdtdh wp14">
   <w:p>
     <w:pPr>
-      <w:pStyle w:val="Sidefod"/>
+      <w:pStyle w:val="Footer"/>
       <w:jc w:val="center"/>
     </w:pPr>
     <w:r>
@@ -5384,7 +5757,7 @@
   </w:p>
   <w:p>
     <w:pPr>
-      <w:pStyle w:val="Sidefod"/>
+      <w:pStyle w:val="Footer"/>
     </w:pPr>
   </w:p>
 </w:ftr>
@@ -6536,7 +6909,7 @@
       <w:lang w:val="en-US" w:eastAsia="en-US"/>
     </w:rPr>
   </w:style>
-  <w:style w:type="paragraph" w:styleId="Overskrift1">
+  <w:style w:type="paragraph" w:styleId="Heading1">
     <w:name w:val="heading 1"/>
     <w:basedOn w:val="Normal"/>
     <w:next w:val="Normal"/>
@@ -6556,13 +6929,13 @@
       <w:szCs w:val="32"/>
     </w:rPr>
   </w:style>
-  <w:style w:type="character" w:default="1" w:styleId="Standardskrifttypeiafsnit">
+  <w:style w:type="character" w:default="1" w:styleId="DefaultParagraphFont">
     <w:name w:val="Default Paragraph Font"/>
     <w:uiPriority w:val="1"/>
     <w:semiHidden/>
     <w:unhideWhenUsed/>
   </w:style>
-  <w:style w:type="table" w:default="1" w:styleId="Tabel-Normal">
+  <w:style w:type="table" w:default="1" w:styleId="TableNormal">
     <w:name w:val="Normal Table"/>
     <w:uiPriority w:val="99"/>
     <w:semiHidden/>
@@ -6577,15 +6950,15 @@
       </w:tblCellMar>
     </w:tblPr>
   </w:style>
-  <w:style w:type="numbering" w:default="1" w:styleId="Ingenoversigt">
+  <w:style w:type="numbering" w:default="1" w:styleId="NoList">
     <w:name w:val="No List"/>
     <w:uiPriority w:val="99"/>
     <w:semiHidden/>
     <w:unhideWhenUsed/>
   </w:style>
-  <w:style w:type="table" w:styleId="Tabel-Gitter">
+  <w:style w:type="table" w:styleId="TableGrid">
     <w:name w:val="Table Grid"/>
-    <w:basedOn w:val="Tabel-Normal"/>
+    <w:basedOn w:val="TableNormal"/>
     <w:rsid w:val="006E0A83"/>
     <w:tblPr>
       <w:tblBorders>
@@ -6598,7 +6971,7 @@
       </w:tblBorders>
     </w:tblPr>
   </w:style>
-  <w:style w:type="character" w:styleId="BesgtLink">
+  <w:style w:type="character" w:styleId="FollowedHyperlink">
     <w:name w:val="FollowedHyperlink"/>
     <w:rsid w:val="00CB7E76"/>
     <w:rPr>
@@ -6621,10 +6994,10 @@
       <w:effect w:val="none"/>
     </w:rPr>
   </w:style>
-  <w:style w:type="paragraph" w:styleId="Sidehoved">
+  <w:style w:type="paragraph" w:styleId="Header">
     <w:name w:val="header"/>
     <w:basedOn w:val="Normal"/>
-    <w:link w:val="SidehovedTegn"/>
+    <w:link w:val="HeaderChar"/>
     <w:rsid w:val="00520380"/>
     <w:pPr>
       <w:tabs>
@@ -6633,9 +7006,9 @@
       </w:tabs>
     </w:pPr>
   </w:style>
-  <w:style w:type="character" w:customStyle="1" w:styleId="SidehovedTegn">
-    <w:name w:val="Sidehoved Tegn"/>
-    <w:link w:val="Sidehoved"/>
+  <w:style w:type="character" w:customStyle="1" w:styleId="HeaderChar">
+    <w:name w:val="Header Char"/>
+    <w:link w:val="Header"/>
     <w:rsid w:val="00520380"/>
     <w:rPr>
       <w:sz w:val="24"/>
@@ -6643,10 +7016,10 @@
       <w:lang w:val="en-US" w:eastAsia="en-US"/>
     </w:rPr>
   </w:style>
-  <w:style w:type="paragraph" w:styleId="Sidefod">
+  <w:style w:type="paragraph" w:styleId="Footer">
     <w:name w:val="footer"/>
     <w:basedOn w:val="Normal"/>
-    <w:link w:val="SidefodTegn"/>
+    <w:link w:val="FooterChar"/>
     <w:uiPriority w:val="99"/>
     <w:rsid w:val="00520380"/>
     <w:pPr>
@@ -6656,9 +7029,9 @@
       </w:tabs>
     </w:pPr>
   </w:style>
-  <w:style w:type="character" w:customStyle="1" w:styleId="SidefodTegn">
-    <w:name w:val="Sidefod Tegn"/>
-    <w:link w:val="Sidefod"/>
+  <w:style w:type="character" w:customStyle="1" w:styleId="FooterChar">
+    <w:name w:val="Footer Char"/>
+    <w:link w:val="Footer"/>
     <w:uiPriority w:val="99"/>
     <w:rsid w:val="00520380"/>
     <w:rPr>
@@ -6667,9 +7040,9 @@
       <w:lang w:val="en-US" w:eastAsia="en-US"/>
     </w:rPr>
   </w:style>
-  <w:style w:type="character" w:styleId="Ulstomtale">
+  <w:style w:type="character" w:styleId="UnresolvedMention">
     <w:name w:val="Unresolved Mention"/>
-    <w:basedOn w:val="Standardskrifttypeiafsnit"/>
+    <w:basedOn w:val="DefaultParagraphFont"/>
     <w:uiPriority w:val="99"/>
     <w:semiHidden/>
     <w:unhideWhenUsed/>
@@ -6679,7 +7052,7 @@
       <w:shd w:val="clear" w:color="auto" w:fill="E1DFDD"/>
     </w:rPr>
   </w:style>
-  <w:style w:type="paragraph" w:styleId="Listeafsnit">
+  <w:style w:type="paragraph" w:styleId="ListParagraph">
     <w:name w:val="List Paragraph"/>
     <w:basedOn w:val="Normal"/>
     <w:uiPriority w:val="34"/>

</xml_diff>

<commit_message>
Upaded logbook with entry 17_06
</commit_message>
<xml_diff>
--- a/Logbook.docx
+++ b/Logbook.docx
@@ -323,62 +323,30 @@
           <w:rFonts w:ascii="Calibri" w:hAnsi="Calibri" w:cs="Calibri"/>
           <w:iCs/>
         </w:rPr>
-        <w:t>We made a draft for our “</w:t>
-      </w:r>
-      <w:proofErr w:type="spellStart"/>
-      <w:r>
-        <w:rPr>
-          <w:rFonts w:ascii="Calibri" w:hAnsi="Calibri" w:cs="Calibri"/>
-          <w:iCs/>
-        </w:rPr>
-        <w:t>Samarbejdsaftale</w:t>
-      </w:r>
-      <w:proofErr w:type="spellEnd"/>
-      <w:r>
-        <w:rPr>
-          <w:rFonts w:ascii="Calibri" w:hAnsi="Calibri" w:cs="Calibri"/>
-          <w:iCs/>
-        </w:rPr>
-        <w:t>”.</w:t>
-      </w:r>
-    </w:p>
-    <w:p>
-      <w:pPr>
-        <w:rPr>
-          <w:rFonts w:ascii="Calibri" w:hAnsi="Calibri" w:cs="Calibri"/>
-          <w:iCs/>
-        </w:rPr>
-      </w:pPr>
-    </w:p>
-    <w:p>
-      <w:pPr>
-        <w:rPr>
-          <w:rFonts w:ascii="Calibri" w:hAnsi="Calibri" w:cs="Calibri"/>
-          <w:iCs/>
-        </w:rPr>
-      </w:pPr>
-      <w:r>
-        <w:rPr>
-          <w:rFonts w:ascii="Calibri" w:hAnsi="Calibri" w:cs="Calibri"/>
-          <w:iCs/>
-        </w:rPr>
-        <w:t xml:space="preserve">We had questions about general info regarding the project, </w:t>
-      </w:r>
-      <w:proofErr w:type="gramStart"/>
-      <w:r>
-        <w:rPr>
-          <w:rFonts w:ascii="Calibri" w:hAnsi="Calibri" w:cs="Calibri"/>
-          <w:iCs/>
-        </w:rPr>
-        <w:t>e.g.</w:t>
-      </w:r>
-      <w:proofErr w:type="gramEnd"/>
-      <w:r>
-        <w:rPr>
-          <w:rFonts w:ascii="Calibri" w:hAnsi="Calibri" w:cs="Calibri"/>
-          <w:iCs/>
-        </w:rPr>
-        <w:t xml:space="preserve"> ‘how does the data set look like?’, and decided to write a mail to our supervisor, Maxim.</w:t>
+        <w:t>We made a draft for our “Samarbejdsaftale”.</w:t>
+      </w:r>
+    </w:p>
+    <w:p>
+      <w:pPr>
+        <w:rPr>
+          <w:rFonts w:ascii="Calibri" w:hAnsi="Calibri" w:cs="Calibri"/>
+          <w:iCs/>
+        </w:rPr>
+      </w:pPr>
+    </w:p>
+    <w:p>
+      <w:pPr>
+        <w:rPr>
+          <w:rFonts w:ascii="Calibri" w:hAnsi="Calibri" w:cs="Calibri"/>
+          <w:iCs/>
+        </w:rPr>
+      </w:pPr>
+      <w:r>
+        <w:rPr>
+          <w:rFonts w:ascii="Calibri" w:hAnsi="Calibri" w:cs="Calibri"/>
+          <w:iCs/>
+        </w:rPr>
+        <w:t>We had questions about general info regarding the project, e.g. ‘how does the data set look like?’, and decided to write a mail to our supervisor, Maxim.</w:t>
       </w:r>
     </w:p>
     <w:p>
@@ -410,37 +378,12 @@
         </w:rPr>
         <w:t xml:space="preserve"> agreed that we would meet next Wednesday, having the necessary material read such that the project plan can be completed. (Chapter 2 to 5 in </w:t>
       </w:r>
-      <w:proofErr w:type="spellStart"/>
-      <w:r>
-        <w:rPr>
-          <w:rFonts w:ascii="Calibri" w:hAnsi="Calibri" w:cs="Calibri"/>
-          <w:iCs/>
-        </w:rPr>
-        <w:t>Styrk</w:t>
-      </w:r>
-      <w:proofErr w:type="spellEnd"/>
-      <w:r>
-        <w:rPr>
-          <w:rFonts w:ascii="Calibri" w:hAnsi="Calibri" w:cs="Calibri"/>
-          <w:iCs/>
-        </w:rPr>
-        <w:t xml:space="preserve"> </w:t>
-      </w:r>
-      <w:proofErr w:type="spellStart"/>
-      <w:r>
-        <w:rPr>
-          <w:rFonts w:ascii="Calibri" w:hAnsi="Calibri" w:cs="Calibri"/>
-          <w:iCs/>
-        </w:rPr>
-        <w:t>Projektarbejdet</w:t>
-      </w:r>
-      <w:proofErr w:type="spellEnd"/>
-      <w:r>
-        <w:rPr>
-          <w:rFonts w:ascii="Calibri" w:hAnsi="Calibri" w:cs="Calibri"/>
-          <w:iCs/>
-        </w:rPr>
-        <w:t xml:space="preserve"> and the Canvas Manual</w:t>
+      <w:r>
+        <w:rPr>
+          <w:rFonts w:ascii="Calibri" w:hAnsi="Calibri" w:cs="Calibri"/>
+          <w:iCs/>
+        </w:rPr>
+        <w:t>Styrk Projektarbejdet and the Canvas Manual</w:t>
       </w:r>
       <w:r>
         <w:rPr>
@@ -521,23 +464,7 @@
           <w:rFonts w:ascii="Calibri" w:hAnsi="Calibri" w:cs="Calibri"/>
           <w:lang w:val="en" w:eastAsia="en-GB"/>
         </w:rPr>
-        <w:t xml:space="preserve">We completed as much of the </w:t>
-      </w:r>
-      <w:proofErr w:type="spellStart"/>
-      <w:r>
-        <w:rPr>
-          <w:rFonts w:ascii="Calibri" w:hAnsi="Calibri" w:cs="Calibri"/>
-          <w:lang w:val="en" w:eastAsia="en-GB"/>
-        </w:rPr>
-        <w:t>ProjectCanvas</w:t>
-      </w:r>
-      <w:proofErr w:type="spellEnd"/>
-      <w:r>
-        <w:rPr>
-          <w:rFonts w:ascii="Calibri" w:hAnsi="Calibri" w:cs="Calibri"/>
-          <w:lang w:val="en" w:eastAsia="en-GB"/>
-        </w:rPr>
-        <w:t xml:space="preserve"> as possible. Still needs milestones and actions. We assume this will be easier to complete after the data has been explored more. </w:t>
+        <w:t xml:space="preserve">We completed as much of the ProjectCanvas as possible. Still needs milestones and actions. We assume this will be easier to complete after the data has been explored more. </w:t>
       </w:r>
     </w:p>
     <w:p>
@@ -2015,23 +1942,7 @@
           <w:rFonts w:ascii="Calibri" w:hAnsi="Calibri" w:cs="Calibri"/>
           <w:iCs/>
         </w:rPr>
-        <w:t xml:space="preserve">Some parts of the rapport </w:t>
-      </w:r>
-      <w:proofErr w:type="gramStart"/>
-      <w:r>
-        <w:rPr>
-          <w:rFonts w:ascii="Calibri" w:hAnsi="Calibri" w:cs="Calibri"/>
-          <w:iCs/>
-        </w:rPr>
-        <w:t>makes</w:t>
-      </w:r>
-      <w:proofErr w:type="gramEnd"/>
-      <w:r>
-        <w:rPr>
-          <w:rFonts w:ascii="Calibri" w:hAnsi="Calibri" w:cs="Calibri"/>
-          <w:iCs/>
-        </w:rPr>
-        <w:t xml:space="preserve"> use of stuff that is only introduced on later pages</w:t>
+        <w:t>Some parts of the rapport makes use of stuff that is only introduced on later pages</w:t>
       </w:r>
     </w:p>
     <w:p>
@@ -2627,23 +2538,7 @@
           <w:rFonts w:ascii="Calibri" w:hAnsi="Calibri" w:cs="Calibri"/>
           <w:iCs/>
         </w:rPr>
-        <w:t xml:space="preserve"> has looked into </w:t>
-      </w:r>
-      <w:proofErr w:type="spellStart"/>
-      <w:r>
-        <w:rPr>
-          <w:rFonts w:ascii="Calibri" w:hAnsi="Calibri" w:cs="Calibri"/>
-          <w:iCs/>
-        </w:rPr>
-        <w:t>weights&amp;biases</w:t>
-      </w:r>
-      <w:proofErr w:type="spellEnd"/>
-      <w:r>
-        <w:rPr>
-          <w:rFonts w:ascii="Calibri" w:hAnsi="Calibri" w:cs="Calibri"/>
-          <w:iCs/>
-        </w:rPr>
-        <w:t>, but it is not finished, and will also look into old-school computer-vision techniques for barcode-scanning. Michael will also look into confidence scores.</w:t>
+        <w:t xml:space="preserve"> has looked into weights&amp;biases, but it is not finished, and will also look into old-school computer-vision techniques for barcode-scanning. Michael will also look into confidence scores.</w:t>
       </w:r>
     </w:p>
     <w:p>
@@ -2677,23 +2572,7 @@
           <w:rFonts w:ascii="Calibri" w:hAnsi="Calibri" w:cs="Calibri"/>
           <w:iCs/>
         </w:rPr>
-        <w:t xml:space="preserve"> the </w:t>
-      </w:r>
-      <w:proofErr w:type="spellStart"/>
-      <w:r>
-        <w:rPr>
-          <w:rFonts w:ascii="Calibri" w:hAnsi="Calibri" w:cs="Calibri"/>
-          <w:iCs/>
-        </w:rPr>
-        <w:t>SynthText-dataloader</w:t>
-      </w:r>
-      <w:proofErr w:type="spellEnd"/>
-      <w:r>
-        <w:rPr>
-          <w:rFonts w:ascii="Calibri" w:hAnsi="Calibri" w:cs="Calibri"/>
-          <w:iCs/>
-        </w:rPr>
-        <w:t xml:space="preserve"> which the CRAFT has been trained on in the reimplementation by </w:t>
+        <w:t xml:space="preserve"> the SynthText-dataloader which the CRAFT has been trained on in the reimplementation by </w:t>
       </w:r>
       <w:r>
         <w:rPr>
@@ -2751,23 +2630,7 @@
           <w:rFonts w:ascii="Calibri" w:hAnsi="Calibri" w:cs="Calibri"/>
           <w:iCs/>
         </w:rPr>
-        <w:t xml:space="preserve"> </w:t>
-      </w:r>
-      <w:proofErr w:type="spellStart"/>
-      <w:r>
-        <w:rPr>
-          <w:rFonts w:ascii="Calibri" w:hAnsi="Calibri" w:cs="Calibri"/>
-          <w:iCs/>
-        </w:rPr>
-        <w:t>criterias</w:t>
-      </w:r>
-      <w:proofErr w:type="spellEnd"/>
-      <w:r>
-        <w:rPr>
-          <w:rFonts w:ascii="Calibri" w:hAnsi="Calibri" w:cs="Calibri"/>
-          <w:iCs/>
-        </w:rPr>
-        <w:t xml:space="preserve"> </w:t>
+        <w:t xml:space="preserve"> criterias </w:t>
       </w:r>
       <w:r>
         <w:rPr>
@@ -3363,41 +3226,13 @@
         <w:rPr>
           <w:rFonts w:ascii="Calibri" w:hAnsi="Calibri" w:cs="Calibri"/>
         </w:rPr>
-        <w:t xml:space="preserve">We had a discussion which clarified how this project would be used in a real-world setting if this project was to be used by </w:t>
-      </w:r>
-      <w:proofErr w:type="spellStart"/>
-      <w:r>
-        <w:rPr>
-          <w:rFonts w:ascii="Calibri" w:hAnsi="Calibri" w:cs="Calibri"/>
-        </w:rPr>
-        <w:t>Otovo</w:t>
-      </w:r>
-      <w:proofErr w:type="spellEnd"/>
-      <w:r>
-        <w:rPr>
-          <w:rFonts w:ascii="Calibri" w:hAnsi="Calibri" w:cs="Calibri"/>
-        </w:rPr>
-        <w:t xml:space="preserve">. </w:t>
-      </w:r>
-      <w:r>
-        <w:rPr>
-          <w:rFonts w:ascii="Calibri" w:hAnsi="Calibri" w:cs="Calibri"/>
-        </w:rPr>
-        <w:t xml:space="preserve">In the real world </w:t>
-      </w:r>
-      <w:proofErr w:type="spellStart"/>
-      <w:r>
-        <w:rPr>
-          <w:rFonts w:ascii="Calibri" w:hAnsi="Calibri" w:cs="Calibri"/>
-        </w:rPr>
-        <w:t>Otovo</w:t>
-      </w:r>
-      <w:proofErr w:type="spellEnd"/>
-      <w:r>
-        <w:rPr>
-          <w:rFonts w:ascii="Calibri" w:hAnsi="Calibri" w:cs="Calibri"/>
-        </w:rPr>
-        <w:t xml:space="preserve"> wouldn’t have the correct label for the electricity meter. We got suggestion on how to calculate the confidence score </w:t>
+        <w:t xml:space="preserve">We had a discussion which clarified how this project would be used in a real-world setting if this project was to be used by Otovo. </w:t>
+      </w:r>
+      <w:r>
+        <w:rPr>
+          <w:rFonts w:ascii="Calibri" w:hAnsi="Calibri" w:cs="Calibri"/>
+        </w:rPr>
+        <w:t xml:space="preserve">In the real world Otovo wouldn’t have the correct label for the electricity meter. We got suggestion on how to calculate the confidence score </w:t>
       </w:r>
       <w:r>
         <w:rPr>
@@ -3699,23 +3534,7 @@
           <w:rFonts w:ascii="Calibri" w:hAnsi="Calibri" w:cs="Calibri"/>
           <w:lang w:val="en-GB"/>
         </w:rPr>
-        <w:t xml:space="preserve">we can blackbox for the models. He continued to explain us about how CRAFT works with a </w:t>
-      </w:r>
-      <w:proofErr w:type="spellStart"/>
-      <w:r>
-        <w:rPr>
-          <w:rFonts w:ascii="Calibri" w:hAnsi="Calibri" w:cs="Calibri"/>
-          <w:lang w:val="en-GB"/>
-        </w:rPr>
-        <w:t>UNet</w:t>
-      </w:r>
-      <w:proofErr w:type="spellEnd"/>
-      <w:r>
-        <w:rPr>
-          <w:rFonts w:ascii="Calibri" w:hAnsi="Calibri" w:cs="Calibri"/>
-          <w:lang w:val="en-GB"/>
-        </w:rPr>
-        <w:t xml:space="preserve"> architecture</w:t>
+        <w:t>we can blackbox for the models. He continued to explain us about how CRAFT works with a UNet architecture</w:t>
       </w:r>
       <w:r>
         <w:rPr>
@@ -3766,23 +3585,7 @@
           <w:rFonts w:ascii="Calibri" w:hAnsi="Calibri" w:cs="Calibri"/>
           <w:lang w:val="en-GB"/>
         </w:rPr>
-        <w:t xml:space="preserve">After the meeting, we decided to each look further into </w:t>
-      </w:r>
-      <w:proofErr w:type="spellStart"/>
-      <w:r>
-        <w:rPr>
-          <w:rFonts w:ascii="Calibri" w:hAnsi="Calibri" w:cs="Calibri"/>
-          <w:lang w:val="en-GB"/>
-        </w:rPr>
-        <w:t>pytorch</w:t>
-      </w:r>
-      <w:proofErr w:type="spellEnd"/>
-      <w:r>
-        <w:rPr>
-          <w:rFonts w:ascii="Calibri" w:hAnsi="Calibri" w:cs="Calibri"/>
-          <w:lang w:val="en-GB"/>
-        </w:rPr>
-        <w:t>.</w:t>
+        <w:t>After the meeting, we decided to each look further into pytorch.</w:t>
       </w:r>
     </w:p>
     <w:p>
@@ -3882,35 +3685,7 @@
         <w:rPr>
           <w:rFonts w:ascii="Calibri" w:hAnsi="Calibri" w:cs="Calibri"/>
         </w:rPr>
-        <w:t xml:space="preserve">look more into the code with debugging. After that we also talked about pre-processing – and what was wrong with the results of our transfer learning model. We suspect that it may have something to do with </w:t>
-      </w:r>
-      <w:proofErr w:type="spellStart"/>
-      <w:r>
-        <w:rPr>
-          <w:rFonts w:ascii="Calibri" w:hAnsi="Calibri" w:cs="Calibri"/>
-        </w:rPr>
-        <w:t>imgH</w:t>
-      </w:r>
-      <w:proofErr w:type="spellEnd"/>
-      <w:r>
-        <w:rPr>
-          <w:rFonts w:ascii="Calibri" w:hAnsi="Calibri" w:cs="Calibri"/>
-        </w:rPr>
-        <w:t xml:space="preserve"> and </w:t>
-      </w:r>
-      <w:proofErr w:type="spellStart"/>
-      <w:r>
-        <w:rPr>
-          <w:rFonts w:ascii="Calibri" w:hAnsi="Calibri" w:cs="Calibri"/>
-        </w:rPr>
-        <w:t>imgW</w:t>
-      </w:r>
-      <w:proofErr w:type="spellEnd"/>
-      <w:r>
-        <w:rPr>
-          <w:rFonts w:ascii="Calibri" w:hAnsi="Calibri" w:cs="Calibri"/>
-        </w:rPr>
-        <w:t xml:space="preserve"> or with how we handle the outputs in prediction. We also talked about importing a barcode scanner model and using that to find the barcode labels.</w:t>
+        <w:t>look more into the code with debugging. After that we also talked about pre-processing – and what was wrong with the results of our transfer learning model. We suspect that it may have something to do with imgH and imgW or with how we handle the outputs in prediction. We also talked about importing a barcode scanner model and using that to find the barcode labels.</w:t>
       </w:r>
     </w:p>
     <w:p>
@@ -3966,23 +3741,7 @@
           <w:rFonts w:ascii="Calibri" w:hAnsi="Calibri" w:cs="Calibri"/>
           <w:iCs/>
         </w:rPr>
-        <w:t xml:space="preserve">Will debugged the code for the outcome of the prediction in the EasyOCR </w:t>
-      </w:r>
-      <w:proofErr w:type="gramStart"/>
-      <w:r>
-        <w:rPr>
-          <w:rFonts w:ascii="Calibri" w:hAnsi="Calibri" w:cs="Calibri"/>
-          <w:iCs/>
-        </w:rPr>
-        <w:t>model(</w:t>
-      </w:r>
-      <w:proofErr w:type="gramEnd"/>
-      <w:r>
-        <w:rPr>
-          <w:rFonts w:ascii="Calibri" w:hAnsi="Calibri" w:cs="Calibri"/>
-          <w:iCs/>
-        </w:rPr>
-        <w:t>CTC part)</w:t>
+        <w:t>Will debugged the code for the outcome of the prediction in the EasyOCR model(CTC part)</w:t>
       </w:r>
     </w:p>
     <w:p>
@@ -4041,48 +3800,7 @@
           <w:rFonts w:ascii="Calibri" w:hAnsi="Calibri" w:cs="Calibri"/>
           <w:iCs/>
         </w:rPr>
-        <w:t xml:space="preserve">Mathias – Will research into </w:t>
-      </w:r>
-      <w:proofErr w:type="spellStart"/>
-      <w:r>
-        <w:rPr>
-          <w:rFonts w:ascii="Calibri" w:hAnsi="Calibri" w:cs="Calibri"/>
-          <w:iCs/>
-        </w:rPr>
-        <w:t>imgH</w:t>
-      </w:r>
-      <w:proofErr w:type="spellEnd"/>
-      <w:r>
-        <w:rPr>
-          <w:rFonts w:ascii="Calibri" w:hAnsi="Calibri" w:cs="Calibri"/>
-          <w:iCs/>
-        </w:rPr>
-        <w:t xml:space="preserve"> and </w:t>
-      </w:r>
-      <w:proofErr w:type="spellStart"/>
-      <w:proofErr w:type="gramStart"/>
-      <w:r>
-        <w:rPr>
-          <w:rFonts w:ascii="Calibri" w:hAnsi="Calibri" w:cs="Calibri"/>
-          <w:iCs/>
-        </w:rPr>
-        <w:t>imgW</w:t>
-      </w:r>
-      <w:proofErr w:type="spellEnd"/>
-      <w:r>
-        <w:rPr>
-          <w:rFonts w:ascii="Calibri" w:hAnsi="Calibri" w:cs="Calibri"/>
-          <w:iCs/>
-        </w:rPr>
-        <w:t>(</w:t>
-      </w:r>
-      <w:proofErr w:type="gramEnd"/>
-      <w:r>
-        <w:rPr>
-          <w:rFonts w:ascii="Calibri" w:hAnsi="Calibri" w:cs="Calibri"/>
-          <w:iCs/>
-        </w:rPr>
-        <w:t>Image Dimensions) on  how we can get a better prediction result.</w:t>
+        <w:t>Mathias – Will research into imgH and imgW(Image Dimensions) on  how we can get a better prediction result.</w:t>
       </w:r>
     </w:p>
     <w:p>
@@ -4328,157 +4046,73 @@
           <w:rFonts w:ascii="Calibri" w:hAnsi="Calibri" w:cs="Calibri"/>
         </w:rPr>
         <w:lastRenderedPageBreak/>
-        <w:t xml:space="preserve">the </w:t>
-      </w:r>
-      <w:proofErr w:type="gramStart"/>
-      <w:r>
-        <w:rPr>
-          <w:rFonts w:ascii="Calibri" w:hAnsi="Calibri" w:cs="Calibri"/>
-        </w:rPr>
-        <w:t>barcode(</w:t>
-      </w:r>
-      <w:proofErr w:type="gramEnd"/>
-      <w:r>
-        <w:rPr>
-          <w:rFonts w:ascii="Calibri" w:hAnsi="Calibri" w:cs="Calibri"/>
-        </w:rPr>
-        <w:t>only serial numbers) and this is also something that our supervisor suggest that we exclude.</w:t>
-      </w:r>
-    </w:p>
-    <w:p>
-      <w:pPr>
-        <w:rPr>
-          <w:rFonts w:ascii="Calibri" w:hAnsi="Calibri" w:cs="Calibri"/>
-        </w:rPr>
-      </w:pPr>
-    </w:p>
-    <w:p>
-      <w:pPr>
-        <w:rPr>
-          <w:rFonts w:ascii="Calibri" w:hAnsi="Calibri" w:cs="Calibri"/>
-        </w:rPr>
-      </w:pPr>
-      <w:r>
-        <w:rPr>
-          <w:rFonts w:ascii="Calibri" w:hAnsi="Calibri" w:cs="Calibri"/>
-        </w:rPr>
-        <w:t xml:space="preserve">We talked about </w:t>
-      </w:r>
-      <w:proofErr w:type="spellStart"/>
-      <w:r>
-        <w:rPr>
-          <w:rFonts w:ascii="Calibri" w:hAnsi="Calibri" w:cs="Calibri"/>
-        </w:rPr>
-        <w:t>VisualStudio</w:t>
-      </w:r>
-      <w:proofErr w:type="spellEnd"/>
-      <w:r>
-        <w:rPr>
-          <w:rFonts w:ascii="Calibri" w:hAnsi="Calibri" w:cs="Calibri"/>
-        </w:rPr>
-        <w:t xml:space="preserve"> for Remote Desktop</w:t>
-      </w:r>
-      <w:r>
-        <w:rPr>
-          <w:rFonts w:ascii="Calibri" w:hAnsi="Calibri" w:cs="Calibri"/>
-        </w:rPr>
-        <w:t xml:space="preserve"> and how it might save us the hassle of using </w:t>
-      </w:r>
-      <w:proofErr w:type="spellStart"/>
-      <w:r>
-        <w:rPr>
-          <w:rFonts w:ascii="Calibri" w:hAnsi="Calibri" w:cs="Calibri"/>
-        </w:rPr>
-        <w:t>ThinLinc</w:t>
-      </w:r>
-      <w:proofErr w:type="spellEnd"/>
-      <w:r>
-        <w:rPr>
-          <w:rFonts w:ascii="Calibri" w:hAnsi="Calibri" w:cs="Calibri"/>
-        </w:rPr>
-        <w:t xml:space="preserve"> by directly connecting to a DTU PC from our own Desktops IDE.</w:t>
-      </w:r>
-    </w:p>
-    <w:p>
-      <w:pPr>
-        <w:rPr>
-          <w:rFonts w:ascii="Calibri" w:hAnsi="Calibri" w:cs="Calibri"/>
-        </w:rPr>
-      </w:pPr>
-    </w:p>
-    <w:p>
-      <w:pPr>
-        <w:rPr>
-          <w:rFonts w:ascii="Calibri" w:hAnsi="Calibri" w:cs="Calibri"/>
-        </w:rPr>
-      </w:pPr>
-      <w:r>
-        <w:rPr>
-          <w:rFonts w:ascii="Calibri" w:hAnsi="Calibri" w:cs="Calibri"/>
-        </w:rPr>
-        <w:t xml:space="preserve">For handling model results (Loss/Accuracy, etc.) our supervisor recommended us a plug-in API in python that do the visualization (Insert here, I forgot what it was called something with </w:t>
-      </w:r>
-      <w:proofErr w:type="spellStart"/>
-      <w:r>
-        <w:rPr>
-          <w:rFonts w:ascii="Calibri" w:hAnsi="Calibri" w:cs="Calibri"/>
-        </w:rPr>
-        <w:t>widgets&amp;labels</w:t>
-      </w:r>
-      <w:proofErr w:type="spellEnd"/>
-      <w:r>
-        <w:rPr>
-          <w:rFonts w:ascii="Calibri" w:hAnsi="Calibri" w:cs="Calibri"/>
-        </w:rPr>
-        <w:t xml:space="preserve"> or </w:t>
-      </w:r>
-      <w:proofErr w:type="spellStart"/>
-      <w:r>
-        <w:rPr>
-          <w:rFonts w:ascii="Calibri" w:hAnsi="Calibri" w:cs="Calibri"/>
-        </w:rPr>
-        <w:t>smfn</w:t>
-      </w:r>
-      <w:proofErr w:type="spellEnd"/>
-      <w:r>
-        <w:rPr>
-          <w:rFonts w:ascii="Calibri" w:hAnsi="Calibri" w:cs="Calibri"/>
-        </w:rPr>
-        <w:t>.).</w:t>
-      </w:r>
-    </w:p>
-    <w:p>
-      <w:pPr>
-        <w:rPr>
-          <w:rFonts w:ascii="Calibri" w:hAnsi="Calibri" w:cs="Calibri"/>
-        </w:rPr>
-      </w:pPr>
-    </w:p>
-    <w:p>
-      <w:pPr>
-        <w:rPr>
-          <w:rFonts w:ascii="Calibri" w:hAnsi="Calibri" w:cs="Calibri"/>
-        </w:rPr>
-      </w:pPr>
-      <w:r>
-        <w:rPr>
-          <w:rFonts w:ascii="Calibri" w:hAnsi="Calibri" w:cs="Calibri"/>
-        </w:rPr>
-        <w:t xml:space="preserve">We also presented an issue we had with properly loading observations using the labels.csv file into label-studio and here our supervisor looked over it and suggested that we try using another delimiter than tab (‘\t’) and that it might solve the problem. As of this moment, the images were manually inserted with no meter-number annotated in label-studio, and only after the Export of </w:t>
-      </w:r>
-      <w:proofErr w:type="gramStart"/>
-      <w:r>
-        <w:rPr>
-          <w:rFonts w:ascii="Calibri" w:hAnsi="Calibri" w:cs="Calibri"/>
-        </w:rPr>
-        <w:t>BB’s</w:t>
-      </w:r>
-      <w:proofErr w:type="gramEnd"/>
-      <w:r>
-        <w:rPr>
-          <w:rFonts w:ascii="Calibri" w:hAnsi="Calibri" w:cs="Calibri"/>
-        </w:rPr>
-        <w:t xml:space="preserve"> </w:t>
+        <w:t>the barcode(only serial numbers) and this is also something that our supervisor suggest that we exclude.</w:t>
+      </w:r>
+    </w:p>
+    <w:p>
+      <w:pPr>
+        <w:rPr>
+          <w:rFonts w:ascii="Calibri" w:hAnsi="Calibri" w:cs="Calibri"/>
+        </w:rPr>
+      </w:pPr>
+    </w:p>
+    <w:p>
+      <w:pPr>
+        <w:rPr>
+          <w:rFonts w:ascii="Calibri" w:hAnsi="Calibri" w:cs="Calibri"/>
+        </w:rPr>
+      </w:pPr>
+      <w:r>
+        <w:rPr>
+          <w:rFonts w:ascii="Calibri" w:hAnsi="Calibri" w:cs="Calibri"/>
+        </w:rPr>
+        <w:t>We talked about VisualStudio for Remote Desktop</w:t>
+      </w:r>
+      <w:r>
+        <w:rPr>
+          <w:rFonts w:ascii="Calibri" w:hAnsi="Calibri" w:cs="Calibri"/>
+        </w:rPr>
+        <w:t xml:space="preserve"> and how it might save us the hassle of using ThinLinc by directly connecting to a DTU PC from our own Desktops IDE.</w:t>
+      </w:r>
+    </w:p>
+    <w:p>
+      <w:pPr>
+        <w:rPr>
+          <w:rFonts w:ascii="Calibri" w:hAnsi="Calibri" w:cs="Calibri"/>
+        </w:rPr>
+      </w:pPr>
+    </w:p>
+    <w:p>
+      <w:pPr>
+        <w:rPr>
+          <w:rFonts w:ascii="Calibri" w:hAnsi="Calibri" w:cs="Calibri"/>
+        </w:rPr>
+      </w:pPr>
+      <w:r>
+        <w:rPr>
+          <w:rFonts w:ascii="Calibri" w:hAnsi="Calibri" w:cs="Calibri"/>
+        </w:rPr>
+        <w:t>For handling model results (Loss/Accuracy, etc.) our supervisor recommended us a plug-in API in python that do the visualization (Insert here, I forgot what it was called something with widgets&amp;labels or smfn.).</w:t>
+      </w:r>
+    </w:p>
+    <w:p>
+      <w:pPr>
+        <w:rPr>
+          <w:rFonts w:ascii="Calibri" w:hAnsi="Calibri" w:cs="Calibri"/>
+        </w:rPr>
+      </w:pPr>
+    </w:p>
+    <w:p>
+      <w:pPr>
+        <w:rPr>
+          <w:rFonts w:ascii="Calibri" w:hAnsi="Calibri" w:cs="Calibri"/>
+        </w:rPr>
+      </w:pPr>
+      <w:r>
+        <w:rPr>
+          <w:rFonts w:ascii="Calibri" w:hAnsi="Calibri" w:cs="Calibri"/>
+        </w:rPr>
+        <w:t xml:space="preserve">We also presented an issue we had with properly loading observations using the labels.csv file into label-studio and here our supervisor looked over it and suggested that we try using another delimiter than tab (‘\t’) and that it might solve the problem. As of this moment, the images were manually inserted with no meter-number annotated in label-studio, and only after the Export of BB’s </w:t>
       </w:r>
       <w:r>
         <w:rPr>
@@ -4508,21 +4142,7 @@
         <w:rPr>
           <w:rFonts w:ascii="Calibri" w:hAnsi="Calibri" w:cs="Calibri"/>
         </w:rPr>
-        <w:t xml:space="preserve"> ID and </w:t>
-      </w:r>
-      <w:proofErr w:type="spellStart"/>
-      <w:r>
-        <w:rPr>
-          <w:rFonts w:ascii="Calibri" w:hAnsi="Calibri" w:cs="Calibri"/>
-        </w:rPr>
-        <w:t>meter_number</w:t>
-      </w:r>
-      <w:proofErr w:type="spellEnd"/>
-      <w:r>
-        <w:rPr>
-          <w:rFonts w:ascii="Calibri" w:hAnsi="Calibri" w:cs="Calibri"/>
-        </w:rPr>
-        <w:t>)</w:t>
+        <w:t xml:space="preserve"> ID and meter_number)</w:t>
       </w:r>
       <w:r>
         <w:rPr>
@@ -5409,6 +5029,221 @@
           <w:color w:val="C00000"/>
         </w:rPr>
         <w:lastRenderedPageBreak/>
+        <w:t>Day 7 of 3 Weeks (June):  10.06.22</w:t>
+      </w:r>
+    </w:p>
+    <w:p>
+      <w:pPr>
+        <w:rPr>
+          <w:rFonts w:ascii="Calibri" w:hAnsi="Calibri" w:cs="Calibri"/>
+          <w:lang w:val="en-GB"/>
+        </w:rPr>
+      </w:pPr>
+      <w:r>
+        <w:rPr>
+          <w:rFonts w:ascii="Calibri" w:hAnsi="Calibri" w:cs="Calibri"/>
+          <w:lang w:val="en-GB"/>
+        </w:rPr>
+        <w:t>Today’s meeting consisted of doing Bayesian Optimization in Weight &amp; Biases, Training CRAFT and the “results” section in our rapport.</w:t>
+      </w:r>
+    </w:p>
+    <w:p>
+      <w:pPr>
+        <w:rPr>
+          <w:rFonts w:ascii="Calibri" w:hAnsi="Calibri" w:cs="Calibri"/>
+          <w:lang w:val="en-GB"/>
+        </w:rPr>
+      </w:pPr>
+    </w:p>
+    <w:p>
+      <w:pPr>
+        <w:rPr>
+          <w:rFonts w:ascii="Calibri" w:hAnsi="Calibri" w:cs="Calibri"/>
+          <w:b/>
+          <w:bCs/>
+          <w:lang w:val="en-GB"/>
+        </w:rPr>
+      </w:pPr>
+      <w:r>
+        <w:rPr>
+          <w:rFonts w:ascii="Calibri" w:hAnsi="Calibri" w:cs="Calibri"/>
+          <w:b/>
+          <w:bCs/>
+          <w:lang w:val="en-GB"/>
+        </w:rPr>
+        <w:t xml:space="preserve">Bayesian Optimization in Weight &amp; Biases </w:t>
+      </w:r>
+    </w:p>
+    <w:p>
+      <w:pPr>
+        <w:rPr>
+          <w:rFonts w:ascii="Calibri" w:hAnsi="Calibri" w:cs="Calibri"/>
+          <w:lang w:val="en-GB"/>
+        </w:rPr>
+      </w:pPr>
+      <w:r>
+        <w:rPr>
+          <w:rFonts w:ascii="Calibri" w:hAnsi="Calibri" w:cs="Calibri"/>
+          <w:lang w:val="en-GB"/>
+        </w:rPr>
+        <w:t>We had trouble doing BO and our supervisor helped us locate the error.</w:t>
+      </w:r>
+      <w:r>
+        <w:rPr>
+          <w:rFonts w:ascii="Calibri" w:hAnsi="Calibri" w:cs="Calibri"/>
+          <w:lang w:val="en-GB"/>
+        </w:rPr>
+        <w:t xml:space="preserve"> </w:t>
+      </w:r>
+      <w:r>
+        <w:rPr>
+          <w:rFonts w:ascii="Calibri" w:hAnsi="Calibri" w:cs="Calibri"/>
+          <w:lang w:val="en-GB"/>
+        </w:rPr>
+        <w:t xml:space="preserve">the error - the reason we weren't getting any logs of validation loss was because the run crashed and our supervisor </w:t>
+      </w:r>
+      <w:r>
+        <w:rPr>
+          <w:rFonts w:ascii="Calibri" w:hAnsi="Calibri" w:cs="Calibri"/>
+          <w:lang w:val="en-GB"/>
+        </w:rPr>
+        <w:t>advised</w:t>
+      </w:r>
+      <w:r>
+        <w:rPr>
+          <w:rFonts w:ascii="Calibri" w:hAnsi="Calibri" w:cs="Calibri"/>
+          <w:lang w:val="en-GB"/>
+        </w:rPr>
+        <w:t xml:space="preserve"> us that it might have something to do with the implementation of the sweep function</w:t>
+      </w:r>
+    </w:p>
+    <w:p>
+      <w:pPr>
+        <w:rPr>
+          <w:rFonts w:ascii="Calibri" w:hAnsi="Calibri" w:cs="Calibri"/>
+          <w:lang w:val="en-GB"/>
+        </w:rPr>
+      </w:pPr>
+    </w:p>
+    <w:p>
+      <w:pPr>
+        <w:rPr>
+          <w:rFonts w:ascii="Calibri" w:hAnsi="Calibri" w:cs="Calibri"/>
+          <w:b/>
+          <w:bCs/>
+          <w:lang w:val="en-GB"/>
+        </w:rPr>
+      </w:pPr>
+      <w:r>
+        <w:rPr>
+          <w:rFonts w:ascii="Calibri" w:hAnsi="Calibri" w:cs="Calibri"/>
+          <w:b/>
+          <w:bCs/>
+          <w:lang w:val="en-GB"/>
+        </w:rPr>
+        <w:t>Training CRAFT</w:t>
+      </w:r>
+    </w:p>
+    <w:p>
+      <w:pPr>
+        <w:rPr>
+          <w:rFonts w:ascii="Calibri" w:hAnsi="Calibri" w:cs="Calibri"/>
+          <w:lang w:val="en-GB"/>
+        </w:rPr>
+      </w:pPr>
+      <w:r>
+        <w:rPr>
+          <w:rFonts w:ascii="Calibri" w:hAnsi="Calibri" w:cs="Calibri"/>
+          <w:lang w:val="en-GB"/>
+        </w:rPr>
+        <w:t>Our supervisor gave advise on how to proceed in training CRAFT</w:t>
+      </w:r>
+      <w:r>
+        <w:rPr>
+          <w:rFonts w:ascii="Calibri" w:hAnsi="Calibri" w:cs="Calibri"/>
+          <w:lang w:val="en-GB"/>
+        </w:rPr>
+        <w:t xml:space="preserve"> and how to discover the input and output dimensions of the models in the stack. This included instantiating random tensors and debugging the code.</w:t>
+      </w:r>
+    </w:p>
+    <w:p>
+      <w:pPr>
+        <w:rPr>
+          <w:rFonts w:ascii="Calibri" w:hAnsi="Calibri" w:cs="Calibri"/>
+          <w:lang w:val="en-GB"/>
+        </w:rPr>
+      </w:pPr>
+    </w:p>
+    <w:p>
+      <w:pPr>
+        <w:rPr>
+          <w:rFonts w:ascii="Calibri" w:hAnsi="Calibri" w:cs="Calibri"/>
+          <w:b/>
+          <w:bCs/>
+          <w:lang w:val="en-GB"/>
+        </w:rPr>
+      </w:pPr>
+      <w:r>
+        <w:rPr>
+          <w:rFonts w:ascii="Calibri" w:hAnsi="Calibri" w:cs="Calibri"/>
+          <w:b/>
+          <w:bCs/>
+          <w:lang w:val="en-GB"/>
+        </w:rPr>
+        <w:t>Results</w:t>
+      </w:r>
+    </w:p>
+    <w:p>
+      <w:pPr>
+        <w:rPr>
+          <w:rFonts w:ascii="Calibri" w:hAnsi="Calibri" w:cs="Calibri"/>
+          <w:lang w:val="en-GB"/>
+        </w:rPr>
+      </w:pPr>
+      <w:r>
+        <w:rPr>
+          <w:rFonts w:ascii="Calibri" w:hAnsi="Calibri" w:cs="Calibri"/>
+          <w:lang w:val="en-GB"/>
+        </w:rPr>
+        <w:t xml:space="preserve">We got advice on what metrics to include in the results section in our rapport. This included Accuracy, validation and training loss, confusion matrix over the numbers in order to determine which numbers the model struggles with and which it does not, </w:t>
+      </w:r>
+      <w:r>
+        <w:rPr>
+          <w:rFonts w:ascii="Calibri" w:hAnsi="Calibri" w:cs="Calibri"/>
+          <w:lang w:val="en-GB"/>
+        </w:rPr>
+        <w:t>Jaccard similarity</w:t>
+      </w:r>
+      <w:r>
+        <w:rPr>
+          <w:rFonts w:ascii="Calibri" w:hAnsi="Calibri" w:cs="Calibri"/>
+          <w:lang w:val="en-GB"/>
+        </w:rPr>
+        <w:t xml:space="preserve"> to determine the overlap between the predicted bounding boxes and the ground truth</w:t>
+      </w:r>
+    </w:p>
+    <w:p>
+      <w:pPr>
+        <w:rPr>
+          <w:rFonts w:ascii="Calibri" w:hAnsi="Calibri" w:cs="Calibri"/>
+          <w:lang w:val="en-GB"/>
+        </w:rPr>
+      </w:pPr>
+    </w:p>
+    <w:p>
+      <w:pPr>
+        <w:rPr>
+          <w:rFonts w:ascii="Calibri" w:hAnsi="Calibri" w:cs="Calibri"/>
+          <w:b/>
+          <w:color w:val="C00000"/>
+        </w:rPr>
+      </w:pPr>
+      <w:r>
+        <w:rPr>
+          <w:rFonts w:ascii="Calibri" w:hAnsi="Calibri" w:cs="Calibri"/>
+          <w:b/>
+          <w:color w:val="C00000"/>
+        </w:rPr>
         <w:t xml:space="preserve">Day </w:t>
       </w:r>
       <w:r>
@@ -5417,6 +5252,22 @@
           <w:b/>
           <w:color w:val="C00000"/>
         </w:rPr>
+        <w:t>14</w:t>
+      </w:r>
+      <w:r>
+        <w:rPr>
+          <w:rFonts w:ascii="Calibri" w:hAnsi="Calibri" w:cs="Calibri"/>
+          <w:b/>
+          <w:color w:val="C00000"/>
+        </w:rPr>
+        <w:t xml:space="preserve"> of 3 Weeks (June):  1</w:t>
+      </w:r>
+      <w:r>
+        <w:rPr>
+          <w:rFonts w:ascii="Calibri" w:hAnsi="Calibri" w:cs="Calibri"/>
+          <w:b/>
+          <w:color w:val="C00000"/>
+        </w:rPr>
         <w:t>7</w:t>
       </w:r>
       <w:r>
@@ -5425,54 +5276,6 @@
           <w:b/>
           <w:color w:val="C00000"/>
         </w:rPr>
-        <w:t xml:space="preserve"> of 3 </w:t>
-      </w:r>
-      <w:r>
-        <w:rPr>
-          <w:rFonts w:ascii="Calibri" w:hAnsi="Calibri" w:cs="Calibri"/>
-          <w:b/>
-          <w:color w:val="C00000"/>
-        </w:rPr>
-        <w:t>Weeks (</w:t>
-      </w:r>
-      <w:r>
-        <w:rPr>
-          <w:rFonts w:ascii="Calibri" w:hAnsi="Calibri" w:cs="Calibri"/>
-          <w:b/>
-          <w:color w:val="C00000"/>
-        </w:rPr>
-        <w:t>June</w:t>
-      </w:r>
-      <w:r>
-        <w:rPr>
-          <w:rFonts w:ascii="Calibri" w:hAnsi="Calibri" w:cs="Calibri"/>
-          <w:b/>
-          <w:color w:val="C00000"/>
-        </w:rPr>
-        <w:t>):</w:t>
-      </w:r>
-      <w:r>
-        <w:rPr>
-          <w:rFonts w:ascii="Calibri" w:hAnsi="Calibri" w:cs="Calibri"/>
-          <w:b/>
-          <w:color w:val="C00000"/>
-        </w:rPr>
-        <w:t xml:space="preserve">  </w:t>
-      </w:r>
-      <w:r>
-        <w:rPr>
-          <w:rFonts w:ascii="Calibri" w:hAnsi="Calibri" w:cs="Calibri"/>
-          <w:b/>
-          <w:color w:val="C00000"/>
-        </w:rPr>
-        <w:t>10</w:t>
-      </w:r>
-      <w:r>
-        <w:rPr>
-          <w:rFonts w:ascii="Calibri" w:hAnsi="Calibri" w:cs="Calibri"/>
-          <w:b/>
-          <w:color w:val="C00000"/>
-        </w:rPr>
         <w:t>.06.22</w:t>
       </w:r>
     </w:p>
@@ -5488,214 +5291,14 @@
           <w:rFonts w:ascii="Calibri" w:hAnsi="Calibri" w:cs="Calibri"/>
           <w:lang w:val="en-GB"/>
         </w:rPr>
-        <w:t>Today’s meeting consisted of doing Bayesian Optimization in Weight &amp; Biases, Training CRAFT and the “results” section in our rapport.</w:t>
-      </w:r>
-    </w:p>
-    <w:p>
-      <w:pPr>
-        <w:rPr>
-          <w:rFonts w:ascii="Calibri" w:hAnsi="Calibri" w:cs="Calibri"/>
-          <w:lang w:val="en-GB"/>
-        </w:rPr>
-      </w:pPr>
-    </w:p>
-    <w:p>
-      <w:pPr>
-        <w:rPr>
-          <w:rFonts w:ascii="Calibri" w:hAnsi="Calibri" w:cs="Calibri"/>
-          <w:b/>
-          <w:bCs/>
-          <w:lang w:val="en-GB"/>
-        </w:rPr>
-      </w:pPr>
-      <w:r>
-        <w:rPr>
-          <w:rFonts w:ascii="Calibri" w:hAnsi="Calibri" w:cs="Calibri"/>
-          <w:b/>
-          <w:bCs/>
-          <w:lang w:val="en-GB"/>
-        </w:rPr>
-        <w:t>Bayesian Optimization in Weight &amp; Biases</w:t>
-      </w:r>
-      <w:r>
-        <w:rPr>
-          <w:rFonts w:ascii="Calibri" w:hAnsi="Calibri" w:cs="Calibri"/>
-          <w:b/>
-          <w:bCs/>
-          <w:lang w:val="en-GB"/>
-        </w:rPr>
-        <w:t xml:space="preserve"> </w:t>
-      </w:r>
-    </w:p>
-    <w:p>
-      <w:pPr>
-        <w:rPr>
-          <w:rFonts w:ascii="Calibri" w:hAnsi="Calibri" w:cs="Calibri"/>
-          <w:lang w:val="en-GB"/>
-        </w:rPr>
-      </w:pPr>
-      <w:r>
-        <w:rPr>
-          <w:rFonts w:ascii="Calibri" w:hAnsi="Calibri" w:cs="Calibri"/>
-          <w:lang w:val="en-GB"/>
-        </w:rPr>
-        <w:t>We had trouble doing BO and our supervisor helped us locate the error.</w:t>
-      </w:r>
-      <w:r>
-        <w:rPr>
-          <w:rFonts w:ascii="Calibri" w:hAnsi="Calibri" w:cs="Calibri"/>
-          <w:lang w:val="en-GB"/>
-        </w:rPr>
-        <w:t xml:space="preserve"> </w:t>
-      </w:r>
-      <w:r>
-        <w:rPr>
-          <w:rFonts w:ascii="Calibri" w:hAnsi="Calibri" w:cs="Calibri"/>
-          <w:lang w:val="en-GB"/>
-        </w:rPr>
-        <w:t xml:space="preserve">the error - the reason we weren't getting any logs of validation loss was because the run crashed and our supervisor </w:t>
-      </w:r>
-      <w:proofErr w:type="spellStart"/>
-      <w:r>
-        <w:rPr>
-          <w:rFonts w:ascii="Calibri" w:hAnsi="Calibri" w:cs="Calibri"/>
-          <w:lang w:val="en-GB"/>
-        </w:rPr>
-        <w:t>adviced</w:t>
-      </w:r>
-      <w:proofErr w:type="spellEnd"/>
-      <w:r>
-        <w:rPr>
-          <w:rFonts w:ascii="Calibri" w:hAnsi="Calibri" w:cs="Calibri"/>
-          <w:lang w:val="en-GB"/>
-        </w:rPr>
-        <w:t xml:space="preserve"> us that it might have something to do with the implementation of the sweep function</w:t>
-      </w:r>
-    </w:p>
-    <w:p>
-      <w:pPr>
-        <w:rPr>
-          <w:rFonts w:ascii="Calibri" w:hAnsi="Calibri" w:cs="Calibri"/>
-          <w:lang w:val="en-GB"/>
-        </w:rPr>
-      </w:pPr>
-    </w:p>
-    <w:p>
-      <w:pPr>
-        <w:rPr>
-          <w:rFonts w:ascii="Calibri" w:hAnsi="Calibri" w:cs="Calibri"/>
-          <w:b/>
-          <w:bCs/>
-          <w:lang w:val="en-GB"/>
-        </w:rPr>
-      </w:pPr>
-      <w:r>
-        <w:rPr>
-          <w:rFonts w:ascii="Calibri" w:hAnsi="Calibri" w:cs="Calibri"/>
-          <w:b/>
-          <w:bCs/>
-          <w:lang w:val="en-GB"/>
-        </w:rPr>
-        <w:t>Training CRAFT</w:t>
-      </w:r>
-    </w:p>
-    <w:p>
-      <w:pPr>
-        <w:rPr>
-          <w:rFonts w:ascii="Calibri" w:hAnsi="Calibri" w:cs="Calibri"/>
-          <w:lang w:val="en-GB"/>
-        </w:rPr>
-      </w:pPr>
-      <w:r>
-        <w:rPr>
-          <w:rFonts w:ascii="Calibri" w:hAnsi="Calibri" w:cs="Calibri"/>
-          <w:lang w:val="en-GB"/>
-        </w:rPr>
-        <w:t xml:space="preserve">Our supervisor </w:t>
-      </w:r>
-      <w:r>
-        <w:rPr>
-          <w:rFonts w:ascii="Calibri" w:hAnsi="Calibri" w:cs="Calibri"/>
-          <w:lang w:val="en-GB"/>
-        </w:rPr>
-        <w:t xml:space="preserve">gave </w:t>
-      </w:r>
-      <w:r>
-        <w:rPr>
-          <w:rFonts w:ascii="Calibri" w:hAnsi="Calibri" w:cs="Calibri"/>
-          <w:lang w:val="en-GB"/>
-        </w:rPr>
-        <w:t>advise</w:t>
-      </w:r>
-      <w:r>
-        <w:rPr>
-          <w:rFonts w:ascii="Calibri" w:hAnsi="Calibri" w:cs="Calibri"/>
-          <w:lang w:val="en-GB"/>
-        </w:rPr>
-        <w:t xml:space="preserve"> on how to proceed in training CRAFT</w:t>
-      </w:r>
-      <w:r>
-        <w:rPr>
-          <w:rFonts w:ascii="Calibri" w:hAnsi="Calibri" w:cs="Calibri"/>
-          <w:lang w:val="en-GB"/>
-        </w:rPr>
-        <w:t xml:space="preserve"> and how to discover the input and output dimensions of the models in the stack. This included instantiating random tensors and debugging the code.</w:t>
-      </w:r>
-    </w:p>
-    <w:p>
-      <w:pPr>
-        <w:rPr>
-          <w:rFonts w:ascii="Calibri" w:hAnsi="Calibri" w:cs="Calibri"/>
-          <w:lang w:val="en-GB"/>
-        </w:rPr>
-      </w:pPr>
-    </w:p>
-    <w:p>
-      <w:pPr>
-        <w:rPr>
-          <w:rFonts w:ascii="Calibri" w:hAnsi="Calibri" w:cs="Calibri"/>
-          <w:b/>
-          <w:bCs/>
-          <w:lang w:val="en-GB"/>
-        </w:rPr>
-      </w:pPr>
-      <w:r>
-        <w:rPr>
-          <w:rFonts w:ascii="Calibri" w:hAnsi="Calibri" w:cs="Calibri"/>
-          <w:b/>
-          <w:bCs/>
-          <w:lang w:val="en-GB"/>
-        </w:rPr>
-        <w:t>Results</w:t>
-      </w:r>
-    </w:p>
-    <w:p>
-      <w:pPr>
-        <w:rPr>
-          <w:rFonts w:ascii="Calibri" w:hAnsi="Calibri" w:cs="Calibri"/>
-          <w:lang w:val="en-GB"/>
-        </w:rPr>
-      </w:pPr>
-      <w:r>
-        <w:rPr>
-          <w:rFonts w:ascii="Calibri" w:hAnsi="Calibri" w:cs="Calibri"/>
-          <w:lang w:val="en-GB"/>
-        </w:rPr>
-        <w:t xml:space="preserve">We got advice on what metrics to include in the results section in our rapport. This included Accuracy, validation and training loss, confusion matrix over the numbers in order to determine which numbers the model struggles with and which it does not, </w:t>
-      </w:r>
-      <w:r>
-        <w:rPr>
-          <w:rFonts w:ascii="Calibri" w:hAnsi="Calibri" w:cs="Calibri"/>
-          <w:lang w:val="en-GB"/>
-        </w:rPr>
-        <w:t>Jaccard similarity</w:t>
-      </w:r>
-      <w:r>
-        <w:rPr>
-          <w:rFonts w:ascii="Calibri" w:hAnsi="Calibri" w:cs="Calibri"/>
-          <w:lang w:val="en-GB"/>
-        </w:rPr>
-        <w:t xml:space="preserve"> to determine the overlap between the predicted bounding boxes and the ground truth</w:t>
+        <w:t>Today’s meeting consisted of</w:t>
+      </w:r>
+      <w:r>
+        <w:rPr>
+          <w:rFonts w:ascii="Calibri" w:hAnsi="Calibri" w:cs="Calibri"/>
+          <w:lang w:val="en-GB"/>
+        </w:rPr>
+        <w:t xml:space="preserve"> how to handle “bad” results in our project. Our supervisor gave us advice on how to proceed given we have ”non-optimal” results. Some results become worse after we have further trained the pre-trained weights. We got advised to come up with hypothesis on why this happens and to give suggestion on what would be done different given we were to do this project again.</w:t>
       </w:r>
     </w:p>
     <w:sectPr>

</xml_diff>